<commit_message>
Cambiados los títulos de los capítulos a unos más fancys
</commit_message>
<xml_diff>
--- a/01-doc/03-thesis/marco-teorico.docx
+++ b/01-doc/03-thesis/marco-teorico.docx
@@ -39,6 +39,7 @@
     </w:p>
     <w:p>
       <w:pPr>
+        <w:jc w:val="center"/>
         <w:rPr>
           <w:rFonts w:ascii="Arial" w:hAnsi="Arial" w:cs="Arial"/>
           <w:sz w:val="28"/>
@@ -52,30 +53,265 @@
           <w:szCs w:val="28"/>
         </w:rPr>
         <w:lastRenderedPageBreak/>
-        <w:t>Una Introducción a la Neuroanatomía Humana</w:t>
-      </w:r>
-    </w:p>
-    <w:p>
-      <w:pPr>
-        <w:rPr>
-          <w:rFonts w:ascii="Arial" w:hAnsi="Arial" w:cs="Arial"/>
-          <w:sz w:val="20"/>
-          <w:szCs w:val="20"/>
-        </w:rPr>
-      </w:pPr>
+        <w:t>Soy un cerebro, Watson. El resto de mí es un mero apéndice</w:t>
+      </w:r>
+    </w:p>
+    <w:p>
+      <w:pPr>
+        <w:jc w:val="right"/>
+        <w:rPr>
+          <w:rFonts w:ascii="Arial" w:hAnsi="Arial" w:cs="Arial"/>
+          <w:i/>
+          <w:iCs/>
+          <w:sz w:val="20"/>
+          <w:szCs w:val="20"/>
+        </w:rPr>
+      </w:pPr>
+      <w:r>
+        <w:rPr>
+          <w:rFonts w:ascii="Arial" w:hAnsi="Arial" w:cs="Arial"/>
+          <w:i/>
+          <w:iCs/>
+          <w:sz w:val="20"/>
+          <w:szCs w:val="20"/>
+        </w:rPr>
+        <w:t>Arthur Conan Doyle, La piedra de Mazarino.</w:t>
+      </w:r>
+    </w:p>
+    <w:p>
+      <w:pPr>
+        <w:jc w:val="both"/>
+        <w:rPr>
+          <w:rFonts w:ascii="Arial" w:hAnsi="Arial" w:cs="Arial"/>
+          <w:sz w:val="20"/>
+          <w:szCs w:val="20"/>
+        </w:rPr>
+      </w:pPr>
+      <w:r>
+        <w:rPr>
+          <w:rFonts w:ascii="Arial" w:hAnsi="Arial" w:cs="Arial"/>
+          <w:sz w:val="20"/>
+          <w:szCs w:val="20"/>
+        </w:rPr>
+        <w:t>En este capítulo se hablará de una introducción a la neuroanatomía.</w:t>
+      </w:r>
+    </w:p>
+    <w:p>
+      <w:pPr>
+        <w:rPr>
+          <w:rFonts w:ascii="Arial" w:hAnsi="Arial" w:cs="Arial"/>
+          <w:sz w:val="20"/>
+          <w:szCs w:val="20"/>
+        </w:rPr>
+      </w:pPr>
+      <w:r>
+        <w:rPr>
+          <w:rFonts w:ascii="Arial" w:hAnsi="Arial" w:cs="Arial"/>
+          <w:sz w:val="20"/>
+          <w:szCs w:val="20"/>
+        </w:rPr>
+        <w:br w:type="page"/>
+      </w:r>
+    </w:p>
+    <w:p>
+      <w:pPr>
+        <w:jc w:val="both"/>
+        <w:rPr>
+          <w:rFonts w:ascii="Arial" w:hAnsi="Arial" w:cs="Arial"/>
+          <w:sz w:val="28"/>
+          <w:szCs w:val="28"/>
+        </w:rPr>
+      </w:pPr>
+      <w:r>
+        <w:rPr>
+          <w:rFonts w:ascii="Arial" w:hAnsi="Arial" w:cs="Arial"/>
+          <w:sz w:val="28"/>
+          <w:szCs w:val="28"/>
+        </w:rPr>
+        <w:lastRenderedPageBreak/>
+        <w:t>Todo hombre puede ser, si se lo propone, escultor de su propio cerebro</w:t>
+      </w:r>
+    </w:p>
+    <w:p>
+      <w:pPr>
+        <w:jc w:val="right"/>
+        <w:rPr>
+          <w:rFonts w:ascii="Arial" w:hAnsi="Arial" w:cs="Arial"/>
+          <w:i/>
+          <w:iCs/>
+          <w:sz w:val="20"/>
+          <w:szCs w:val="20"/>
+        </w:rPr>
+      </w:pPr>
+      <w:r>
+        <w:rPr>
+          <w:rFonts w:ascii="Arial" w:hAnsi="Arial" w:cs="Arial"/>
+          <w:i/>
+          <w:iCs/>
+          <w:sz w:val="20"/>
+          <w:szCs w:val="20"/>
+        </w:rPr>
+        <w:t>Santiago Ramón y Cajal</w:t>
+      </w:r>
+      <w:r>
+        <w:rPr>
+          <w:rFonts w:ascii="Arial" w:hAnsi="Arial" w:cs="Arial"/>
+          <w:i/>
+          <w:iCs/>
+          <w:sz w:val="20"/>
+          <w:szCs w:val="20"/>
+        </w:rPr>
+        <w:t>.</w:t>
+      </w:r>
+    </w:p>
+    <w:p>
+      <w:pPr>
+        <w:jc w:val="both"/>
+        <w:rPr>
+          <w:rFonts w:ascii="Arial" w:hAnsi="Arial" w:cs="Arial"/>
+          <w:sz w:val="20"/>
+          <w:szCs w:val="20"/>
+        </w:rPr>
+      </w:pPr>
+      <w:r>
+        <w:rPr>
+          <w:rFonts w:ascii="Arial" w:hAnsi="Arial" w:cs="Arial"/>
+          <w:sz w:val="20"/>
+          <w:szCs w:val="20"/>
+        </w:rPr>
+        <w:t xml:space="preserve">En este capítulo se hablará </w:t>
+      </w:r>
+      <w:r>
+        <w:rPr>
+          <w:rFonts w:ascii="Arial" w:hAnsi="Arial" w:cs="Arial"/>
+          <w:sz w:val="20"/>
+          <w:szCs w:val="20"/>
+        </w:rPr>
+        <w:t>centrándose ahora en los estudios de electroencefalografía</w:t>
+      </w:r>
+      <w:r>
+        <w:rPr>
+          <w:rFonts w:ascii="Arial" w:hAnsi="Arial" w:cs="Arial"/>
+          <w:sz w:val="20"/>
+          <w:szCs w:val="20"/>
+        </w:rPr>
+        <w:t>.</w:t>
+      </w:r>
+    </w:p>
+    <w:p>
+      <w:pPr>
+        <w:rPr>
+          <w:rFonts w:ascii="Arial" w:hAnsi="Arial" w:cs="Arial"/>
+          <w:sz w:val="20"/>
+          <w:szCs w:val="20"/>
+        </w:rPr>
+      </w:pPr>
+      <w:r>
+        <w:rPr>
+          <w:rFonts w:ascii="Arial" w:hAnsi="Arial" w:cs="Arial"/>
+          <w:sz w:val="20"/>
+          <w:szCs w:val="20"/>
+        </w:rPr>
+        <w:br w:type="page"/>
+      </w:r>
+    </w:p>
+    <w:p>
+      <w:pPr>
+        <w:jc w:val="center"/>
+        <w:rPr>
+          <w:rFonts w:ascii="Arial" w:hAnsi="Arial" w:cs="Arial"/>
+          <w:sz w:val="28"/>
+          <w:szCs w:val="28"/>
+        </w:rPr>
+      </w:pPr>
+      <w:r>
+        <w:rPr>
+          <w:rFonts w:ascii="Arial" w:hAnsi="Arial" w:cs="Arial"/>
+          <w:sz w:val="28"/>
+          <w:szCs w:val="28"/>
+        </w:rPr>
+        <w:lastRenderedPageBreak/>
+        <w:t>Toda la tecnología tiende a crear un nuevo entorno humano</w:t>
+      </w:r>
+    </w:p>
+    <w:p>
+      <w:pPr>
+        <w:jc w:val="right"/>
+        <w:rPr>
+          <w:rFonts w:ascii="Arial" w:hAnsi="Arial" w:cs="Arial"/>
+          <w:i/>
+          <w:iCs/>
+          <w:sz w:val="20"/>
+          <w:szCs w:val="20"/>
+        </w:rPr>
+      </w:pPr>
+      <w:r>
+        <w:rPr>
+          <w:rFonts w:ascii="Arial" w:hAnsi="Arial" w:cs="Arial"/>
+          <w:i/>
+          <w:iCs/>
+          <w:sz w:val="20"/>
+          <w:szCs w:val="20"/>
+        </w:rPr>
+        <w:t xml:space="preserve">Herbert Marshall </w:t>
+      </w:r>
       <w:proofErr w:type="spellStart"/>
       <w:r>
         <w:rPr>
           <w:rFonts w:ascii="Arial" w:hAnsi="Arial" w:cs="Arial"/>
-          <w:sz w:val="20"/>
-          <w:szCs w:val="20"/>
-        </w:rPr>
-        <w:t>Wenas</w:t>
+          <w:i/>
+          <w:iCs/>
+          <w:sz w:val="20"/>
+          <w:szCs w:val="20"/>
+        </w:rPr>
+        <w:t>Mcluhan</w:t>
       </w:r>
       <w:proofErr w:type="spellEnd"/>
     </w:p>
     <w:p>
       <w:pPr>
+        <w:jc w:val="both"/>
+        <w:rPr>
+          <w:rFonts w:ascii="Arial" w:hAnsi="Arial" w:cs="Arial"/>
+          <w:sz w:val="20"/>
+          <w:szCs w:val="20"/>
+        </w:rPr>
+      </w:pPr>
+      <w:r>
+        <w:rPr>
+          <w:rFonts w:ascii="Arial" w:hAnsi="Arial" w:cs="Arial"/>
+          <w:sz w:val="20"/>
+          <w:szCs w:val="20"/>
+        </w:rPr>
+        <w:t xml:space="preserve">En este capítulo se hablará de </w:t>
+      </w:r>
+      <w:r>
+        <w:rPr>
+          <w:rFonts w:ascii="Arial" w:hAnsi="Arial" w:cs="Arial"/>
+          <w:sz w:val="20"/>
+          <w:szCs w:val="20"/>
+        </w:rPr>
+        <w:t>la inteligencia artificial, las redes</w:t>
+      </w:r>
+      <w:r>
+        <w:rPr>
+          <w:rFonts w:ascii="Arial" w:hAnsi="Arial" w:cs="Arial"/>
+          <w:sz w:val="20"/>
+          <w:szCs w:val="20"/>
+        </w:rPr>
+        <w:t xml:space="preserve"> neuronales y todo el ámbito teórico necesario de esta área para entender correctamente los futuros capítulos</w:t>
+      </w:r>
+      <w:r>
+        <w:rPr>
+          <w:rFonts w:ascii="Arial" w:hAnsi="Arial" w:cs="Arial"/>
+          <w:sz w:val="20"/>
+          <w:szCs w:val="20"/>
+        </w:rPr>
+        <w:t>.</w:t>
+      </w:r>
+    </w:p>
+    <w:p>
+      <w:pPr>
         <w:rPr>
           <w:rFonts w:ascii="Arial" w:hAnsi="Arial" w:cs="Arial"/>
           <w:sz w:val="20"/>
@@ -93,6 +329,7 @@
     </w:p>
     <w:p>
       <w:pPr>
+        <w:jc w:val="both"/>
         <w:rPr>
           <w:rFonts w:ascii="Arial" w:hAnsi="Arial" w:cs="Arial"/>
           <w:sz w:val="28"/>
@@ -106,27 +343,72 @@
           <w:szCs w:val="28"/>
         </w:rPr>
         <w:lastRenderedPageBreak/>
-        <w:t>Electroencefalografía</w:t>
-      </w:r>
-    </w:p>
-    <w:p>
-      <w:pPr>
-        <w:rPr>
-          <w:rFonts w:ascii="Arial" w:hAnsi="Arial" w:cs="Arial"/>
-          <w:sz w:val="20"/>
-          <w:szCs w:val="20"/>
-        </w:rPr>
-      </w:pPr>
-      <w:proofErr w:type="spellStart"/>
-      <w:r>
-        <w:rPr>
-          <w:rFonts w:ascii="Arial" w:hAnsi="Arial" w:cs="Arial"/>
-          <w:sz w:val="20"/>
-          <w:szCs w:val="20"/>
-        </w:rPr>
-        <w:t>Wenas</w:t>
-      </w:r>
-      <w:proofErr w:type="spellEnd"/>
+        <w:t>El pensamiento humano puede literalmente</w:t>
+      </w:r>
+      <w:r>
+        <w:rPr>
+          <w:rFonts w:ascii="Arial" w:hAnsi="Arial" w:cs="Arial"/>
+          <w:sz w:val="28"/>
+          <w:szCs w:val="28"/>
+        </w:rPr>
+        <w:t>, transformar el mundo físico</w:t>
+      </w:r>
+    </w:p>
+    <w:p>
+      <w:pPr>
+        <w:jc w:val="right"/>
+        <w:rPr>
+          <w:rFonts w:ascii="Arial" w:hAnsi="Arial" w:cs="Arial"/>
+          <w:i/>
+          <w:iCs/>
+          <w:sz w:val="20"/>
+          <w:szCs w:val="20"/>
+        </w:rPr>
+      </w:pPr>
+      <w:r>
+        <w:rPr>
+          <w:rFonts w:ascii="Arial" w:hAnsi="Arial" w:cs="Arial"/>
+          <w:i/>
+          <w:iCs/>
+          <w:sz w:val="20"/>
+          <w:szCs w:val="20"/>
+        </w:rPr>
+        <w:t>Dan Brown en su libro: El Símbolo Perdido.</w:t>
+      </w:r>
+    </w:p>
+    <w:p>
+      <w:pPr>
+        <w:jc w:val="both"/>
+        <w:rPr>
+          <w:rFonts w:ascii="Arial" w:hAnsi="Arial" w:cs="Arial"/>
+          <w:sz w:val="20"/>
+          <w:szCs w:val="20"/>
+        </w:rPr>
+      </w:pPr>
+      <w:r>
+        <w:rPr>
+          <w:rFonts w:ascii="Arial" w:hAnsi="Arial" w:cs="Arial"/>
+          <w:sz w:val="20"/>
+          <w:szCs w:val="20"/>
+        </w:rPr>
+        <w:t xml:space="preserve">Ha llegado el momento, pues tras todo el marco teórico previo, </w:t>
+      </w:r>
+      <w:r>
+        <w:rPr>
+          <w:rFonts w:ascii="Arial" w:hAnsi="Arial" w:cs="Arial"/>
+          <w:sz w:val="20"/>
+          <w:szCs w:val="20"/>
+        </w:rPr>
+        <w:t xml:space="preserve">es el momento de abordar el problema de la presente investigación. Los temas previos funcionaron para poner sobre la mesa todo conocimiento necesario para </w:t>
+      </w:r>
+      <w:r>
+        <w:rPr>
+          <w:rFonts w:ascii="Arial" w:hAnsi="Arial" w:cs="Arial"/>
+          <w:sz w:val="20"/>
+          <w:szCs w:val="20"/>
+        </w:rPr>
+        <w:t>enfocarse ahora en el habla imaginada.</w:t>
+      </w:r>
     </w:p>
     <w:p>
       <w:pPr>
@@ -147,6 +429,7 @@
     </w:p>
     <w:p>
       <w:pPr>
+        <w:jc w:val="center"/>
         <w:rPr>
           <w:rFonts w:ascii="Arial" w:hAnsi="Arial" w:cs="Arial"/>
           <w:sz w:val="28"/>
@@ -160,81 +443,124 @@
           <w:szCs w:val="28"/>
         </w:rPr>
         <w:lastRenderedPageBreak/>
-        <w:t>Inteligencia Artificial y Redes Neuronales</w:t>
-      </w:r>
-    </w:p>
-    <w:p>
-      <w:pPr>
-        <w:rPr>
-          <w:rFonts w:ascii="Arial" w:hAnsi="Arial" w:cs="Arial"/>
-          <w:sz w:val="20"/>
-          <w:szCs w:val="20"/>
-        </w:rPr>
-      </w:pPr>
-      <w:proofErr w:type="spellStart"/>
-      <w:r>
-        <w:rPr>
-          <w:rFonts w:ascii="Arial" w:hAnsi="Arial" w:cs="Arial"/>
-          <w:sz w:val="20"/>
-          <w:szCs w:val="20"/>
-        </w:rPr>
-        <w:t>Wenas</w:t>
-      </w:r>
-      <w:proofErr w:type="spellEnd"/>
-    </w:p>
-    <w:p>
-      <w:pPr>
-        <w:rPr>
-          <w:rFonts w:ascii="Arial" w:hAnsi="Arial" w:cs="Arial"/>
-          <w:sz w:val="20"/>
-          <w:szCs w:val="20"/>
-        </w:rPr>
-      </w:pPr>
-      <w:r>
-        <w:rPr>
-          <w:rFonts w:ascii="Arial" w:hAnsi="Arial" w:cs="Arial"/>
-          <w:sz w:val="20"/>
-          <w:szCs w:val="20"/>
-        </w:rPr>
-        <w:br w:type="page"/>
-      </w:r>
-    </w:p>
-    <w:p>
-      <w:pPr>
-        <w:rPr>
-          <w:rFonts w:ascii="Arial" w:hAnsi="Arial" w:cs="Arial"/>
-          <w:sz w:val="28"/>
-          <w:szCs w:val="28"/>
-        </w:rPr>
-      </w:pPr>
-      <w:r>
-        <w:rPr>
-          <w:rFonts w:ascii="Arial" w:hAnsi="Arial" w:cs="Arial"/>
-          <w:sz w:val="28"/>
-          <w:szCs w:val="28"/>
-        </w:rPr>
-        <w:lastRenderedPageBreak/>
-        <w:t>El Problema de Investigación: El Habla Imaginada</w:t>
-      </w:r>
-    </w:p>
-    <w:p>
-      <w:pPr>
-        <w:rPr>
-          <w:rFonts w:ascii="Arial" w:hAnsi="Arial" w:cs="Arial"/>
-          <w:sz w:val="20"/>
-          <w:szCs w:val="20"/>
-        </w:rPr>
-      </w:pPr>
-      <w:proofErr w:type="spellStart"/>
-      <w:r>
-        <w:rPr>
-          <w:rFonts w:ascii="Arial" w:hAnsi="Arial" w:cs="Arial"/>
-          <w:sz w:val="20"/>
-          <w:szCs w:val="20"/>
-        </w:rPr>
-        <w:t>Wenas</w:t>
-      </w:r>
-      <w:proofErr w:type="spellEnd"/>
+        <w:t>Esas veces</w:t>
+      </w:r>
+      <w:r>
+        <w:rPr>
+          <w:rFonts w:ascii="Arial" w:hAnsi="Arial" w:cs="Arial"/>
+          <w:sz w:val="28"/>
+          <w:szCs w:val="28"/>
+        </w:rPr>
+        <w:t xml:space="preserve"> </w:t>
+      </w:r>
+      <w:r>
+        <w:rPr>
+          <w:rFonts w:ascii="Arial" w:hAnsi="Arial" w:cs="Arial"/>
+          <w:sz w:val="28"/>
+          <w:szCs w:val="28"/>
+        </w:rPr>
+        <w:t xml:space="preserve">en las </w:t>
+      </w:r>
+      <w:r>
+        <w:rPr>
+          <w:rFonts w:ascii="Arial" w:hAnsi="Arial" w:cs="Arial"/>
+          <w:sz w:val="28"/>
+          <w:szCs w:val="28"/>
+        </w:rPr>
+        <w:t>que estás muy cansado</w:t>
+      </w:r>
+      <w:r>
+        <w:rPr>
+          <w:rFonts w:ascii="Arial" w:hAnsi="Arial" w:cs="Arial"/>
+          <w:sz w:val="28"/>
+          <w:szCs w:val="28"/>
+        </w:rPr>
+        <w:t xml:space="preserve">, no quieres </w:t>
+      </w:r>
+      <w:proofErr w:type="gramStart"/>
+      <w:r>
+        <w:rPr>
+          <w:rFonts w:ascii="Arial" w:hAnsi="Arial" w:cs="Arial"/>
+          <w:sz w:val="28"/>
+          <w:szCs w:val="28"/>
+        </w:rPr>
+        <w:t>exigirte</w:t>
+      </w:r>
+      <w:proofErr w:type="gramEnd"/>
+      <w:r>
+        <w:rPr>
+          <w:rFonts w:ascii="Arial" w:hAnsi="Arial" w:cs="Arial"/>
+          <w:sz w:val="28"/>
+          <w:szCs w:val="28"/>
+        </w:rPr>
+        <w:t xml:space="preserve"> pero igualmente lo haces… Ese es el sueño. No es el destino, es el trayecto</w:t>
+      </w:r>
+    </w:p>
+    <w:p>
+      <w:pPr>
+        <w:jc w:val="right"/>
+        <w:rPr>
+          <w:rFonts w:ascii="Arial" w:hAnsi="Arial" w:cs="Arial"/>
+          <w:i/>
+          <w:iCs/>
+          <w:sz w:val="20"/>
+          <w:szCs w:val="20"/>
+        </w:rPr>
+      </w:pPr>
+      <w:r>
+        <w:rPr>
+          <w:rFonts w:ascii="Arial" w:hAnsi="Arial" w:cs="Arial"/>
+          <w:i/>
+          <w:iCs/>
+          <w:sz w:val="20"/>
+          <w:szCs w:val="20"/>
+        </w:rPr>
+        <w:t>Kobe Bryant</w:t>
+      </w:r>
+    </w:p>
+    <w:p>
+      <w:pPr>
+        <w:jc w:val="both"/>
+        <w:rPr>
+          <w:rFonts w:ascii="Arial" w:hAnsi="Arial" w:cs="Arial"/>
+          <w:sz w:val="20"/>
+          <w:szCs w:val="20"/>
+        </w:rPr>
+      </w:pPr>
+      <w:r>
+        <w:rPr>
+          <w:rFonts w:ascii="Arial" w:hAnsi="Arial" w:cs="Arial"/>
+          <w:sz w:val="20"/>
+          <w:szCs w:val="20"/>
+        </w:rPr>
+        <w:t xml:space="preserve">A </w:t>
+      </w:r>
+      <w:proofErr w:type="gramStart"/>
+      <w:r>
+        <w:rPr>
+          <w:rFonts w:ascii="Arial" w:hAnsi="Arial" w:cs="Arial"/>
+          <w:sz w:val="20"/>
+          <w:szCs w:val="20"/>
+        </w:rPr>
+        <w:t>continuación</w:t>
+      </w:r>
+      <w:proofErr w:type="gramEnd"/>
+      <w:r>
+        <w:rPr>
+          <w:rFonts w:ascii="Arial" w:hAnsi="Arial" w:cs="Arial"/>
+          <w:sz w:val="20"/>
+          <w:szCs w:val="20"/>
+        </w:rPr>
+        <w:t xml:space="preserve"> se presentará la experimentación propia realizada </w:t>
+      </w:r>
+      <w:r>
+        <w:rPr>
+          <w:rFonts w:ascii="Arial" w:hAnsi="Arial" w:cs="Arial"/>
+          <w:sz w:val="20"/>
+          <w:szCs w:val="20"/>
+        </w:rPr>
+        <w:t>para buscar responder a la pregunta:</w:t>
+      </w:r>
     </w:p>
     <w:sectPr>
       <w:pgSz w:w="12240" w:h="15840"/>

</xml_diff>

<commit_message>
Más avances en neuroanatomía del marco teórico
</commit_message>
<xml_diff>
--- a/01-doc/03-thesis/marco-teorico.docx
+++ b/01-doc/03-thesis/marco-teorico.docx
@@ -3479,7 +3479,423 @@
           <w:sz w:val="20"/>
           <w:szCs w:val="20"/>
         </w:rPr>
-        <w:t>A</w:t>
+        <w:t>Sabater</w:t>
+      </w:r>
+      <w:r>
+        <w:rPr>
+          <w:rFonts w:ascii="Arial" w:hAnsi="Arial" w:cs="Arial"/>
+          <w:sz w:val="20"/>
+          <w:szCs w:val="20"/>
+        </w:rPr>
+        <w:t xml:space="preserve"> menciona que</w:t>
+      </w:r>
+      <w:r>
+        <w:rPr>
+          <w:rFonts w:ascii="Arial" w:hAnsi="Arial" w:cs="Arial"/>
+          <w:sz w:val="20"/>
+          <w:szCs w:val="20"/>
+        </w:rPr>
+        <w:t>,</w:t>
+      </w:r>
+      <w:r>
+        <w:rPr>
+          <w:rFonts w:ascii="Arial" w:hAnsi="Arial" w:cs="Arial"/>
+          <w:sz w:val="20"/>
+          <w:szCs w:val="20"/>
+        </w:rPr>
+        <w:t xml:space="preserve"> gracias a los estudios del cerebro realizados, se ha hecho el hallazgo de la quinta región: el lóbulo insular o la ínsula lobular</w:t>
+      </w:r>
+      <w:r>
+        <w:rPr>
+          <w:rFonts w:ascii="Arial" w:hAnsi="Arial" w:cs="Arial"/>
+          <w:sz w:val="20"/>
+          <w:szCs w:val="20"/>
+        </w:rPr>
+        <w:t>; descrita por esta autora como “</w:t>
+      </w:r>
+      <w:r>
+        <w:rPr>
+          <w:rFonts w:ascii="Arial" w:hAnsi="Arial" w:cs="Arial"/>
+          <w:sz w:val="20"/>
+          <w:szCs w:val="20"/>
+        </w:rPr>
+        <w:t>un lóbulo oculto justo debajo de los lóbulos temporal, frontal y parietal. Es un área muy recóndita y de complejo acceso localizada entre diversos los vasos venosos y arterias</w:t>
+      </w:r>
+      <w:r>
+        <w:rPr>
+          <w:rFonts w:ascii="Arial" w:hAnsi="Arial" w:cs="Arial"/>
+          <w:sz w:val="20"/>
+          <w:szCs w:val="20"/>
+        </w:rPr>
+        <w:t>”</w:t>
+      </w:r>
+      <w:r>
+        <w:rPr>
+          <w:rFonts w:ascii="Arial" w:hAnsi="Arial" w:cs="Arial"/>
+          <w:sz w:val="20"/>
+          <w:szCs w:val="20"/>
+        </w:rPr>
+        <w:t xml:space="preserve"> </w:t>
+      </w:r>
+      <w:sdt>
+        <w:sdtPr>
+          <w:rPr>
+            <w:rFonts w:ascii="Arial" w:hAnsi="Arial" w:cs="Arial"/>
+            <w:sz w:val="20"/>
+            <w:szCs w:val="20"/>
+          </w:rPr>
+          <w:id w:val="158431035"/>
+          <w:citation/>
+        </w:sdtPr>
+        <w:sdtContent>
+          <w:r>
+            <w:rPr>
+              <w:rFonts w:ascii="Arial" w:hAnsi="Arial" w:cs="Arial"/>
+              <w:sz w:val="20"/>
+              <w:szCs w:val="20"/>
+            </w:rPr>
+            <w:fldChar w:fldCharType="begin"/>
+          </w:r>
+          <w:r>
+            <w:rPr>
+              <w:rFonts w:ascii="Arial" w:hAnsi="Arial" w:cs="Arial"/>
+              <w:sz w:val="20"/>
+              <w:szCs w:val="20"/>
+            </w:rPr>
+            <w:instrText xml:space="preserve"> CITATION Sab20 \l 2058 </w:instrText>
+          </w:r>
+          <w:r>
+            <w:rPr>
+              <w:rFonts w:ascii="Arial" w:hAnsi="Arial" w:cs="Arial"/>
+              <w:sz w:val="20"/>
+              <w:szCs w:val="20"/>
+            </w:rPr>
+            <w:fldChar w:fldCharType="separate"/>
+          </w:r>
+          <w:r>
+            <w:rPr>
+              <w:rFonts w:ascii="Arial" w:hAnsi="Arial" w:cs="Arial"/>
+              <w:noProof/>
+              <w:sz w:val="20"/>
+              <w:szCs w:val="20"/>
+            </w:rPr>
+            <w:t>(Sabater, 2020)</w:t>
+          </w:r>
+          <w:r>
+            <w:rPr>
+              <w:rFonts w:ascii="Arial" w:hAnsi="Arial" w:cs="Arial"/>
+              <w:sz w:val="20"/>
+              <w:szCs w:val="20"/>
+            </w:rPr>
+            <w:fldChar w:fldCharType="end"/>
+          </w:r>
+        </w:sdtContent>
+      </w:sdt>
+      <w:r>
+        <w:rPr>
+          <w:rFonts w:ascii="Arial" w:hAnsi="Arial" w:cs="Arial"/>
+          <w:sz w:val="20"/>
+          <w:szCs w:val="20"/>
+        </w:rPr>
+        <w:t>.</w:t>
+      </w:r>
+      <w:r>
+        <w:rPr>
+          <w:rFonts w:ascii="Arial" w:hAnsi="Arial" w:cs="Arial"/>
+          <w:sz w:val="20"/>
+          <w:szCs w:val="20"/>
+        </w:rPr>
+        <w:t xml:space="preserve"> Puede observarse </w:t>
+      </w:r>
+      <w:r>
+        <w:rPr>
+          <w:rFonts w:ascii="Arial" w:hAnsi="Arial" w:cs="Arial"/>
+          <w:sz w:val="20"/>
+          <w:szCs w:val="20"/>
+        </w:rPr>
+        <w:t>una muestra gráfica de su ubicación en la figura 2.</w:t>
+      </w:r>
+    </w:p>
+    <w:p>
+      <w:pPr>
+        <w:jc w:val="both"/>
+        <w:rPr>
+          <w:rFonts w:ascii="Arial" w:hAnsi="Arial" w:cs="Arial"/>
+          <w:sz w:val="20"/>
+          <w:szCs w:val="20"/>
+        </w:rPr>
+      </w:pPr>
+      <w:r>
+        <w:rPr>
+          <w:rFonts w:ascii="Arial" w:hAnsi="Arial" w:cs="Arial"/>
+          <w:sz w:val="20"/>
+          <w:szCs w:val="20"/>
+        </w:rPr>
+        <w:t xml:space="preserve">Sabater menciona que, pese a que no se sabe a ciencia cierta cuáles son sus funciones, </w:t>
+      </w:r>
+      <w:r>
+        <w:rPr>
+          <w:rFonts w:ascii="Arial" w:hAnsi="Arial" w:cs="Arial"/>
+          <w:sz w:val="20"/>
+          <w:szCs w:val="20"/>
+        </w:rPr>
+        <w:t>gracias a otros procesos y correlaciones, el lóbulo insular participa en el sentido del gusto, el control visceral</w:t>
+      </w:r>
+      <w:r>
+        <w:rPr>
+          <w:rFonts w:ascii="Arial" w:hAnsi="Arial" w:cs="Arial"/>
+          <w:sz w:val="20"/>
+          <w:szCs w:val="20"/>
+        </w:rPr>
+        <w:t xml:space="preserve">, </w:t>
+      </w:r>
+      <w:r>
+        <w:rPr>
+          <w:rFonts w:ascii="Arial" w:hAnsi="Arial" w:cs="Arial"/>
+          <w:sz w:val="20"/>
+          <w:szCs w:val="20"/>
+        </w:rPr>
+        <w:t xml:space="preserve">la </w:t>
+      </w:r>
+      <w:proofErr w:type="spellStart"/>
+      <w:r>
+        <w:rPr>
+          <w:rFonts w:ascii="Arial" w:hAnsi="Arial" w:cs="Arial"/>
+          <w:sz w:val="20"/>
+          <w:szCs w:val="20"/>
+        </w:rPr>
+        <w:t>somatopercepción</w:t>
+      </w:r>
+      <w:proofErr w:type="spellEnd"/>
+      <w:r>
+        <w:rPr>
+          <w:rFonts w:ascii="Arial" w:hAnsi="Arial" w:cs="Arial"/>
+          <w:sz w:val="20"/>
+          <w:szCs w:val="20"/>
+        </w:rPr>
+        <w:t xml:space="preserve"> y otros procesos emocionales de los cuales forma parte junto con el sistema límbico. </w:t>
+      </w:r>
+      <w:r>
+        <w:rPr>
+          <w:rFonts w:ascii="Arial" w:hAnsi="Arial" w:cs="Arial"/>
+          <w:sz w:val="20"/>
+          <w:szCs w:val="20"/>
+        </w:rPr>
+        <w:t xml:space="preserve">Otros autores </w:t>
+      </w:r>
+      <w:r>
+        <w:rPr>
+          <w:rFonts w:ascii="Arial" w:hAnsi="Arial" w:cs="Arial"/>
+          <w:sz w:val="20"/>
+          <w:szCs w:val="20"/>
+        </w:rPr>
+        <w:t>comparten este hecho de la quinta región, pues como</w:t>
+      </w:r>
+      <w:r>
+        <w:rPr>
+          <w:rFonts w:ascii="Arial" w:hAnsi="Arial" w:cs="Arial"/>
+          <w:sz w:val="20"/>
+          <w:szCs w:val="20"/>
+        </w:rPr>
+        <w:t xml:space="preserve"> menciona Laguna, </w:t>
+      </w:r>
+      <w:r>
+        <w:rPr>
+          <w:rFonts w:ascii="Arial" w:hAnsi="Arial" w:cs="Arial"/>
+          <w:sz w:val="20"/>
+          <w:szCs w:val="20"/>
+        </w:rPr>
+        <w:t>“</w:t>
+      </w:r>
+      <w:r>
+        <w:rPr>
+          <w:rFonts w:ascii="Arial" w:hAnsi="Arial" w:cs="Arial"/>
+          <w:sz w:val="20"/>
+          <w:szCs w:val="20"/>
+        </w:rPr>
+        <w:t>el lóbulo de la ínsula es el que menos se ha estudiado. Por esta razón, es considerado un lóbulo nuevo para los estudiantes de ciencias de la salud ya que hay muy poca información sobre esta estructura</w:t>
+      </w:r>
+      <w:r>
+        <w:rPr>
+          <w:rFonts w:ascii="Arial" w:hAnsi="Arial" w:cs="Arial"/>
+          <w:sz w:val="20"/>
+          <w:szCs w:val="20"/>
+        </w:rPr>
+        <w:t>”</w:t>
+      </w:r>
+      <w:r>
+        <w:rPr>
+          <w:rFonts w:ascii="Arial" w:hAnsi="Arial" w:cs="Arial"/>
+          <w:sz w:val="20"/>
+          <w:szCs w:val="20"/>
+        </w:rPr>
+        <w:t xml:space="preserve"> </w:t>
+      </w:r>
+      <w:sdt>
+        <w:sdtPr>
+          <w:rPr>
+            <w:rFonts w:ascii="Arial" w:hAnsi="Arial" w:cs="Arial"/>
+            <w:sz w:val="20"/>
+            <w:szCs w:val="20"/>
+          </w:rPr>
+          <w:id w:val="1196823711"/>
+          <w:citation/>
+        </w:sdtPr>
+        <w:sdtContent>
+          <w:r>
+            <w:rPr>
+              <w:rFonts w:ascii="Arial" w:hAnsi="Arial" w:cs="Arial"/>
+              <w:sz w:val="20"/>
+              <w:szCs w:val="20"/>
+            </w:rPr>
+            <w:fldChar w:fldCharType="begin"/>
+          </w:r>
+          <w:r>
+            <w:rPr>
+              <w:rFonts w:ascii="Arial" w:hAnsi="Arial" w:cs="Arial"/>
+              <w:sz w:val="20"/>
+              <w:szCs w:val="20"/>
+            </w:rPr>
+            <w:instrText xml:space="preserve"> CITATION Lag22 \l 2058 </w:instrText>
+          </w:r>
+          <w:r>
+            <w:rPr>
+              <w:rFonts w:ascii="Arial" w:hAnsi="Arial" w:cs="Arial"/>
+              <w:sz w:val="20"/>
+              <w:szCs w:val="20"/>
+            </w:rPr>
+            <w:fldChar w:fldCharType="separate"/>
+          </w:r>
+          <w:r>
+            <w:rPr>
+              <w:rFonts w:ascii="Arial" w:hAnsi="Arial" w:cs="Arial"/>
+              <w:noProof/>
+              <w:sz w:val="20"/>
+              <w:szCs w:val="20"/>
+            </w:rPr>
+            <w:t>(Laguna, 2022)</w:t>
+          </w:r>
+          <w:r>
+            <w:rPr>
+              <w:rFonts w:ascii="Arial" w:hAnsi="Arial" w:cs="Arial"/>
+              <w:sz w:val="20"/>
+              <w:szCs w:val="20"/>
+            </w:rPr>
+            <w:fldChar w:fldCharType="end"/>
+          </w:r>
+        </w:sdtContent>
+      </w:sdt>
+      <w:r>
+        <w:rPr>
+          <w:rFonts w:ascii="Arial" w:hAnsi="Arial" w:cs="Arial"/>
+          <w:sz w:val="20"/>
+          <w:szCs w:val="20"/>
+        </w:rPr>
+        <w:t>.</w:t>
+      </w:r>
+    </w:p>
+    <w:p>
+      <w:pPr>
+        <w:jc w:val="both"/>
+        <w:rPr>
+          <w:rFonts w:ascii="Arial" w:hAnsi="Arial" w:cs="Arial"/>
+          <w:sz w:val="20"/>
+          <w:szCs w:val="20"/>
+        </w:rPr>
+      </w:pPr>
+      <w:r>
+        <w:rPr>
+          <w:rFonts w:ascii="Arial" w:hAnsi="Arial" w:cs="Arial"/>
+          <w:sz w:val="20"/>
+          <w:szCs w:val="20"/>
+        </w:rPr>
+        <w:t xml:space="preserve">Sin embargo, Laguna menciona otras funciones de esta </w:t>
+      </w:r>
+      <w:r>
+        <w:rPr>
+          <w:rFonts w:ascii="Arial" w:hAnsi="Arial" w:cs="Arial"/>
+          <w:sz w:val="20"/>
+          <w:szCs w:val="20"/>
+        </w:rPr>
+        <w:t>área del cerebro, tales como “</w:t>
+      </w:r>
+      <w:r>
+        <w:rPr>
+          <w:rFonts w:ascii="Arial" w:hAnsi="Arial" w:cs="Arial"/>
+          <w:sz w:val="20"/>
+          <w:szCs w:val="20"/>
+        </w:rPr>
+        <w:t>Diversos estudios de neuroimagen han relacionado al lóbulo de la ínsula con los deseos, los antojos y las adicciones. Asimismo, se ha evidenciado que este lóbulo juega un papel de suma importancia en cuanto a los trastornos psiquiátricos, tales como la esquizofrenia, los trastornos de pánico, el estrés postraumático y el trastorno obsesivo-compulsivo</w:t>
+      </w:r>
+      <w:r>
+        <w:rPr>
+          <w:rFonts w:ascii="Arial" w:hAnsi="Arial" w:cs="Arial"/>
+          <w:sz w:val="20"/>
+          <w:szCs w:val="20"/>
+        </w:rPr>
+        <w:t xml:space="preserve">” </w:t>
+      </w:r>
+      <w:sdt>
+        <w:sdtPr>
+          <w:rPr>
+            <w:rFonts w:ascii="Arial" w:hAnsi="Arial" w:cs="Arial"/>
+            <w:sz w:val="20"/>
+            <w:szCs w:val="20"/>
+          </w:rPr>
+          <w:id w:val="-1776634133"/>
+          <w:citation/>
+        </w:sdtPr>
+        <w:sdtContent>
+          <w:r>
+            <w:rPr>
+              <w:rFonts w:ascii="Arial" w:hAnsi="Arial" w:cs="Arial"/>
+              <w:sz w:val="20"/>
+              <w:szCs w:val="20"/>
+            </w:rPr>
+            <w:fldChar w:fldCharType="begin"/>
+          </w:r>
+          <w:r>
+            <w:rPr>
+              <w:rFonts w:ascii="Arial" w:hAnsi="Arial" w:cs="Arial"/>
+              <w:sz w:val="20"/>
+              <w:szCs w:val="20"/>
+            </w:rPr>
+            <w:instrText xml:space="preserve"> CITATION Lag22 \l 2058 </w:instrText>
+          </w:r>
+          <w:r>
+            <w:rPr>
+              <w:rFonts w:ascii="Arial" w:hAnsi="Arial" w:cs="Arial"/>
+              <w:sz w:val="20"/>
+              <w:szCs w:val="20"/>
+            </w:rPr>
+            <w:fldChar w:fldCharType="separate"/>
+          </w:r>
+          <w:r>
+            <w:rPr>
+              <w:rFonts w:ascii="Arial" w:hAnsi="Arial" w:cs="Arial"/>
+              <w:noProof/>
+              <w:sz w:val="20"/>
+              <w:szCs w:val="20"/>
+            </w:rPr>
+            <w:t>(Laguna, 2022)</w:t>
+          </w:r>
+          <w:r>
+            <w:rPr>
+              <w:rFonts w:ascii="Arial" w:hAnsi="Arial" w:cs="Arial"/>
+              <w:sz w:val="20"/>
+              <w:szCs w:val="20"/>
+            </w:rPr>
+            <w:fldChar w:fldCharType="end"/>
+          </w:r>
+        </w:sdtContent>
+      </w:sdt>
+      <w:r>
+        <w:rPr>
+          <w:rFonts w:ascii="Arial" w:hAnsi="Arial" w:cs="Arial"/>
+          <w:sz w:val="20"/>
+          <w:szCs w:val="20"/>
+        </w:rPr>
+        <w:t>.</w:t>
       </w:r>
     </w:p>
     <w:p>
@@ -3495,6 +3911,7 @@
         <w:rPr>
           <w:noProof/>
         </w:rPr>
+        <w:lastRenderedPageBreak/>
         <w:drawing>
           <wp:inline distT="0" distB="0" distL="0" distR="0" wp14:anchorId="30F32336" wp14:editId="0A6E1D42">
             <wp:extent cx="2909060" cy="2520000"/>
@@ -3544,6 +3961,744 @@
           </wp:inline>
         </w:drawing>
       </w:r>
+    </w:p>
+    <w:p>
+      <w:pPr>
+        <w:jc w:val="center"/>
+        <w:rPr>
+          <w:rFonts w:ascii="Arial" w:hAnsi="Arial" w:cs="Arial"/>
+          <w:sz w:val="20"/>
+          <w:szCs w:val="20"/>
+        </w:rPr>
+      </w:pPr>
+      <w:r>
+        <w:rPr>
+          <w:rFonts w:ascii="Arial" w:hAnsi="Arial" w:cs="Arial"/>
+          <w:sz w:val="16"/>
+          <w:szCs w:val="16"/>
+        </w:rPr>
+        <w:t xml:space="preserve">Figura </w:t>
+      </w:r>
+      <w:r>
+        <w:rPr>
+          <w:rFonts w:ascii="Arial" w:hAnsi="Arial" w:cs="Arial"/>
+          <w:sz w:val="16"/>
+          <w:szCs w:val="16"/>
+        </w:rPr>
+        <w:t>2</w:t>
+      </w:r>
+      <w:r>
+        <w:rPr>
+          <w:rFonts w:ascii="Arial" w:hAnsi="Arial" w:cs="Arial"/>
+          <w:sz w:val="16"/>
+          <w:szCs w:val="16"/>
+        </w:rPr>
+        <w:t xml:space="preserve">. </w:t>
+      </w:r>
+      <w:r>
+        <w:rPr>
+          <w:rFonts w:ascii="Arial" w:hAnsi="Arial" w:cs="Arial"/>
+          <w:sz w:val="16"/>
+          <w:szCs w:val="16"/>
+        </w:rPr>
+        <w:t>Representación gráfica de la ubicación del lóbulo insular, señalada en color verde.</w:t>
+      </w:r>
+      <w:r>
+        <w:rPr>
+          <w:rFonts w:ascii="Arial" w:hAnsi="Arial" w:cs="Arial"/>
+          <w:sz w:val="16"/>
+          <w:szCs w:val="16"/>
+        </w:rPr>
+        <w:t xml:space="preserve"> </w:t>
+      </w:r>
+      <w:sdt>
+        <w:sdtPr>
+          <w:rPr>
+            <w:rFonts w:ascii="Arial" w:hAnsi="Arial" w:cs="Arial"/>
+            <w:sz w:val="16"/>
+            <w:szCs w:val="16"/>
+          </w:rPr>
+          <w:id w:val="1002088140"/>
+          <w:citation/>
+        </w:sdtPr>
+        <w:sdtContent>
+          <w:r>
+            <w:rPr>
+              <w:rFonts w:ascii="Arial" w:hAnsi="Arial" w:cs="Arial"/>
+              <w:sz w:val="16"/>
+              <w:szCs w:val="16"/>
+            </w:rPr>
+            <w:fldChar w:fldCharType="begin"/>
+          </w:r>
+          <w:r>
+            <w:rPr>
+              <w:rFonts w:ascii="Arial" w:hAnsi="Arial" w:cs="Arial"/>
+              <w:sz w:val="16"/>
+              <w:szCs w:val="16"/>
+            </w:rPr>
+            <w:instrText xml:space="preserve"> CITATION Lag22 \l 2058 </w:instrText>
+          </w:r>
+          <w:r>
+            <w:rPr>
+              <w:rFonts w:ascii="Arial" w:hAnsi="Arial" w:cs="Arial"/>
+              <w:sz w:val="16"/>
+              <w:szCs w:val="16"/>
+            </w:rPr>
+            <w:fldChar w:fldCharType="separate"/>
+          </w:r>
+          <w:r>
+            <w:rPr>
+              <w:rFonts w:ascii="Arial" w:hAnsi="Arial" w:cs="Arial"/>
+              <w:noProof/>
+              <w:sz w:val="16"/>
+              <w:szCs w:val="16"/>
+            </w:rPr>
+            <w:t>(Laguna, 2022)</w:t>
+          </w:r>
+          <w:r>
+            <w:rPr>
+              <w:rFonts w:ascii="Arial" w:hAnsi="Arial" w:cs="Arial"/>
+              <w:sz w:val="16"/>
+              <w:szCs w:val="16"/>
+            </w:rPr>
+            <w:fldChar w:fldCharType="end"/>
+          </w:r>
+        </w:sdtContent>
+      </w:sdt>
+      <w:r>
+        <w:rPr>
+          <w:rFonts w:ascii="Arial" w:hAnsi="Arial" w:cs="Arial"/>
+          <w:sz w:val="16"/>
+          <w:szCs w:val="16"/>
+        </w:rPr>
+        <w:t>.</w:t>
+      </w:r>
+    </w:p>
+    <w:p>
+      <w:pPr>
+        <w:jc w:val="both"/>
+        <w:rPr>
+          <w:rFonts w:ascii="Arial" w:hAnsi="Arial" w:cs="Arial"/>
+          <w:sz w:val="20"/>
+          <w:szCs w:val="20"/>
+        </w:rPr>
+      </w:pPr>
+      <w:r>
+        <w:rPr>
+          <w:rFonts w:ascii="Arial" w:hAnsi="Arial" w:cs="Arial"/>
+          <w:sz w:val="20"/>
+          <w:szCs w:val="20"/>
+        </w:rPr>
+        <w:t>Finalmente se tiene el sexto lóbulo: el lóbulo límbico</w:t>
+      </w:r>
+      <w:r>
+        <w:rPr>
+          <w:rFonts w:ascii="Arial" w:hAnsi="Arial" w:cs="Arial"/>
+          <w:sz w:val="20"/>
+          <w:szCs w:val="20"/>
+        </w:rPr>
+        <w:t>. Éste “c</w:t>
+      </w:r>
+      <w:r>
+        <w:rPr>
+          <w:rFonts w:ascii="Arial" w:hAnsi="Arial" w:cs="Arial"/>
+          <w:sz w:val="20"/>
+          <w:szCs w:val="20"/>
+        </w:rPr>
+        <w:t>omprende una serie de estructuras situadas en la zona medial de los hemisferios cerebrales. Interviene principalmente en la expresión de afectos y en la memoria</w:t>
+      </w:r>
+      <w:r>
+        <w:rPr>
+          <w:rFonts w:ascii="Arial" w:hAnsi="Arial" w:cs="Arial"/>
+          <w:sz w:val="20"/>
+          <w:szCs w:val="20"/>
+        </w:rPr>
+        <w:t xml:space="preserve">” </w:t>
+      </w:r>
+      <w:sdt>
+        <w:sdtPr>
+          <w:rPr>
+            <w:rFonts w:ascii="Arial" w:hAnsi="Arial" w:cs="Arial"/>
+            <w:sz w:val="20"/>
+            <w:szCs w:val="20"/>
+          </w:rPr>
+          <w:id w:val="-748579031"/>
+          <w:citation/>
+        </w:sdtPr>
+        <w:sdtContent>
+          <w:r>
+            <w:rPr>
+              <w:rFonts w:ascii="Arial" w:hAnsi="Arial" w:cs="Arial"/>
+              <w:sz w:val="20"/>
+              <w:szCs w:val="20"/>
+            </w:rPr>
+            <w:fldChar w:fldCharType="begin"/>
+          </w:r>
+          <w:r>
+            <w:rPr>
+              <w:rFonts w:ascii="Arial" w:hAnsi="Arial" w:cs="Arial"/>
+              <w:sz w:val="20"/>
+              <w:szCs w:val="20"/>
+            </w:rPr>
+            <w:instrText xml:space="preserve"> CITATION Int22 \l 2058 </w:instrText>
+          </w:r>
+          <w:r>
+            <w:rPr>
+              <w:rFonts w:ascii="Arial" w:hAnsi="Arial" w:cs="Arial"/>
+              <w:sz w:val="20"/>
+              <w:szCs w:val="20"/>
+            </w:rPr>
+            <w:fldChar w:fldCharType="separate"/>
+          </w:r>
+          <w:r>
+            <w:rPr>
+              <w:rFonts w:ascii="Arial" w:hAnsi="Arial" w:cs="Arial"/>
+              <w:noProof/>
+              <w:sz w:val="20"/>
+              <w:szCs w:val="20"/>
+            </w:rPr>
+            <w:t>(Interpsiquis, 2022)</w:t>
+          </w:r>
+          <w:r>
+            <w:rPr>
+              <w:rFonts w:ascii="Arial" w:hAnsi="Arial" w:cs="Arial"/>
+              <w:sz w:val="20"/>
+              <w:szCs w:val="20"/>
+            </w:rPr>
+            <w:fldChar w:fldCharType="end"/>
+          </w:r>
+        </w:sdtContent>
+      </w:sdt>
+      <w:r>
+        <w:rPr>
+          <w:rFonts w:ascii="Arial" w:hAnsi="Arial" w:cs="Arial"/>
+          <w:sz w:val="20"/>
+          <w:szCs w:val="20"/>
+        </w:rPr>
+        <w:t>.</w:t>
+      </w:r>
+      <w:r>
+        <w:rPr>
+          <w:rFonts w:ascii="Arial" w:hAnsi="Arial" w:cs="Arial"/>
+          <w:sz w:val="20"/>
+          <w:szCs w:val="20"/>
+        </w:rPr>
+        <w:t xml:space="preserve"> Estos mismos autores mencionan las estructuras que forman parte de este lóbulo</w:t>
+      </w:r>
+      <w:r>
+        <w:rPr>
+          <w:rFonts w:ascii="Arial" w:hAnsi="Arial" w:cs="Arial"/>
+          <w:sz w:val="20"/>
+          <w:szCs w:val="20"/>
+        </w:rPr>
+        <w:t>, así como pueden observarse en la figura 3</w:t>
+      </w:r>
+      <w:r>
+        <w:rPr>
+          <w:rFonts w:ascii="Arial" w:hAnsi="Arial" w:cs="Arial"/>
+          <w:sz w:val="20"/>
+          <w:szCs w:val="20"/>
+        </w:rPr>
+        <w:t>, siendo las siguientes:</w:t>
+      </w:r>
+    </w:p>
+    <w:p>
+      <w:pPr>
+        <w:pStyle w:val="Prrafodelista"/>
+        <w:numPr>
+          <w:ilvl w:val="0"/>
+          <w:numId w:val="5"/>
+        </w:numPr>
+        <w:jc w:val="both"/>
+        <w:rPr>
+          <w:rFonts w:ascii="Arial" w:hAnsi="Arial" w:cs="Arial"/>
+          <w:sz w:val="20"/>
+          <w:szCs w:val="20"/>
+        </w:rPr>
+      </w:pPr>
+      <w:r>
+        <w:rPr>
+          <w:rFonts w:ascii="Arial" w:hAnsi="Arial" w:cs="Arial"/>
+          <w:sz w:val="20"/>
+          <w:szCs w:val="20"/>
+        </w:rPr>
+        <w:t xml:space="preserve">Estructuras corticales: cingulado y </w:t>
+      </w:r>
+      <w:proofErr w:type="spellStart"/>
+      <w:r>
+        <w:rPr>
+          <w:rFonts w:ascii="Arial" w:hAnsi="Arial" w:cs="Arial"/>
+          <w:sz w:val="20"/>
+          <w:szCs w:val="20"/>
+        </w:rPr>
+        <w:t>gyrus</w:t>
+      </w:r>
+      <w:proofErr w:type="spellEnd"/>
+      <w:r>
+        <w:rPr>
+          <w:rFonts w:ascii="Arial" w:hAnsi="Arial" w:cs="Arial"/>
+          <w:i/>
+          <w:iCs/>
+          <w:sz w:val="20"/>
+          <w:szCs w:val="20"/>
+        </w:rPr>
+        <w:t xml:space="preserve"> </w:t>
+      </w:r>
+      <w:proofErr w:type="spellStart"/>
+      <w:r>
+        <w:rPr>
+          <w:rFonts w:ascii="Arial" w:hAnsi="Arial" w:cs="Arial"/>
+          <w:sz w:val="20"/>
+          <w:szCs w:val="20"/>
+        </w:rPr>
+        <w:t>parahipoc</w:t>
+      </w:r>
+      <w:r>
+        <w:rPr>
+          <w:rFonts w:ascii="Arial" w:hAnsi="Arial" w:cs="Arial"/>
+          <w:sz w:val="20"/>
+          <w:szCs w:val="20"/>
+        </w:rPr>
+        <w:t>á</w:t>
+      </w:r>
+      <w:r>
+        <w:rPr>
+          <w:rFonts w:ascii="Arial" w:hAnsi="Arial" w:cs="Arial"/>
+          <w:sz w:val="20"/>
+          <w:szCs w:val="20"/>
+        </w:rPr>
+        <w:t>mpico</w:t>
+      </w:r>
+      <w:proofErr w:type="spellEnd"/>
+      <w:r>
+        <w:rPr>
+          <w:rFonts w:ascii="Arial" w:hAnsi="Arial" w:cs="Arial"/>
+          <w:sz w:val="20"/>
+          <w:szCs w:val="20"/>
+        </w:rPr>
+        <w:t>.</w:t>
+      </w:r>
+    </w:p>
+    <w:p>
+      <w:pPr>
+        <w:pStyle w:val="Prrafodelista"/>
+        <w:numPr>
+          <w:ilvl w:val="0"/>
+          <w:numId w:val="5"/>
+        </w:numPr>
+        <w:jc w:val="both"/>
+        <w:rPr>
+          <w:rFonts w:ascii="Arial" w:hAnsi="Arial" w:cs="Arial"/>
+          <w:sz w:val="20"/>
+          <w:szCs w:val="20"/>
+        </w:rPr>
+      </w:pPr>
+      <w:r>
+        <w:rPr>
+          <w:rFonts w:ascii="Arial" w:hAnsi="Arial" w:cs="Arial"/>
+          <w:sz w:val="20"/>
+          <w:szCs w:val="20"/>
+        </w:rPr>
+        <w:t xml:space="preserve">Formaciones </w:t>
+      </w:r>
+      <w:proofErr w:type="spellStart"/>
+      <w:r>
+        <w:rPr>
+          <w:rFonts w:ascii="Arial" w:hAnsi="Arial" w:cs="Arial"/>
+          <w:sz w:val="20"/>
+          <w:szCs w:val="20"/>
+        </w:rPr>
+        <w:t>hipocámpicas</w:t>
+      </w:r>
+      <w:proofErr w:type="spellEnd"/>
+      <w:r>
+        <w:rPr>
+          <w:rFonts w:ascii="Arial" w:hAnsi="Arial" w:cs="Arial"/>
+          <w:sz w:val="20"/>
+          <w:szCs w:val="20"/>
+        </w:rPr>
+        <w:t xml:space="preserve">: </w:t>
+      </w:r>
+      <w:proofErr w:type="spellStart"/>
+      <w:r>
+        <w:rPr>
+          <w:rFonts w:ascii="Arial" w:hAnsi="Arial" w:cs="Arial"/>
+          <w:sz w:val="20"/>
+          <w:szCs w:val="20"/>
+        </w:rPr>
+        <w:t>gyrus</w:t>
+      </w:r>
+      <w:proofErr w:type="spellEnd"/>
+      <w:r>
+        <w:rPr>
+          <w:rFonts w:ascii="Arial" w:hAnsi="Arial" w:cs="Arial"/>
+          <w:sz w:val="20"/>
+          <w:szCs w:val="20"/>
+        </w:rPr>
+        <w:t xml:space="preserve"> dentado</w:t>
+      </w:r>
+      <w:r>
+        <w:rPr>
+          <w:rFonts w:ascii="Arial" w:hAnsi="Arial" w:cs="Arial"/>
+          <w:sz w:val="20"/>
+          <w:szCs w:val="20"/>
+        </w:rPr>
+        <w:t xml:space="preserve">, hipocampo y complejo </w:t>
+      </w:r>
+      <w:proofErr w:type="spellStart"/>
+      <w:r>
+        <w:rPr>
+          <w:rFonts w:ascii="Arial" w:hAnsi="Arial" w:cs="Arial"/>
+          <w:sz w:val="20"/>
+          <w:szCs w:val="20"/>
+        </w:rPr>
+        <w:t>subicular</w:t>
+      </w:r>
+      <w:proofErr w:type="spellEnd"/>
+      <w:r>
+        <w:rPr>
+          <w:rFonts w:ascii="Arial" w:hAnsi="Arial" w:cs="Arial"/>
+          <w:sz w:val="20"/>
+          <w:szCs w:val="20"/>
+        </w:rPr>
+        <w:t>.</w:t>
+      </w:r>
+    </w:p>
+    <w:p>
+      <w:pPr>
+        <w:pStyle w:val="Prrafodelista"/>
+        <w:numPr>
+          <w:ilvl w:val="0"/>
+          <w:numId w:val="5"/>
+        </w:numPr>
+        <w:jc w:val="both"/>
+        <w:rPr>
+          <w:rFonts w:ascii="Arial" w:hAnsi="Arial" w:cs="Arial"/>
+          <w:sz w:val="20"/>
+          <w:szCs w:val="20"/>
+        </w:rPr>
+      </w:pPr>
+      <w:r>
+        <w:rPr>
+          <w:rFonts w:ascii="Arial" w:hAnsi="Arial" w:cs="Arial"/>
+          <w:sz w:val="20"/>
+          <w:szCs w:val="20"/>
+        </w:rPr>
+        <w:t>La amígdala.</w:t>
+      </w:r>
+    </w:p>
+    <w:p>
+      <w:pPr>
+        <w:pStyle w:val="Prrafodelista"/>
+        <w:numPr>
+          <w:ilvl w:val="0"/>
+          <w:numId w:val="5"/>
+        </w:numPr>
+        <w:jc w:val="both"/>
+        <w:rPr>
+          <w:rFonts w:ascii="Arial" w:hAnsi="Arial" w:cs="Arial"/>
+          <w:sz w:val="20"/>
+          <w:szCs w:val="20"/>
+        </w:rPr>
+      </w:pPr>
+      <w:r>
+        <w:rPr>
+          <w:rFonts w:ascii="Arial" w:hAnsi="Arial" w:cs="Arial"/>
+          <w:sz w:val="20"/>
+          <w:szCs w:val="20"/>
+        </w:rPr>
+        <w:t xml:space="preserve">El núcleo </w:t>
+      </w:r>
+      <w:r>
+        <w:rPr>
+          <w:rFonts w:ascii="Arial" w:hAnsi="Arial" w:cs="Arial"/>
+          <w:i/>
+          <w:iCs/>
+          <w:sz w:val="20"/>
+          <w:szCs w:val="20"/>
+        </w:rPr>
+        <w:t>accumbens</w:t>
+      </w:r>
+      <w:r>
+        <w:rPr>
+          <w:rFonts w:ascii="Arial" w:hAnsi="Arial" w:cs="Arial"/>
+          <w:sz w:val="20"/>
+          <w:szCs w:val="20"/>
+        </w:rPr>
+        <w:t>.</w:t>
+      </w:r>
+    </w:p>
+    <w:p>
+      <w:pPr>
+        <w:pStyle w:val="Prrafodelista"/>
+        <w:numPr>
+          <w:ilvl w:val="0"/>
+          <w:numId w:val="5"/>
+        </w:numPr>
+        <w:jc w:val="both"/>
+        <w:rPr>
+          <w:rFonts w:ascii="Arial" w:hAnsi="Arial" w:cs="Arial"/>
+          <w:sz w:val="20"/>
+          <w:szCs w:val="20"/>
+        </w:rPr>
+      </w:pPr>
+      <w:r>
+        <w:rPr>
+          <w:rFonts w:ascii="Arial" w:hAnsi="Arial" w:cs="Arial"/>
+          <w:sz w:val="20"/>
+          <w:szCs w:val="20"/>
+        </w:rPr>
+        <w:t>El hipotálamo.</w:t>
+      </w:r>
+    </w:p>
+    <w:p>
+      <w:pPr>
+        <w:pStyle w:val="Prrafodelista"/>
+        <w:numPr>
+          <w:ilvl w:val="0"/>
+          <w:numId w:val="5"/>
+        </w:numPr>
+        <w:jc w:val="both"/>
+        <w:rPr>
+          <w:rFonts w:ascii="Arial" w:hAnsi="Arial" w:cs="Arial"/>
+          <w:sz w:val="20"/>
+          <w:szCs w:val="20"/>
+        </w:rPr>
+      </w:pPr>
+      <w:r>
+        <w:rPr>
+          <w:rFonts w:ascii="Arial" w:hAnsi="Arial" w:cs="Arial"/>
+          <w:sz w:val="20"/>
+          <w:szCs w:val="20"/>
+        </w:rPr>
+        <w:t xml:space="preserve">El tálamo (núcleo anterior y núcleo </w:t>
+      </w:r>
+      <w:proofErr w:type="spellStart"/>
+      <w:r>
+        <w:rPr>
+          <w:rFonts w:ascii="Arial" w:hAnsi="Arial" w:cs="Arial"/>
+          <w:sz w:val="20"/>
+          <w:szCs w:val="20"/>
+        </w:rPr>
+        <w:t>dorsomedial</w:t>
+      </w:r>
+      <w:proofErr w:type="spellEnd"/>
+      <w:r>
+        <w:rPr>
+          <w:rFonts w:ascii="Arial" w:hAnsi="Arial" w:cs="Arial"/>
+          <w:sz w:val="20"/>
+          <w:szCs w:val="20"/>
+        </w:rPr>
+        <w:t>).</w:t>
+      </w:r>
+    </w:p>
+    <w:p>
+      <w:pPr>
+        <w:pStyle w:val="Prrafodelista"/>
+        <w:numPr>
+          <w:ilvl w:val="0"/>
+          <w:numId w:val="5"/>
+        </w:numPr>
+        <w:jc w:val="both"/>
+        <w:rPr>
+          <w:rFonts w:ascii="Arial" w:hAnsi="Arial" w:cs="Arial"/>
+          <w:sz w:val="20"/>
+          <w:szCs w:val="20"/>
+        </w:rPr>
+      </w:pPr>
+      <w:r>
+        <w:rPr>
+          <w:rFonts w:ascii="Arial" w:hAnsi="Arial" w:cs="Arial"/>
+          <w:sz w:val="20"/>
+          <w:szCs w:val="20"/>
+        </w:rPr>
+        <w:t xml:space="preserve">Otras estructuras corticales como </w:t>
+      </w:r>
+      <w:r>
+        <w:rPr>
+          <w:rFonts w:ascii="Arial" w:hAnsi="Arial" w:cs="Arial"/>
+          <w:sz w:val="20"/>
+          <w:szCs w:val="20"/>
+        </w:rPr>
+        <w:t>el orbitofrontal y el polo temporal.</w:t>
+      </w:r>
+    </w:p>
+    <w:p>
+      <w:pPr>
+        <w:jc w:val="center"/>
+        <w:rPr>
+          <w:rFonts w:ascii="Arial" w:hAnsi="Arial" w:cs="Arial"/>
+          <w:sz w:val="20"/>
+          <w:szCs w:val="20"/>
+        </w:rPr>
+      </w:pPr>
+      <w:r>
+        <w:rPr>
+          <w:noProof/>
+        </w:rPr>
+        <w:drawing>
+          <wp:inline distT="0" distB="0" distL="0" distR="0" wp14:anchorId="0C30828F" wp14:editId="548FF58F">
+            <wp:extent cx="3507955" cy="2520000"/>
+            <wp:effectExtent l="0" t="0" r="0" b="0"/>
+            <wp:docPr id="3" name="Imagen 3" descr="Sistema límbico: la parte emocional del cerebro"/>
+            <wp:cNvGraphicFramePr>
+              <a:graphicFrameLocks xmlns:a="http://schemas.openxmlformats.org/drawingml/2006/main" noChangeAspect="1"/>
+            </wp:cNvGraphicFramePr>
+            <a:graphic xmlns:a="http://schemas.openxmlformats.org/drawingml/2006/main">
+              <a:graphicData uri="http://schemas.openxmlformats.org/drawingml/2006/picture">
+                <pic:pic xmlns:pic="http://schemas.openxmlformats.org/drawingml/2006/picture">
+                  <pic:nvPicPr>
+                    <pic:cNvPr id="0" name="Picture 1" descr="Sistema límbico: la parte emocional del cerebro"/>
+                    <pic:cNvPicPr>
+                      <a:picLocks noChangeAspect="1" noChangeArrowheads="1"/>
+                    </pic:cNvPicPr>
+                  </pic:nvPicPr>
+                  <pic:blipFill>
+                    <a:blip r:embed="rId8">
+                      <a:extLst>
+                        <a:ext uri="{28A0092B-C50C-407E-A947-70E740481C1C}">
+                          <a14:useLocalDpi xmlns:a14="http://schemas.microsoft.com/office/drawing/2010/main" val="0"/>
+                        </a:ext>
+                      </a:extLst>
+                    </a:blip>
+                    <a:srcRect/>
+                    <a:stretch>
+                      <a:fillRect/>
+                    </a:stretch>
+                  </pic:blipFill>
+                  <pic:spPr bwMode="auto">
+                    <a:xfrm>
+                      <a:off x="0" y="0"/>
+                      <a:ext cx="3507955" cy="2520000"/>
+                    </a:xfrm>
+                    <a:prstGeom prst="rect">
+                      <a:avLst/>
+                    </a:prstGeom>
+                    <a:noFill/>
+                    <a:ln>
+                      <a:noFill/>
+                    </a:ln>
+                  </pic:spPr>
+                </pic:pic>
+              </a:graphicData>
+            </a:graphic>
+          </wp:inline>
+        </w:drawing>
+      </w:r>
+    </w:p>
+    <w:p>
+      <w:pPr>
+        <w:jc w:val="center"/>
+        <w:rPr>
+          <w:rFonts w:ascii="Arial" w:hAnsi="Arial" w:cs="Arial"/>
+          <w:sz w:val="20"/>
+          <w:szCs w:val="20"/>
+        </w:rPr>
+      </w:pPr>
+      <w:r>
+        <w:rPr>
+          <w:rFonts w:ascii="Arial" w:hAnsi="Arial" w:cs="Arial"/>
+          <w:sz w:val="16"/>
+          <w:szCs w:val="16"/>
+        </w:rPr>
+        <w:t xml:space="preserve">Figura </w:t>
+      </w:r>
+      <w:r>
+        <w:rPr>
+          <w:rFonts w:ascii="Arial" w:hAnsi="Arial" w:cs="Arial"/>
+          <w:sz w:val="16"/>
+          <w:szCs w:val="16"/>
+        </w:rPr>
+        <w:t>3</w:t>
+      </w:r>
+      <w:r>
+        <w:rPr>
+          <w:rFonts w:ascii="Arial" w:hAnsi="Arial" w:cs="Arial"/>
+          <w:sz w:val="16"/>
+          <w:szCs w:val="16"/>
+        </w:rPr>
+        <w:t xml:space="preserve">. </w:t>
+      </w:r>
+      <w:r>
+        <w:rPr>
+          <w:rFonts w:ascii="Arial" w:hAnsi="Arial" w:cs="Arial"/>
+          <w:sz w:val="16"/>
+          <w:szCs w:val="16"/>
+        </w:rPr>
+        <w:t xml:space="preserve">Estructuras que conforman el lóbulo límbico. </w:t>
+      </w:r>
+      <w:sdt>
+        <w:sdtPr>
+          <w:rPr>
+            <w:rFonts w:ascii="Arial" w:hAnsi="Arial" w:cs="Arial"/>
+            <w:sz w:val="16"/>
+            <w:szCs w:val="16"/>
+          </w:rPr>
+          <w:id w:val="-1580211011"/>
+          <w:citation/>
+        </w:sdtPr>
+        <w:sdtContent>
+          <w:r>
+            <w:rPr>
+              <w:rFonts w:ascii="Arial" w:hAnsi="Arial" w:cs="Arial"/>
+              <w:sz w:val="16"/>
+              <w:szCs w:val="16"/>
+            </w:rPr>
+            <w:fldChar w:fldCharType="begin"/>
+          </w:r>
+          <w:r>
+            <w:rPr>
+              <w:rFonts w:ascii="Arial" w:hAnsi="Arial" w:cs="Arial"/>
+              <w:sz w:val="16"/>
+              <w:szCs w:val="16"/>
+            </w:rPr>
+            <w:instrText xml:space="preserve"> CITATION Tri16 \l 2058 </w:instrText>
+          </w:r>
+          <w:r>
+            <w:rPr>
+              <w:rFonts w:ascii="Arial" w:hAnsi="Arial" w:cs="Arial"/>
+              <w:sz w:val="16"/>
+              <w:szCs w:val="16"/>
+            </w:rPr>
+            <w:fldChar w:fldCharType="separate"/>
+          </w:r>
+          <w:r>
+            <w:rPr>
+              <w:rFonts w:ascii="Arial" w:hAnsi="Arial" w:cs="Arial"/>
+              <w:noProof/>
+              <w:sz w:val="16"/>
+              <w:szCs w:val="16"/>
+            </w:rPr>
+            <w:t>(Triglia, 2016)</w:t>
+          </w:r>
+          <w:r>
+            <w:rPr>
+              <w:rFonts w:ascii="Arial" w:hAnsi="Arial" w:cs="Arial"/>
+              <w:sz w:val="16"/>
+              <w:szCs w:val="16"/>
+            </w:rPr>
+            <w:fldChar w:fldCharType="end"/>
+          </w:r>
+        </w:sdtContent>
+      </w:sdt>
+      <w:r>
+        <w:rPr>
+          <w:rFonts w:ascii="Arial" w:hAnsi="Arial" w:cs="Arial"/>
+          <w:sz w:val="16"/>
+          <w:szCs w:val="16"/>
+        </w:rPr>
+        <w:t>.</w:t>
+      </w:r>
+    </w:p>
+    <w:p>
+      <w:pPr>
+        <w:jc w:val="center"/>
+        <w:rPr>
+          <w:rFonts w:ascii="Arial" w:hAnsi="Arial" w:cs="Arial"/>
+          <w:sz w:val="20"/>
+          <w:szCs w:val="20"/>
+        </w:rPr>
+      </w:pPr>
     </w:p>
     <w:p>
       <w:pPr>
@@ -4331,13 +5486,46 @@
                 <w:ind w:left="720" w:hanging="720"/>
                 <w:rPr>
                   <w:noProof/>
+                  <w:lang w:val="es-ES"/>
+                </w:rPr>
+              </w:pPr>
+              <w:r>
+                <w:rPr>
+                  <w:noProof/>
+                  <w:lang w:val="es-ES"/>
+                </w:rPr>
+                <w:t xml:space="preserve">Interpsiquis. (25 de Septiembre de 2022). </w:t>
+              </w:r>
+              <w:r>
+                <w:rPr>
+                  <w:i/>
+                  <w:iCs/>
+                  <w:noProof/>
+                  <w:lang w:val="es-ES"/>
+                </w:rPr>
+                <w:t>Lóbulo Límbico.</w:t>
+              </w:r>
+              <w:r>
+                <w:rPr>
+                  <w:noProof/>
+                  <w:lang w:val="es-ES"/>
+                </w:rPr>
+                <w:t xml:space="preserve"> Obtenido de Congreso Virtual de Psiquiatría: https://psiquiatria.com/glosario/lobulo-limbico#:~:text=Definici%C3%B3n%3A%20Comprenden%20una%20serie%20de,corticales%3A%20cingulado%20y%20gyrus%20parahipocampico.</w:t>
+              </w:r>
+            </w:p>
+            <w:p>
+              <w:pPr>
+                <w:pStyle w:val="Bibliografa"/>
+                <w:ind w:left="720" w:hanging="720"/>
+                <w:rPr>
+                  <w:noProof/>
                   <w:lang w:val="en-US"/>
                 </w:rPr>
               </w:pPr>
               <w:r>
                 <w:rPr>
                   <w:noProof/>
-                  <w:lang w:val="es-ES"/>
+                  <w:lang w:val="en-US"/>
                 </w:rPr>
                 <w:t xml:space="preserve">Kandel, E., Schwartz, J., &amp; Jessel, T. (2000). </w:t>
               </w:r>
@@ -4356,6 +5544,39 @@
                   <w:lang w:val="en-US"/>
                 </w:rPr>
                 <w:t xml:space="preserve"> New York: McGraw Hill.</w:t>
+              </w:r>
+            </w:p>
+            <w:p>
+              <w:pPr>
+                <w:pStyle w:val="Bibliografa"/>
+                <w:ind w:left="720" w:hanging="720"/>
+                <w:rPr>
+                  <w:noProof/>
+                  <w:lang w:val="es-ES"/>
+                </w:rPr>
+              </w:pPr>
+              <w:r>
+                <w:rPr>
+                  <w:noProof/>
+                  <w:lang w:val="es-ES"/>
+                </w:rPr>
+                <w:t xml:space="preserve">Laguna, M. (17 de Marzo de 2022). </w:t>
+              </w:r>
+              <w:r>
+                <w:rPr>
+                  <w:i/>
+                  <w:iCs/>
+                  <w:noProof/>
+                  <w:lang w:val="es-ES"/>
+                </w:rPr>
+                <w:t>Lóbulo de la ínsula.</w:t>
+              </w:r>
+              <w:r>
+                <w:rPr>
+                  <w:noProof/>
+                  <w:lang w:val="es-ES"/>
+                </w:rPr>
+                <w:t xml:space="preserve"> Obtenido de Kenhub: https://www.kenhub.com/es/library/anatomia-es/lobulo-de-la-insula</w:t>
               </w:r>
             </w:p>
             <w:p>
@@ -4535,6 +5756,39 @@
               <w:r>
                 <w:rPr>
                   <w:noProof/>
+                  <w:lang w:val="es-ES"/>
+                </w:rPr>
+                <w:t xml:space="preserve">Triglia, A. (23 de Agosto de 2016). </w:t>
+              </w:r>
+              <w:r>
+                <w:rPr>
+                  <w:i/>
+                  <w:iCs/>
+                  <w:noProof/>
+                  <w:lang w:val="es-ES"/>
+                </w:rPr>
+                <w:t>Sistema límbico: la parte emocional del cerebro.</w:t>
+              </w:r>
+              <w:r>
+                <w:rPr>
+                  <w:noProof/>
+                  <w:lang w:val="es-ES"/>
+                </w:rPr>
+                <w:t xml:space="preserve"> Obtenido de Psicología y Mente: https://psicologiaymente.com/neurociencias/sistema-limbico-cerebro</w:t>
+              </w:r>
+            </w:p>
+            <w:p>
+              <w:pPr>
+                <w:pStyle w:val="Bibliografa"/>
+                <w:ind w:left="720" w:hanging="720"/>
+                <w:rPr>
+                  <w:noProof/>
+                  <w:lang w:val="es-ES"/>
+                </w:rPr>
+              </w:pPr>
+              <w:r>
+                <w:rPr>
+                  <w:noProof/>
                   <w:lang w:val="en-US"/>
                 </w:rPr>
                 <w:t xml:space="preserve">von Bartheld, C., Bahney, J., &amp; Herculano-Houzel, S. (2016). The search for true numbers of neurons and clial cells in the human brain: A review of 150 years of cell counting. </w:t>
@@ -4592,9 +5846,9 @@
 <file path=word/numbering.xml><?xml version="1.0" encoding="utf-8"?>
 <w:numbering xmlns:wpc="http://schemas.microsoft.com/office/word/2010/wordprocessingCanvas" xmlns:cx="http://schemas.microsoft.com/office/drawing/2014/chartex" xmlns:cx1="http://schemas.microsoft.com/office/drawing/2015/9/8/chartex" xmlns:cx2="http://schemas.microsoft.com/office/drawing/2015/10/21/chartex" xmlns:cx3="http://schemas.microsoft.com/office/drawing/2016/5/9/chartex" xmlns:cx4="http://schemas.microsoft.com/office/drawing/2016/5/10/chartex" xmlns:cx5="http://schemas.microsoft.com/office/drawing/2016/5/11/chartex" xmlns:cx6="http://schemas.microsoft.com/office/drawing/2016/5/12/chartex" xmlns:cx7="http://schemas.microsoft.com/office/drawing/2016/5/13/chartex" xmlns:cx8="http://schemas.microsoft.com/office/drawing/2016/5/14/chartex" xmlns:mc="http://schemas.openxmlformats.org/markup-compatibility/2006" xmlns:aink="http://schemas.microsoft.com/office/drawing/2016/ink" xmlns:am3d="http://schemas.microsoft.com/office/drawing/2017/model3d" xmlns:o="urn:schemas-microsoft-com:office:office" xmlns:oel="http://schemas.microsoft.com/office/2019/extlst" xmlns:r="http://schemas.openxmlformats.org/officeDocument/2006/relationships" xmlns:m="http://schemas.openxmlformats.org/officeDocument/2006/math" xmlns:v="urn:schemas-microsoft-com:vml" xmlns:wp14="http://schemas.microsoft.com/office/word/2010/wordprocessingDrawing" xmlns:wp="http://schemas.openxmlformats.org/drawingml/2006/wordprocessingDrawing" xmlns:w10="urn:schemas-microsoft-com:office:word" xmlns:w="http://schemas.openxmlformats.org/wordprocessingml/2006/main" xmlns:w14="http://schemas.microsoft.com/office/word/2010/wordml" xmlns:w15="http://schemas.microsoft.com/office/word/2012/wordml" xmlns:w16cex="http://schemas.microsoft.com/office/word/2018/wordml/cex" xmlns:w16cid="http://schemas.microsoft.com/office/word/2016/wordml/cid" xmlns:w16="http://schemas.microsoft.com/office/word/2018/wordml" xmlns:w16sdtdh="http://schemas.microsoft.com/office/word/2020/wordml/sdtdatahash" xmlns:w16se="http://schemas.microsoft.com/office/word/2015/wordml/symex" xmlns:wpg="http://schemas.microsoft.com/office/word/2010/wordprocessingGroup" xmlns:wpi="http://schemas.microsoft.com/office/word/2010/wordprocessingInk" xmlns:wne="http://schemas.microsoft.com/office/word/2006/wordml" xmlns:wps="http://schemas.microsoft.com/office/word/2010/wordprocessingShape" mc:Ignorable="w14 w15 w16se w16cid w16 w16cex w16sdtdh wp14">
   <w:abstractNum w:abstractNumId="0" w15:restartNumberingAfterBreak="0">
-    <w:nsid w:val="2C3C3421"/>
+    <w:nsid w:val="07131BA1"/>
     <w:multiLevelType w:val="hybridMultilevel"/>
-    <w:tmpl w:val="195E7266"/>
+    <w:tmpl w:val="2996D852"/>
     <w:lvl w:ilvl="0" w:tplc="080A0001">
       <w:start w:val="1"/>
       <w:numFmt w:val="bullet"/>
@@ -4705,9 +5959,9 @@
     </w:lvl>
   </w:abstractNum>
   <w:abstractNum w:abstractNumId="1" w15:restartNumberingAfterBreak="0">
-    <w:nsid w:val="727248CC"/>
+    <w:nsid w:val="2C3C3421"/>
     <w:multiLevelType w:val="hybridMultilevel"/>
-    <w:tmpl w:val="F55C6B82"/>
+    <w:tmpl w:val="195E7266"/>
     <w:lvl w:ilvl="0" w:tplc="080A0001">
       <w:start w:val="1"/>
       <w:numFmt w:val="bullet"/>
@@ -4818,9 +6072,9 @@
     </w:lvl>
   </w:abstractNum>
   <w:abstractNum w:abstractNumId="2" w15:restartNumberingAfterBreak="0">
-    <w:nsid w:val="7D9D40D8"/>
+    <w:nsid w:val="727248CC"/>
     <w:multiLevelType w:val="hybridMultilevel"/>
-    <w:tmpl w:val="C04CB7E2"/>
+    <w:tmpl w:val="F55C6B82"/>
     <w:lvl w:ilvl="0" w:tplc="080A0001">
       <w:start w:val="1"/>
       <w:numFmt w:val="bullet"/>
@@ -4931,9 +6185,9 @@
     </w:lvl>
   </w:abstractNum>
   <w:abstractNum w:abstractNumId="3" w15:restartNumberingAfterBreak="0">
-    <w:nsid w:val="7F7155A3"/>
+    <w:nsid w:val="7D9D40D8"/>
     <w:multiLevelType w:val="hybridMultilevel"/>
-    <w:tmpl w:val="433CBEA2"/>
+    <w:tmpl w:val="C04CB7E2"/>
     <w:lvl w:ilvl="0" w:tplc="080A0001">
       <w:start w:val="1"/>
       <w:numFmt w:val="bullet"/>
@@ -5043,16 +6297,132 @@
       </w:rPr>
     </w:lvl>
   </w:abstractNum>
+  <w:abstractNum w:abstractNumId="4" w15:restartNumberingAfterBreak="0">
+    <w:nsid w:val="7F7155A3"/>
+    <w:multiLevelType w:val="hybridMultilevel"/>
+    <w:tmpl w:val="433CBEA2"/>
+    <w:lvl w:ilvl="0" w:tplc="080A0001">
+      <w:start w:val="1"/>
+      <w:numFmt w:val="bullet"/>
+      <w:lvlText w:val=""/>
+      <w:lvlJc w:val="left"/>
+      <w:pPr>
+        <w:ind w:left="720" w:hanging="360"/>
+      </w:pPr>
+      <w:rPr>
+        <w:rFonts w:ascii="Symbol" w:hAnsi="Symbol" w:hint="default"/>
+      </w:rPr>
+    </w:lvl>
+    <w:lvl w:ilvl="1" w:tplc="080A0003" w:tentative="1">
+      <w:start w:val="1"/>
+      <w:numFmt w:val="bullet"/>
+      <w:lvlText w:val="o"/>
+      <w:lvlJc w:val="left"/>
+      <w:pPr>
+        <w:ind w:left="1440" w:hanging="360"/>
+      </w:pPr>
+      <w:rPr>
+        <w:rFonts w:ascii="Courier New" w:hAnsi="Courier New" w:cs="Courier New" w:hint="default"/>
+      </w:rPr>
+    </w:lvl>
+    <w:lvl w:ilvl="2" w:tplc="080A0005" w:tentative="1">
+      <w:start w:val="1"/>
+      <w:numFmt w:val="bullet"/>
+      <w:lvlText w:val=""/>
+      <w:lvlJc w:val="left"/>
+      <w:pPr>
+        <w:ind w:left="2160" w:hanging="360"/>
+      </w:pPr>
+      <w:rPr>
+        <w:rFonts w:ascii="Wingdings" w:hAnsi="Wingdings" w:hint="default"/>
+      </w:rPr>
+    </w:lvl>
+    <w:lvl w:ilvl="3" w:tplc="080A0001" w:tentative="1">
+      <w:start w:val="1"/>
+      <w:numFmt w:val="bullet"/>
+      <w:lvlText w:val=""/>
+      <w:lvlJc w:val="left"/>
+      <w:pPr>
+        <w:ind w:left="2880" w:hanging="360"/>
+      </w:pPr>
+      <w:rPr>
+        <w:rFonts w:ascii="Symbol" w:hAnsi="Symbol" w:hint="default"/>
+      </w:rPr>
+    </w:lvl>
+    <w:lvl w:ilvl="4" w:tplc="080A0003" w:tentative="1">
+      <w:start w:val="1"/>
+      <w:numFmt w:val="bullet"/>
+      <w:lvlText w:val="o"/>
+      <w:lvlJc w:val="left"/>
+      <w:pPr>
+        <w:ind w:left="3600" w:hanging="360"/>
+      </w:pPr>
+      <w:rPr>
+        <w:rFonts w:ascii="Courier New" w:hAnsi="Courier New" w:cs="Courier New" w:hint="default"/>
+      </w:rPr>
+    </w:lvl>
+    <w:lvl w:ilvl="5" w:tplc="080A0005" w:tentative="1">
+      <w:start w:val="1"/>
+      <w:numFmt w:val="bullet"/>
+      <w:lvlText w:val=""/>
+      <w:lvlJc w:val="left"/>
+      <w:pPr>
+        <w:ind w:left="4320" w:hanging="360"/>
+      </w:pPr>
+      <w:rPr>
+        <w:rFonts w:ascii="Wingdings" w:hAnsi="Wingdings" w:hint="default"/>
+      </w:rPr>
+    </w:lvl>
+    <w:lvl w:ilvl="6" w:tplc="080A0001" w:tentative="1">
+      <w:start w:val="1"/>
+      <w:numFmt w:val="bullet"/>
+      <w:lvlText w:val=""/>
+      <w:lvlJc w:val="left"/>
+      <w:pPr>
+        <w:ind w:left="5040" w:hanging="360"/>
+      </w:pPr>
+      <w:rPr>
+        <w:rFonts w:ascii="Symbol" w:hAnsi="Symbol" w:hint="default"/>
+      </w:rPr>
+    </w:lvl>
+    <w:lvl w:ilvl="7" w:tplc="080A0003" w:tentative="1">
+      <w:start w:val="1"/>
+      <w:numFmt w:val="bullet"/>
+      <w:lvlText w:val="o"/>
+      <w:lvlJc w:val="left"/>
+      <w:pPr>
+        <w:ind w:left="5760" w:hanging="360"/>
+      </w:pPr>
+      <w:rPr>
+        <w:rFonts w:ascii="Courier New" w:hAnsi="Courier New" w:cs="Courier New" w:hint="default"/>
+      </w:rPr>
+    </w:lvl>
+    <w:lvl w:ilvl="8" w:tplc="080A0005" w:tentative="1">
+      <w:start w:val="1"/>
+      <w:numFmt w:val="bullet"/>
+      <w:lvlText w:val=""/>
+      <w:lvlJc w:val="left"/>
+      <w:pPr>
+        <w:ind w:left="6480" w:hanging="360"/>
+      </w:pPr>
+      <w:rPr>
+        <w:rFonts w:ascii="Wingdings" w:hAnsi="Wingdings" w:hint="default"/>
+      </w:rPr>
+    </w:lvl>
+  </w:abstractNum>
   <w:num w:numId="1" w16cid:durableId="1045256100">
+    <w:abstractNumId w:val="2"/>
+  </w:num>
+  <w:num w:numId="2" w16cid:durableId="1069499809">
+    <w:abstractNumId w:val="4"/>
+  </w:num>
+  <w:num w:numId="3" w16cid:durableId="1285191270">
+    <w:abstractNumId w:val="3"/>
+  </w:num>
+  <w:num w:numId="4" w16cid:durableId="1297831428">
     <w:abstractNumId w:val="1"/>
   </w:num>
-  <w:num w:numId="2" w16cid:durableId="1069499809">
-    <w:abstractNumId w:val="3"/>
-  </w:num>
-  <w:num w:numId="3" w16cid:durableId="1285191270">
-    <w:abstractNumId w:val="2"/>
-  </w:num>
-  <w:num w:numId="4" w16cid:durableId="1297831428">
+  <w:num w:numId="5" w16cid:durableId="1695230584">
     <w:abstractNumId w:val="0"/>
   </w:num>
 </w:numbering>
@@ -6092,11 +7462,76 @@
     <b:URL>https://lamenteesmaravillosa.com/lobulos-cerebrales-caracteristicas-y-funciones/</b:URL>
     <b:RefOrder>10</b:RefOrder>
   </b:Source>
+  <b:Source>
+    <b:Tag>Lag22</b:Tag>
+    <b:SourceType>DocumentFromInternetSite</b:SourceType>
+    <b:Guid>{513784F4-87FA-42D3-90EA-8E31A8B997F1}</b:Guid>
+    <b:Title>Lóbulo de la ínsula</b:Title>
+    <b:Year>2022</b:Year>
+    <b:Author>
+      <b:Author>
+        <b:NameList>
+          <b:Person>
+            <b:Last>Laguna</b:Last>
+            <b:First>M.</b:First>
+          </b:Person>
+        </b:NameList>
+      </b:Author>
+    </b:Author>
+    <b:InternetSiteTitle>Kenhub</b:InternetSiteTitle>
+    <b:Month>Marzo</b:Month>
+    <b:Day>17</b:Day>
+    <b:URL>https://www.kenhub.com/es/library/anatomia-es/lobulo-de-la-insula</b:URL>
+    <b:RefOrder>11</b:RefOrder>
+  </b:Source>
+  <b:Source>
+    <b:Tag>Int22</b:Tag>
+    <b:SourceType>DocumentFromInternetSite</b:SourceType>
+    <b:Guid>{E7FD1020-DA26-42B0-9F9C-BE7651964E68}</b:Guid>
+    <b:Author>
+      <b:Author>
+        <b:NameList>
+          <b:Person>
+            <b:Last>Interpsiquis</b:Last>
+          </b:Person>
+        </b:NameList>
+      </b:Author>
+    </b:Author>
+    <b:Title>Lóbulo Límbico</b:Title>
+    <b:InternetSiteTitle>Congreso Virtual de Psiquiatría</b:InternetSiteTitle>
+    <b:Year>2022</b:Year>
+    <b:Month>Septiembre</b:Month>
+    <b:Day>25</b:Day>
+    <b:URL>https://psiquiatria.com/glosario/lobulo-limbico#:~:text=Definici%C3%B3n%3A%20Comprenden%20una%20serie%20de,corticales%3A%20cingulado%20y%20gyrus%20parahipocampico.</b:URL>
+    <b:RefOrder>12</b:RefOrder>
+  </b:Source>
+  <b:Source>
+    <b:Tag>Tri16</b:Tag>
+    <b:SourceType>DocumentFromInternetSite</b:SourceType>
+    <b:Guid>{990DA463-60E7-4BBE-B581-E2FD43E63368}</b:Guid>
+    <b:Author>
+      <b:Author>
+        <b:NameList>
+          <b:Person>
+            <b:Last>Triglia</b:Last>
+            <b:First>A.</b:First>
+          </b:Person>
+        </b:NameList>
+      </b:Author>
+    </b:Author>
+    <b:Title>Sistema límbico: la parte emocional del cerebro</b:Title>
+    <b:InternetSiteTitle>Psicología y Mente</b:InternetSiteTitle>
+    <b:Year>2016</b:Year>
+    <b:Month>Agosto</b:Month>
+    <b:Day>23</b:Day>
+    <b:URL>https://psicologiaymente.com/neurociencias/sistema-limbico-cerebro</b:URL>
+    <b:RefOrder>13</b:RefOrder>
+  </b:Source>
 </b:Sources>
 </file>
 
 <file path=customXml/itemProps1.xml><?xml version="1.0" encoding="utf-8"?>
-<ds:datastoreItem xmlns:ds="http://schemas.openxmlformats.org/officeDocument/2006/customXml" ds:itemID="{7DE22BCB-D256-44DD-BF52-3E401160566E}">
+<ds:datastoreItem xmlns:ds="http://schemas.openxmlformats.org/officeDocument/2006/customXml" ds:itemID="{0242C992-36E3-4B6C-88C4-9E7CD1407BE9}">
   <ds:schemaRefs>
     <ds:schemaRef ds:uri="http://schemas.openxmlformats.org/officeDocument/2006/bibliography"/>
   </ds:schemaRefs>

</xml_diff>

<commit_message>
Avances hasta funciones de las neuronas
</commit_message>
<xml_diff>
--- a/01-doc/03-thesis/marco-teorico.docx
+++ b/01-doc/03-thesis/marco-teorico.docx
@@ -422,7 +422,6 @@
           <w:id w:val="808065570"/>
           <w:citation/>
         </w:sdtPr>
-        <w:sdtEndPr/>
         <w:sdtContent>
           <w:r>
             <w:rPr>
@@ -559,7 +558,6 @@
           <w:id w:val="426540846"/>
           <w:citation/>
         </w:sdtPr>
-        <w:sdtEndPr/>
         <w:sdtContent>
           <w:r>
             <w:rPr>
@@ -776,7 +774,6 @@
           <w:id w:val="-740401809"/>
           <w:citation/>
         </w:sdtPr>
-        <w:sdtEndPr/>
         <w:sdtContent>
           <w:r>
             <w:rPr>
@@ -965,7 +962,6 @@
           <w:id w:val="827323345"/>
           <w:citation/>
         </w:sdtPr>
-        <w:sdtEndPr/>
         <w:sdtContent>
           <w:r>
             <w:rPr>
@@ -1030,7 +1026,6 @@
           <w:id w:val="678776748"/>
           <w:citation/>
         </w:sdtPr>
-        <w:sdtEndPr/>
         <w:sdtContent>
           <w:r>
             <w:rPr>
@@ -1103,7 +1098,6 @@
           <w:id w:val="376517967"/>
           <w:citation/>
         </w:sdtPr>
-        <w:sdtEndPr/>
         <w:sdtContent>
           <w:r>
             <w:rPr>
@@ -1382,7 +1376,6 @@
           <w:id w:val="-587305493"/>
           <w:citation/>
         </w:sdtPr>
-        <w:sdtEndPr/>
         <w:sdtContent>
           <w:r>
             <w:rPr>
@@ -1545,7 +1538,6 @@
           <w:id w:val="845130614"/>
           <w:citation/>
         </w:sdtPr>
-        <w:sdtEndPr/>
         <w:sdtContent>
           <w:r>
             <w:rPr>
@@ -1802,7 +1794,6 @@
           <w:id w:val="-2028169317"/>
           <w:citation/>
         </w:sdtPr>
-        <w:sdtEndPr/>
         <w:sdtContent>
           <w:r>
             <w:rPr>
@@ -2262,7 +2253,6 @@
           <w:id w:val="-2062388309"/>
           <w:citation/>
         </w:sdtPr>
-        <w:sdtEndPr/>
         <w:sdtContent>
           <w:r>
             <w:rPr>
@@ -2433,7 +2423,6 @@
           <w:id w:val="277918188"/>
           <w:citation/>
         </w:sdtPr>
-        <w:sdtEndPr/>
         <w:sdtContent>
           <w:r>
             <w:rPr>
@@ -2595,7 +2584,6 @@
           <w:id w:val="-950781495"/>
           <w:citation/>
         </w:sdtPr>
-        <w:sdtEndPr/>
         <w:sdtContent>
           <w:r>
             <w:rPr>
@@ -2790,7 +2778,6 @@
           <w:id w:val="303744249"/>
           <w:citation/>
         </w:sdtPr>
-        <w:sdtEndPr/>
         <w:sdtContent>
           <w:r>
             <w:rPr>
@@ -3054,7 +3041,6 @@
           <w:id w:val="-1569032944"/>
           <w:citation/>
         </w:sdtPr>
-        <w:sdtEndPr/>
         <w:sdtContent>
           <w:r>
             <w:rPr>
@@ -3485,7 +3471,6 @@
           <w:id w:val="2011325079"/>
           <w:citation/>
         </w:sdtPr>
-        <w:sdtEndPr/>
         <w:sdtContent>
           <w:r>
             <w:rPr>
@@ -3638,7 +3623,6 @@
           <w:id w:val="158431035"/>
           <w:citation/>
         </w:sdtPr>
-        <w:sdtEndPr/>
         <w:sdtContent>
           <w:r>
             <w:rPr>
@@ -3833,7 +3817,6 @@
           <w:id w:val="1196823711"/>
           <w:citation/>
         </w:sdtPr>
-        <w:sdtEndPr/>
         <w:sdtContent>
           <w:r>
             <w:rPr>
@@ -3971,7 +3954,6 @@
           <w:id w:val="-1776634133"/>
           <w:citation/>
         </w:sdtPr>
-        <w:sdtEndPr/>
         <w:sdtContent>
           <w:r>
             <w:rPr>
@@ -4147,7 +4129,6 @@
           <w:id w:val="1002088140"/>
           <w:citation/>
         </w:sdtPr>
-        <w:sdtEndPr/>
         <w:sdtContent>
           <w:r>
             <w:rPr>
@@ -4252,7 +4233,6 @@
           <w:id w:val="-748579031"/>
           <w:citation/>
         </w:sdtPr>
-        <w:sdtEndPr/>
         <w:sdtContent>
           <w:r>
             <w:rPr>
@@ -4741,7 +4721,6 @@
           <w:id w:val="-1580211011"/>
           <w:citation/>
         </w:sdtPr>
-        <w:sdtEndPr/>
         <w:sdtContent>
           <w:r>
             <w:rPr>
@@ -5463,7 +5442,6 @@
           <w:id w:val="705676452"/>
           <w:citation/>
         </w:sdtPr>
-        <w:sdtEndPr/>
         <w:sdtContent>
           <w:r>
             <w:rPr>
@@ -5756,7 +5734,6 @@
           <w:id w:val="938569582"/>
           <w:citation/>
         </w:sdtPr>
-        <w:sdtEndPr/>
         <w:sdtContent>
           <w:r>
             <w:rPr>
@@ -5901,7 +5878,6 @@
           <w:id w:val="457372336"/>
           <w:citation/>
         </w:sdtPr>
-        <w:sdtEndPr/>
         <w:sdtContent>
           <w:r>
             <w:rPr>
@@ -6017,7 +5993,6 @@
           <w:id w:val="-1864201658"/>
           <w:citation/>
         </w:sdtPr>
-        <w:sdtEndPr/>
         <w:sdtContent>
           <w:r>
             <w:rPr>
@@ -6366,7 +6341,6 @@
           <w:id w:val="1750085864"/>
           <w:citation/>
         </w:sdtPr>
-        <w:sdtEndPr/>
         <w:sdtContent>
           <w:r>
             <w:rPr>
@@ -6661,7 +6635,6 @@
           <w:id w:val="-91324502"/>
           <w:citation/>
         </w:sdtPr>
-        <w:sdtEndPr/>
         <w:sdtContent>
           <w:r>
             <w:rPr>
@@ -6921,7 +6894,6 @@
           <w:id w:val="-208424915"/>
           <w:citation/>
         </w:sdtPr>
-        <w:sdtEndPr/>
         <w:sdtContent>
           <w:r>
             <w:rPr>
@@ -7085,7 +7057,6 @@
           <w:id w:val="1101455584"/>
           <w:citation/>
         </w:sdtPr>
-        <w:sdtEndPr/>
         <w:sdtContent>
           <w:r>
             <w:rPr>
@@ -7340,7 +7311,6 @@
           <w:id w:val="-562796278"/>
           <w:citation/>
         </w:sdtPr>
-        <w:sdtEndPr/>
         <w:sdtContent>
           <w:r>
             <w:rPr>
@@ -7672,7 +7642,6 @@
           <w:id w:val="1744527047"/>
           <w:citation/>
         </w:sdtPr>
-        <w:sdtEndPr/>
         <w:sdtContent>
           <w:r>
             <w:rPr>
@@ -7811,7 +7780,6 @@
           <w:id w:val="-5364893"/>
           <w:citation/>
         </w:sdtPr>
-        <w:sdtEndPr/>
         <w:sdtContent>
           <w:r>
             <w:rPr>
@@ -7910,7 +7878,6 @@
           <w:id w:val="1193188945"/>
           <w:citation/>
         </w:sdtPr>
-        <w:sdtEndPr/>
         <w:sdtContent>
           <w:r>
             <w:rPr>
@@ -8092,7 +8059,6 @@
           <w:id w:val="312149043"/>
           <w:citation/>
         </w:sdtPr>
-        <w:sdtEndPr/>
         <w:sdtContent>
           <w:r>
             <w:rPr>
@@ -8787,7 +8753,23 @@
           <w:sz w:val="20"/>
           <w:szCs w:val="20"/>
         </w:rPr>
-        <w:t>En él comienza la mielinización externa. En el citoplasma, a esa altura se detecta una zona rica en material electrodenso en continuidad con la membrana plasmática, constituido por material filamentoso y partículas densas. La membrana se continúa con el axolema y se asume que este sector interviene en la generación del potencial de acción que transmitirá la señal sináptica</w:t>
+        <w:t>En él comienza la mielinización externa. En el citoplasma, a esa altura se detecta una zona rica en material electrodenso en continuidad con la membrana plasmática, constituido por material filamentoso y partículas densas. La membrana se continúa con el</w:t>
+      </w:r>
+      <w:r>
+        <w:rPr>
+          <w:rFonts w:ascii="Arial" w:hAnsi="Arial" w:cs="Arial"/>
+          <w:sz w:val="20"/>
+          <w:szCs w:val="20"/>
+        </w:rPr>
+        <w:t xml:space="preserve"> </w:t>
+      </w:r>
+      <w:r>
+        <w:rPr>
+          <w:rFonts w:ascii="Arial" w:hAnsi="Arial" w:cs="Arial"/>
+          <w:sz w:val="20"/>
+          <w:szCs w:val="20"/>
+        </w:rPr>
+        <w:t>axolema y se asume que este sector interviene en la generación del potencial de acción que transmitirá la señal sináptica</w:t>
       </w:r>
       <w:r>
         <w:rPr>
@@ -8980,39 +8962,143 @@
           <w:sz w:val="20"/>
           <w:szCs w:val="20"/>
         </w:rPr>
-        <w:t xml:space="preserve">!!! </w:t>
-      </w:r>
-      <w:r>
-        <w:rPr>
-          <w:rFonts w:ascii="Arial" w:hAnsi="Arial" w:cs="Arial"/>
-          <w:sz w:val="20"/>
-          <w:szCs w:val="20"/>
-        </w:rPr>
-        <w:t>Continuar con las funciones neuronales</w:t>
-      </w:r>
-      <w:r>
-        <w:rPr>
-          <w:rFonts w:ascii="Arial" w:hAnsi="Arial" w:cs="Arial"/>
-          <w:sz w:val="20"/>
-          <w:szCs w:val="20"/>
-        </w:rPr>
-        <w:t xml:space="preserve"> (de la página de la neurona de Wikipedia) y una vez que llegue a los subtítulos de esta zona, mencionar que esto hará conexión con</w:t>
-      </w:r>
-      <w:r>
-        <w:rPr>
-          <w:rFonts w:ascii="Arial" w:hAnsi="Arial" w:cs="Arial"/>
-          <w:sz w:val="20"/>
-          <w:szCs w:val="20"/>
-        </w:rPr>
-        <w:t xml:space="preserve"> las redes neuronales que se usarán en capítulos posteriores. </w:t>
-      </w:r>
-      <w:r>
-        <w:rPr>
-          <w:rFonts w:ascii="Arial" w:hAnsi="Arial" w:cs="Arial"/>
-          <w:sz w:val="20"/>
-          <w:szCs w:val="20"/>
-        </w:rPr>
-        <w:t>!!!</w:t>
+        <w:t>Con base en los autores destacados previamente es posible obtener un</w:t>
+      </w:r>
+      <w:r>
+        <w:rPr>
+          <w:rFonts w:ascii="Arial" w:hAnsi="Arial" w:cs="Arial"/>
+          <w:sz w:val="20"/>
+          <w:szCs w:val="20"/>
+        </w:rPr>
+        <w:t>a definición propia útil para el objetivo de la presente investigación, pues la importancia de estas células</w:t>
+      </w:r>
+      <w:r>
+        <w:rPr>
+          <w:rFonts w:ascii="Arial" w:hAnsi="Arial" w:cs="Arial"/>
+          <w:sz w:val="20"/>
+          <w:szCs w:val="20"/>
+        </w:rPr>
+        <w:t xml:space="preserve"> en la presente radica en </w:t>
+      </w:r>
+      <w:r>
+        <w:rPr>
+          <w:rFonts w:ascii="Arial" w:hAnsi="Arial" w:cs="Arial"/>
+          <w:sz w:val="20"/>
+          <w:szCs w:val="20"/>
+        </w:rPr>
+        <w:t xml:space="preserve">su composición y comunicación. </w:t>
+      </w:r>
+      <w:r>
+        <w:rPr>
+          <w:rFonts w:ascii="Arial" w:hAnsi="Arial" w:cs="Arial"/>
+          <w:sz w:val="20"/>
+          <w:szCs w:val="20"/>
+        </w:rPr>
+        <w:t>Para</w:t>
+      </w:r>
+      <w:r>
+        <w:rPr>
+          <w:rFonts w:ascii="Arial" w:hAnsi="Arial" w:cs="Arial"/>
+          <w:sz w:val="20"/>
+          <w:szCs w:val="20"/>
+        </w:rPr>
+        <w:t xml:space="preserve"> este caso</w:t>
+      </w:r>
+      <w:r>
+        <w:rPr>
+          <w:rFonts w:ascii="Arial" w:hAnsi="Arial" w:cs="Arial"/>
+          <w:sz w:val="20"/>
+          <w:szCs w:val="20"/>
+        </w:rPr>
+        <w:t xml:space="preserve">, </w:t>
+      </w:r>
+      <w:r>
+        <w:rPr>
+          <w:rFonts w:ascii="Arial" w:hAnsi="Arial" w:cs="Arial"/>
+          <w:sz w:val="20"/>
+          <w:szCs w:val="20"/>
+        </w:rPr>
+        <w:t>cabe</w:t>
+      </w:r>
+      <w:r>
+        <w:rPr>
+          <w:rFonts w:ascii="Arial" w:hAnsi="Arial" w:cs="Arial"/>
+          <w:sz w:val="20"/>
+          <w:szCs w:val="20"/>
+        </w:rPr>
+        <w:t xml:space="preserve"> resaltar que una neurona está </w:t>
+      </w:r>
+      <w:r>
+        <w:rPr>
+          <w:rFonts w:ascii="Arial" w:hAnsi="Arial" w:cs="Arial"/>
+          <w:sz w:val="20"/>
+          <w:szCs w:val="20"/>
+        </w:rPr>
+        <w:t>compuesta del soma neuronal</w:t>
+      </w:r>
+      <w:r>
+        <w:rPr>
+          <w:rFonts w:ascii="Arial" w:hAnsi="Arial" w:cs="Arial"/>
+          <w:sz w:val="20"/>
+          <w:szCs w:val="20"/>
+        </w:rPr>
+        <w:t>, las dendritas y los axones</w:t>
+      </w:r>
+      <w:r>
+        <w:rPr>
+          <w:rFonts w:ascii="Arial" w:hAnsi="Arial" w:cs="Arial"/>
+          <w:sz w:val="20"/>
+          <w:szCs w:val="20"/>
+        </w:rPr>
+        <w:t xml:space="preserve">, principales componentes de estas células, donde </w:t>
+      </w:r>
+      <w:r>
+        <w:rPr>
+          <w:rFonts w:ascii="Arial" w:hAnsi="Arial" w:cs="Arial"/>
+          <w:sz w:val="20"/>
+          <w:szCs w:val="20"/>
+        </w:rPr>
+        <w:t xml:space="preserve">todos estos son importantes para la comunicación entre estas células a través de </w:t>
+      </w:r>
+      <w:r>
+        <w:rPr>
+          <w:rFonts w:ascii="Arial" w:hAnsi="Arial" w:cs="Arial"/>
+          <w:sz w:val="20"/>
+          <w:szCs w:val="20"/>
+        </w:rPr>
+        <w:t xml:space="preserve">actividades como la transmisión de </w:t>
+      </w:r>
+      <w:r>
+        <w:rPr>
+          <w:rFonts w:ascii="Arial" w:hAnsi="Arial" w:cs="Arial"/>
+          <w:sz w:val="20"/>
+          <w:szCs w:val="20"/>
+        </w:rPr>
+        <w:t>potenciales eléctricos</w:t>
+      </w:r>
+      <w:r>
+        <w:rPr>
+          <w:rFonts w:ascii="Arial" w:hAnsi="Arial" w:cs="Arial"/>
+          <w:sz w:val="20"/>
+          <w:szCs w:val="20"/>
+        </w:rPr>
+        <w:t xml:space="preserve"> y</w:t>
+      </w:r>
+      <w:r>
+        <w:rPr>
+          <w:rFonts w:ascii="Arial" w:hAnsi="Arial" w:cs="Arial"/>
+          <w:sz w:val="20"/>
+          <w:szCs w:val="20"/>
+        </w:rPr>
+        <w:t xml:space="preserve"> síntesis proteica</w:t>
+      </w:r>
+      <w:r>
+        <w:rPr>
+          <w:rFonts w:ascii="Arial" w:hAnsi="Arial" w:cs="Arial"/>
+          <w:sz w:val="20"/>
+          <w:szCs w:val="20"/>
+        </w:rPr>
+        <w:t>.</w:t>
       </w:r>
     </w:p>
     <w:p>
@@ -9024,6 +9110,1777 @@
           <w:szCs w:val="20"/>
         </w:rPr>
       </w:pPr>
+      <w:r>
+        <w:rPr>
+          <w:rFonts w:ascii="Arial" w:hAnsi="Arial" w:cs="Arial"/>
+          <w:sz w:val="20"/>
+          <w:szCs w:val="20"/>
+        </w:rPr>
+        <w:t xml:space="preserve">Sin embargo, hablar de la comunicación entre neuronas requiere también profundizar en las funciones que las neuronas cumplen. No sólo </w:t>
+      </w:r>
+      <w:r>
+        <w:rPr>
+          <w:rFonts w:ascii="Arial" w:hAnsi="Arial" w:cs="Arial"/>
+          <w:sz w:val="20"/>
+          <w:szCs w:val="20"/>
+        </w:rPr>
+        <w:t>es necesaria la comprensión de estos tópicos</w:t>
+      </w:r>
+      <w:r>
+        <w:rPr>
+          <w:rFonts w:ascii="Arial" w:hAnsi="Arial" w:cs="Arial"/>
+          <w:sz w:val="20"/>
+          <w:szCs w:val="20"/>
+        </w:rPr>
+        <w:t xml:space="preserve">, sino </w:t>
+      </w:r>
+      <w:r>
+        <w:rPr>
+          <w:rFonts w:ascii="Arial" w:hAnsi="Arial" w:cs="Arial"/>
+          <w:sz w:val="20"/>
+          <w:szCs w:val="20"/>
+        </w:rPr>
+        <w:lastRenderedPageBreak/>
+        <w:t>que</w:t>
+      </w:r>
+      <w:r>
+        <w:rPr>
+          <w:rFonts w:ascii="Arial" w:hAnsi="Arial" w:cs="Arial"/>
+          <w:sz w:val="20"/>
+          <w:szCs w:val="20"/>
+        </w:rPr>
+        <w:t xml:space="preserve">, aunque podría parecer de menor importancia mencionar a algunos investigadores en esta área, para esta investigación tendrán alta relevancia, pues no sólo estarán </w:t>
+      </w:r>
+      <w:r>
+        <w:rPr>
+          <w:rFonts w:ascii="Arial" w:hAnsi="Arial" w:cs="Arial"/>
+          <w:sz w:val="20"/>
+          <w:szCs w:val="20"/>
+        </w:rPr>
+        <w:t xml:space="preserve">involucrados en la investigación de estos procesos neuronales, también lo están al hablar de modelos matemáticos de redes que </w:t>
+      </w:r>
+      <w:r>
+        <w:rPr>
+          <w:rFonts w:ascii="Arial" w:hAnsi="Arial" w:cs="Arial"/>
+          <w:sz w:val="20"/>
+          <w:szCs w:val="20"/>
+        </w:rPr>
+        <w:t>forma</w:t>
+      </w:r>
+      <w:r>
+        <w:rPr>
+          <w:rFonts w:ascii="Arial" w:hAnsi="Arial" w:cs="Arial"/>
+          <w:sz w:val="20"/>
+          <w:szCs w:val="20"/>
+        </w:rPr>
+        <w:t>ron para explicar el complejo sistema de neuronas humano</w:t>
+      </w:r>
+      <w:r>
+        <w:rPr>
+          <w:rFonts w:ascii="Arial" w:hAnsi="Arial" w:cs="Arial"/>
+          <w:sz w:val="20"/>
+          <w:szCs w:val="20"/>
+        </w:rPr>
+        <w:t>; pero previ</w:t>
+      </w:r>
+      <w:r>
+        <w:rPr>
+          <w:rFonts w:ascii="Arial" w:hAnsi="Arial" w:cs="Arial"/>
+          <w:sz w:val="20"/>
+          <w:szCs w:val="20"/>
+        </w:rPr>
+        <w:t>o a los temas de modelado, será primordial entender las funciones neuronales, explicadas a continuación.</w:t>
+      </w:r>
+    </w:p>
+    <w:p>
+      <w:pPr>
+        <w:jc w:val="both"/>
+        <w:rPr>
+          <w:rFonts w:ascii="Arial" w:hAnsi="Arial" w:cs="Arial"/>
+          <w:sz w:val="20"/>
+          <w:szCs w:val="20"/>
+        </w:rPr>
+      </w:pPr>
+      <w:r>
+        <w:rPr>
+          <w:rFonts w:ascii="Arial" w:hAnsi="Arial" w:cs="Arial"/>
+          <w:sz w:val="20"/>
+          <w:szCs w:val="20"/>
+        </w:rPr>
+        <w:t>La principal función de las neuronas es comunicarse entre sí</w:t>
+      </w:r>
+      <w:r>
+        <w:rPr>
+          <w:rFonts w:ascii="Arial" w:hAnsi="Arial" w:cs="Arial"/>
+          <w:sz w:val="20"/>
+          <w:szCs w:val="20"/>
+        </w:rPr>
+        <w:t xml:space="preserve">. Estas células poseen una capacidad de realizar esta tarea con precisión, rapidez y a larga distancia, sin importar si éstas son </w:t>
+      </w:r>
+      <w:r>
+        <w:rPr>
+          <w:rFonts w:ascii="Arial" w:hAnsi="Arial" w:cs="Arial"/>
+          <w:sz w:val="20"/>
+          <w:szCs w:val="20"/>
+        </w:rPr>
+        <w:t xml:space="preserve">de carácter nervioso, muscular o glandular. Es a través de </w:t>
+      </w:r>
+      <w:r>
+        <w:rPr>
+          <w:rFonts w:ascii="Arial" w:hAnsi="Arial" w:cs="Arial"/>
+          <w:sz w:val="20"/>
+          <w:szCs w:val="20"/>
+        </w:rPr>
+        <w:t>e</w:t>
+      </w:r>
+      <w:r>
+        <w:rPr>
+          <w:rFonts w:ascii="Arial" w:hAnsi="Arial" w:cs="Arial"/>
+          <w:sz w:val="20"/>
+          <w:szCs w:val="20"/>
+        </w:rPr>
+        <w:t>stas células por donde se transmiten señales eléctricas a las cuales se les denomina impulsos nerviosos</w:t>
+      </w:r>
+      <w:r>
+        <w:rPr>
+          <w:rFonts w:ascii="Arial" w:hAnsi="Arial" w:cs="Arial"/>
+          <w:sz w:val="20"/>
+          <w:szCs w:val="20"/>
+        </w:rPr>
+        <w:t>, los cuales “viajan por toda la neurona comenzando por las dendritas hasta llegar a los botones terminales, que se pueden conectar con otra neurona, fibras musculares o glándulas</w:t>
+      </w:r>
+      <w:r>
+        <w:rPr>
+          <w:rFonts w:ascii="Arial" w:hAnsi="Arial" w:cs="Arial"/>
+          <w:sz w:val="20"/>
+          <w:szCs w:val="20"/>
+        </w:rPr>
+        <w:t>.</w:t>
+      </w:r>
+      <w:r>
+        <w:rPr>
+          <w:rFonts w:ascii="Arial" w:hAnsi="Arial" w:cs="Arial"/>
+          <w:sz w:val="20"/>
+          <w:szCs w:val="20"/>
+        </w:rPr>
+        <w:t>”</w:t>
+      </w:r>
+      <w:r>
+        <w:rPr>
+          <w:rFonts w:ascii="Arial" w:hAnsi="Arial" w:cs="Arial"/>
+          <w:sz w:val="20"/>
+          <w:szCs w:val="20"/>
+        </w:rPr>
+        <w:t xml:space="preserve"> </w:t>
+      </w:r>
+      <w:sdt>
+        <w:sdtPr>
+          <w:rPr>
+            <w:rFonts w:ascii="Arial" w:hAnsi="Arial" w:cs="Arial"/>
+            <w:sz w:val="20"/>
+            <w:szCs w:val="20"/>
+          </w:rPr>
+          <w:id w:val="1715616424"/>
+          <w:citation/>
+        </w:sdtPr>
+        <w:sdtContent>
+          <w:r>
+            <w:rPr>
+              <w:rFonts w:ascii="Arial" w:hAnsi="Arial" w:cs="Arial"/>
+              <w:sz w:val="20"/>
+              <w:szCs w:val="20"/>
+            </w:rPr>
+            <w:fldChar w:fldCharType="begin"/>
+          </w:r>
+          <w:r>
+            <w:rPr>
+              <w:rFonts w:ascii="Arial" w:hAnsi="Arial" w:cs="Arial"/>
+              <w:sz w:val="20"/>
+              <w:szCs w:val="20"/>
+            </w:rPr>
+            <w:instrText xml:space="preserve"> CITATION Wik22 \l 2058 </w:instrText>
+          </w:r>
+          <w:r>
+            <w:rPr>
+              <w:rFonts w:ascii="Arial" w:hAnsi="Arial" w:cs="Arial"/>
+              <w:sz w:val="20"/>
+              <w:szCs w:val="20"/>
+            </w:rPr>
+            <w:fldChar w:fldCharType="separate"/>
+          </w:r>
+          <w:r>
+            <w:rPr>
+              <w:rFonts w:ascii="Arial" w:hAnsi="Arial" w:cs="Arial"/>
+              <w:noProof/>
+              <w:sz w:val="20"/>
+              <w:szCs w:val="20"/>
+            </w:rPr>
+            <w:t>(Wikipedia, 2022)</w:t>
+          </w:r>
+          <w:r>
+            <w:rPr>
+              <w:rFonts w:ascii="Arial" w:hAnsi="Arial" w:cs="Arial"/>
+              <w:sz w:val="20"/>
+              <w:szCs w:val="20"/>
+            </w:rPr>
+            <w:fldChar w:fldCharType="end"/>
+          </w:r>
+        </w:sdtContent>
+      </w:sdt>
+      <w:r>
+        <w:rPr>
+          <w:rFonts w:ascii="Arial" w:hAnsi="Arial" w:cs="Arial"/>
+          <w:sz w:val="20"/>
+          <w:szCs w:val="20"/>
+        </w:rPr>
+        <w:t xml:space="preserve">. Esta conexión entre una neurona y otra es </w:t>
+      </w:r>
+      <w:r>
+        <w:rPr>
+          <w:rFonts w:ascii="Arial" w:hAnsi="Arial" w:cs="Arial"/>
+          <w:sz w:val="20"/>
+          <w:szCs w:val="20"/>
+        </w:rPr>
+        <w:t>lo que recibe el nombre de sinapsis.</w:t>
+      </w:r>
+    </w:p>
+    <w:p>
+      <w:pPr>
+        <w:jc w:val="both"/>
+        <w:rPr>
+          <w:rFonts w:ascii="Arial" w:hAnsi="Arial" w:cs="Arial"/>
+          <w:sz w:val="20"/>
+          <w:szCs w:val="20"/>
+        </w:rPr>
+      </w:pPr>
+      <w:r>
+        <w:rPr>
+          <w:rFonts w:ascii="Arial" w:hAnsi="Arial" w:cs="Arial"/>
+          <w:sz w:val="20"/>
+          <w:szCs w:val="20"/>
+        </w:rPr>
+        <w:t>Es de hecho la sinapsis la unidad más simple de funcionamiento nervioso segmentario</w:t>
+      </w:r>
+      <w:r>
+        <w:rPr>
+          <w:rFonts w:ascii="Arial" w:hAnsi="Arial" w:cs="Arial"/>
+          <w:sz w:val="20"/>
+          <w:szCs w:val="20"/>
+        </w:rPr>
+        <w:t>, la cual requiere dos neuronas: una neurona sensitiva receptora y una neurona motora o efectora; así lo explica</w:t>
+      </w:r>
+      <w:r>
+        <w:rPr>
+          <w:rFonts w:ascii="Arial" w:hAnsi="Arial" w:cs="Arial"/>
+          <w:sz w:val="20"/>
+          <w:szCs w:val="20"/>
+        </w:rPr>
+        <w:t xml:space="preserve">n </w:t>
+      </w:r>
+      <w:proofErr w:type="spellStart"/>
+      <w:r>
+        <w:rPr>
+          <w:rFonts w:ascii="Arial" w:hAnsi="Arial" w:cs="Arial"/>
+          <w:sz w:val="20"/>
+          <w:szCs w:val="20"/>
+        </w:rPr>
+        <w:t>Afifi</w:t>
+      </w:r>
+      <w:proofErr w:type="spellEnd"/>
+      <w:r>
+        <w:rPr>
+          <w:rFonts w:ascii="Arial" w:hAnsi="Arial" w:cs="Arial"/>
+          <w:sz w:val="20"/>
+          <w:szCs w:val="20"/>
+        </w:rPr>
+        <w:t xml:space="preserve"> y Bergman (1998) quienes también mencionan que</w:t>
+      </w:r>
+      <w:r>
+        <w:rPr>
+          <w:rFonts w:ascii="Arial" w:hAnsi="Arial" w:cs="Arial"/>
+          <w:sz w:val="20"/>
+          <w:szCs w:val="20"/>
+        </w:rPr>
+        <w:t xml:space="preserve"> “</w:t>
+      </w:r>
+      <w:r>
+        <w:rPr>
+          <w:rFonts w:ascii="Arial" w:hAnsi="Arial" w:cs="Arial"/>
+          <w:sz w:val="20"/>
+          <w:szCs w:val="20"/>
+        </w:rPr>
+        <w:t>e</w:t>
+      </w:r>
+      <w:r>
+        <w:rPr>
+          <w:rFonts w:ascii="Arial" w:hAnsi="Arial" w:cs="Arial"/>
+          <w:sz w:val="20"/>
+          <w:szCs w:val="20"/>
+        </w:rPr>
+        <w:t>l acoplamiento anatomofuncional de estas dos neuronas ocurre a través de lo que se llama sinapsis. Las arborizaciones termin</w:t>
+      </w:r>
+      <w:r>
+        <w:rPr>
+          <w:rFonts w:ascii="Arial" w:hAnsi="Arial" w:cs="Arial"/>
+          <w:sz w:val="20"/>
+          <w:szCs w:val="20"/>
+        </w:rPr>
+        <w:t xml:space="preserve">ales de la neurona sensitiva (axones) se dilatan en pequeños brotes o botones (llamados </w:t>
+      </w:r>
+      <w:proofErr w:type="spellStart"/>
+      <w:r>
+        <w:rPr>
+          <w:rFonts w:ascii="Arial" w:hAnsi="Arial" w:cs="Arial"/>
+          <w:i/>
+          <w:iCs/>
+          <w:sz w:val="20"/>
+          <w:szCs w:val="20"/>
+        </w:rPr>
+        <w:t>boutons</w:t>
+      </w:r>
+      <w:proofErr w:type="spellEnd"/>
+      <w:r>
+        <w:rPr>
+          <w:rFonts w:ascii="Arial" w:hAnsi="Arial" w:cs="Arial"/>
+          <w:i/>
+          <w:iCs/>
+          <w:sz w:val="20"/>
+          <w:szCs w:val="20"/>
+        </w:rPr>
+        <w:t xml:space="preserve"> </w:t>
+      </w:r>
+      <w:proofErr w:type="spellStart"/>
+      <w:r>
+        <w:rPr>
+          <w:rFonts w:ascii="Arial" w:hAnsi="Arial" w:cs="Arial"/>
+          <w:i/>
+          <w:iCs/>
+          <w:sz w:val="20"/>
+          <w:szCs w:val="20"/>
+        </w:rPr>
+        <w:t>terminaux</w:t>
+      </w:r>
+      <w:proofErr w:type="spellEnd"/>
+      <w:r>
+        <w:rPr>
+          <w:rFonts w:ascii="Arial" w:hAnsi="Arial" w:cs="Arial"/>
+          <w:sz w:val="20"/>
+          <w:szCs w:val="20"/>
+        </w:rPr>
+        <w:t>, un término acuñado por un investigador francés), que yacen en contacto con las dendritas, cuerpos celulares o axones de las neuronas efectoras</w:t>
+      </w:r>
+      <w:r>
+        <w:rPr>
+          <w:rFonts w:ascii="Arial" w:hAnsi="Arial" w:cs="Arial"/>
+          <w:sz w:val="20"/>
+          <w:szCs w:val="20"/>
+        </w:rPr>
+        <w:t xml:space="preserve">” </w:t>
+      </w:r>
+      <w:sdt>
+        <w:sdtPr>
+          <w:rPr>
+            <w:rFonts w:ascii="Arial" w:hAnsi="Arial" w:cs="Arial"/>
+            <w:sz w:val="20"/>
+            <w:szCs w:val="20"/>
+          </w:rPr>
+          <w:id w:val="-1785645104"/>
+          <w:citation/>
+        </w:sdtPr>
+        <w:sdtContent>
+          <w:r>
+            <w:rPr>
+              <w:rFonts w:ascii="Arial" w:hAnsi="Arial" w:cs="Arial"/>
+              <w:sz w:val="20"/>
+              <w:szCs w:val="20"/>
+            </w:rPr>
+            <w:fldChar w:fldCharType="begin"/>
+          </w:r>
+          <w:r>
+            <w:rPr>
+              <w:rFonts w:ascii="Arial" w:hAnsi="Arial" w:cs="Arial"/>
+              <w:sz w:val="20"/>
+              <w:szCs w:val="20"/>
+            </w:rPr>
+            <w:instrText xml:space="preserve"> CITATION Afi98 \l 2058 </w:instrText>
+          </w:r>
+          <w:r>
+            <w:rPr>
+              <w:rFonts w:ascii="Arial" w:hAnsi="Arial" w:cs="Arial"/>
+              <w:sz w:val="20"/>
+              <w:szCs w:val="20"/>
+            </w:rPr>
+            <w:fldChar w:fldCharType="separate"/>
+          </w:r>
+          <w:r>
+            <w:rPr>
+              <w:rFonts w:ascii="Arial" w:hAnsi="Arial" w:cs="Arial"/>
+              <w:noProof/>
+              <w:sz w:val="20"/>
+              <w:szCs w:val="20"/>
+            </w:rPr>
+            <w:t>(Afifi &amp; Bergman, 1998)</w:t>
+          </w:r>
+          <w:r>
+            <w:rPr>
+              <w:rFonts w:ascii="Arial" w:hAnsi="Arial" w:cs="Arial"/>
+              <w:sz w:val="20"/>
+              <w:szCs w:val="20"/>
+            </w:rPr>
+            <w:fldChar w:fldCharType="end"/>
+          </w:r>
+        </w:sdtContent>
+      </w:sdt>
+      <w:r>
+        <w:rPr>
+          <w:rFonts w:ascii="Arial" w:hAnsi="Arial" w:cs="Arial"/>
+          <w:sz w:val="20"/>
+          <w:szCs w:val="20"/>
+        </w:rPr>
+        <w:t>.</w:t>
+      </w:r>
+    </w:p>
+    <w:p>
+      <w:pPr>
+        <w:jc w:val="both"/>
+        <w:rPr>
+          <w:rFonts w:ascii="Arial" w:hAnsi="Arial" w:cs="Arial"/>
+          <w:sz w:val="20"/>
+          <w:szCs w:val="20"/>
+        </w:rPr>
+      </w:pPr>
+      <w:r>
+        <w:rPr>
+          <w:rFonts w:ascii="Arial" w:hAnsi="Arial" w:cs="Arial"/>
+          <w:sz w:val="20"/>
+          <w:szCs w:val="20"/>
+        </w:rPr>
+        <w:t xml:space="preserve">Las neuronas </w:t>
+      </w:r>
+      <w:r>
+        <w:rPr>
+          <w:rFonts w:ascii="Arial" w:hAnsi="Arial" w:cs="Arial"/>
+          <w:sz w:val="20"/>
+          <w:szCs w:val="20"/>
+        </w:rPr>
+        <w:t>“</w:t>
+      </w:r>
+      <w:r>
+        <w:rPr>
+          <w:rFonts w:ascii="Arial" w:hAnsi="Arial" w:cs="Arial"/>
+          <w:sz w:val="20"/>
+          <w:szCs w:val="20"/>
+        </w:rPr>
+        <w:t>conforman e interconectan los tres componentes del sistema nervioso: sensitivo, motor e integrador o mixto; de esta manera, un estímulo que es captado en alguna región sensorial entrega cierta información que es conducida a través de las neuronas y es analizada por el componente integrador, el cual puede elaborar una respuesta, cuya señal es conducida a través de las neuronas. Dicha respuesta es ejecutada mediante una acción motora, como la contracción muscular o secreción glandul</w:t>
+      </w:r>
+      <w:r>
+        <w:rPr>
+          <w:rFonts w:ascii="Arial" w:hAnsi="Arial" w:cs="Arial"/>
+          <w:sz w:val="20"/>
+          <w:szCs w:val="20"/>
+        </w:rPr>
+        <w:t>a</w:t>
+      </w:r>
+      <w:r>
+        <w:rPr>
+          <w:rFonts w:ascii="Arial" w:hAnsi="Arial" w:cs="Arial"/>
+          <w:sz w:val="20"/>
+          <w:szCs w:val="20"/>
+        </w:rPr>
+        <w:t>r</w:t>
+      </w:r>
+      <w:r>
+        <w:rPr>
+          <w:rFonts w:ascii="Arial" w:hAnsi="Arial" w:cs="Arial"/>
+          <w:sz w:val="20"/>
+          <w:szCs w:val="20"/>
+        </w:rPr>
+        <w:t xml:space="preserve">” </w:t>
+      </w:r>
+      <w:sdt>
+        <w:sdtPr>
+          <w:rPr>
+            <w:rFonts w:ascii="Arial" w:hAnsi="Arial" w:cs="Arial"/>
+            <w:sz w:val="20"/>
+            <w:szCs w:val="20"/>
+          </w:rPr>
+          <w:id w:val="565461064"/>
+          <w:citation/>
+        </w:sdtPr>
+        <w:sdtContent>
+          <w:r>
+            <w:rPr>
+              <w:rFonts w:ascii="Arial" w:hAnsi="Arial" w:cs="Arial"/>
+              <w:sz w:val="20"/>
+              <w:szCs w:val="20"/>
+            </w:rPr>
+            <w:fldChar w:fldCharType="begin"/>
+          </w:r>
+          <w:r>
+            <w:rPr>
+              <w:rFonts w:ascii="Arial" w:hAnsi="Arial" w:cs="Arial"/>
+              <w:sz w:val="20"/>
+              <w:szCs w:val="20"/>
+            </w:rPr>
+            <w:instrText xml:space="preserve"> CITATION Wik22 \l 2058 </w:instrText>
+          </w:r>
+          <w:r>
+            <w:rPr>
+              <w:rFonts w:ascii="Arial" w:hAnsi="Arial" w:cs="Arial"/>
+              <w:sz w:val="20"/>
+              <w:szCs w:val="20"/>
+            </w:rPr>
+            <w:fldChar w:fldCharType="separate"/>
+          </w:r>
+          <w:r>
+            <w:rPr>
+              <w:rFonts w:ascii="Arial" w:hAnsi="Arial" w:cs="Arial"/>
+              <w:noProof/>
+              <w:sz w:val="20"/>
+              <w:szCs w:val="20"/>
+            </w:rPr>
+            <w:t>(Wikipedia, 2022)</w:t>
+          </w:r>
+          <w:r>
+            <w:rPr>
+              <w:rFonts w:ascii="Arial" w:hAnsi="Arial" w:cs="Arial"/>
+              <w:sz w:val="20"/>
+              <w:szCs w:val="20"/>
+            </w:rPr>
+            <w:fldChar w:fldCharType="end"/>
+          </w:r>
+        </w:sdtContent>
+      </w:sdt>
+      <w:r>
+        <w:rPr>
+          <w:rFonts w:ascii="Arial" w:hAnsi="Arial" w:cs="Arial"/>
+          <w:sz w:val="20"/>
+          <w:szCs w:val="20"/>
+        </w:rPr>
+        <w:t>.</w:t>
+      </w:r>
+    </w:p>
+    <w:p>
+      <w:pPr>
+        <w:jc w:val="both"/>
+        <w:rPr>
+          <w:rFonts w:ascii="Arial" w:hAnsi="Arial" w:cs="Arial"/>
+          <w:sz w:val="20"/>
+          <w:szCs w:val="20"/>
+        </w:rPr>
+      </w:pPr>
+      <w:r>
+        <w:rPr>
+          <w:rFonts w:ascii="Arial" w:hAnsi="Arial" w:cs="Arial"/>
+          <w:sz w:val="20"/>
+          <w:szCs w:val="20"/>
+        </w:rPr>
+        <w:t xml:space="preserve">La primera función </w:t>
+      </w:r>
+      <w:r>
+        <w:rPr>
+          <w:rFonts w:ascii="Arial" w:hAnsi="Arial" w:cs="Arial"/>
+          <w:sz w:val="20"/>
+          <w:szCs w:val="20"/>
+        </w:rPr>
+        <w:t>destacable de las neuronas es el impulso nervioso</w:t>
+      </w:r>
+      <w:r>
+        <w:rPr>
+          <w:rFonts w:ascii="Arial" w:hAnsi="Arial" w:cs="Arial"/>
+          <w:sz w:val="20"/>
+          <w:szCs w:val="20"/>
+        </w:rPr>
+        <w:t>, en el cual las neuronas transmiten ondas eléctricas</w:t>
+      </w:r>
+      <w:r>
+        <w:rPr>
+          <w:rFonts w:ascii="Arial" w:hAnsi="Arial" w:cs="Arial"/>
+          <w:sz w:val="20"/>
+          <w:szCs w:val="20"/>
+        </w:rPr>
+        <w:t xml:space="preserve"> causadas por un cambio transitorio en la membrana plasmática</w:t>
+      </w:r>
+      <w:r>
+        <w:rPr>
+          <w:rFonts w:ascii="Arial" w:hAnsi="Arial" w:cs="Arial"/>
+          <w:sz w:val="20"/>
+          <w:szCs w:val="20"/>
+        </w:rPr>
+        <w:t xml:space="preserve">. La propagación de estas ondas se debe a </w:t>
+      </w:r>
+      <w:r>
+        <w:rPr>
+          <w:rFonts w:ascii="Arial" w:hAnsi="Arial" w:cs="Arial"/>
+          <w:sz w:val="20"/>
+          <w:szCs w:val="20"/>
+        </w:rPr>
+        <w:t>“</w:t>
+      </w:r>
+      <w:r>
+        <w:rPr>
+          <w:rFonts w:ascii="Arial" w:hAnsi="Arial" w:cs="Arial"/>
+          <w:sz w:val="20"/>
+          <w:szCs w:val="20"/>
+        </w:rPr>
+        <w:t>la existencia de una diferencia de potencial o potencial de membrana</w:t>
+      </w:r>
+      <w:r>
+        <w:rPr>
+          <w:rFonts w:ascii="Arial" w:hAnsi="Arial" w:cs="Arial"/>
+          <w:sz w:val="20"/>
+          <w:szCs w:val="20"/>
+        </w:rPr>
+        <w:t xml:space="preserve"> entre la parte interna y externa de la célula</w:t>
+      </w:r>
+      <w:r>
+        <w:rPr>
+          <w:rFonts w:ascii="Arial" w:hAnsi="Arial" w:cs="Arial"/>
+          <w:sz w:val="20"/>
+          <w:szCs w:val="20"/>
+        </w:rPr>
+        <w:t>,</w:t>
+      </w:r>
+      <w:r>
+        <w:rPr>
+          <w:rFonts w:ascii="Arial" w:hAnsi="Arial" w:cs="Arial"/>
+          <w:sz w:val="20"/>
+          <w:szCs w:val="20"/>
+        </w:rPr>
+        <w:t xml:space="preserve"> que surge gracias a las concentraciones distintas de iones a ambos lados de la membrana, según describe el potencial de Nernst</w:t>
+      </w:r>
+      <w:r>
+        <w:rPr>
+          <w:rFonts w:ascii="Arial" w:hAnsi="Arial" w:cs="Arial"/>
+          <w:sz w:val="20"/>
+          <w:szCs w:val="20"/>
+        </w:rPr>
+        <w:t xml:space="preserve">” </w:t>
+      </w:r>
+      <w:sdt>
+        <w:sdtPr>
+          <w:rPr>
+            <w:rFonts w:ascii="Arial" w:hAnsi="Arial" w:cs="Arial"/>
+            <w:sz w:val="20"/>
+            <w:szCs w:val="20"/>
+          </w:rPr>
+          <w:id w:val="1804353681"/>
+          <w:citation/>
+        </w:sdtPr>
+        <w:sdtContent>
+          <w:r>
+            <w:rPr>
+              <w:rFonts w:ascii="Arial" w:hAnsi="Arial" w:cs="Arial"/>
+              <w:sz w:val="20"/>
+              <w:szCs w:val="20"/>
+            </w:rPr>
+            <w:fldChar w:fldCharType="begin"/>
+          </w:r>
+          <w:r>
+            <w:rPr>
+              <w:rFonts w:ascii="Arial" w:hAnsi="Arial" w:cs="Arial"/>
+              <w:sz w:val="20"/>
+              <w:szCs w:val="20"/>
+            </w:rPr>
+            <w:instrText xml:space="preserve"> CITATION Cro96 \l 2058 </w:instrText>
+          </w:r>
+          <w:r>
+            <w:rPr>
+              <w:rFonts w:ascii="Arial" w:hAnsi="Arial" w:cs="Arial"/>
+              <w:sz w:val="20"/>
+              <w:szCs w:val="20"/>
+            </w:rPr>
+            <w:fldChar w:fldCharType="separate"/>
+          </w:r>
+          <w:r>
+            <w:rPr>
+              <w:rFonts w:ascii="Arial" w:hAnsi="Arial" w:cs="Arial"/>
+              <w:noProof/>
+              <w:sz w:val="20"/>
+              <w:szCs w:val="20"/>
+            </w:rPr>
+            <w:t>(Cromer, 1996)</w:t>
+          </w:r>
+          <w:r>
+            <w:rPr>
+              <w:rFonts w:ascii="Arial" w:hAnsi="Arial" w:cs="Arial"/>
+              <w:sz w:val="20"/>
+              <w:szCs w:val="20"/>
+            </w:rPr>
+            <w:fldChar w:fldCharType="end"/>
+          </w:r>
+        </w:sdtContent>
+      </w:sdt>
+      <w:r>
+        <w:rPr>
+          <w:rFonts w:ascii="Arial" w:hAnsi="Arial" w:cs="Arial"/>
+          <w:sz w:val="20"/>
+          <w:szCs w:val="20"/>
+        </w:rPr>
+        <w:t>.</w:t>
+      </w:r>
+      <w:r>
+        <w:rPr>
+          <w:rFonts w:ascii="Arial" w:hAnsi="Arial" w:cs="Arial"/>
+          <w:sz w:val="20"/>
+          <w:szCs w:val="20"/>
+        </w:rPr>
+        <w:t xml:space="preserve"> Usualmente </w:t>
+      </w:r>
+      <w:r>
+        <w:rPr>
+          <w:rFonts w:ascii="Arial" w:hAnsi="Arial" w:cs="Arial"/>
+          <w:sz w:val="20"/>
+          <w:szCs w:val="20"/>
+        </w:rPr>
+        <w:t>esta diferencia de potencial</w:t>
+      </w:r>
+      <w:r>
+        <w:rPr>
+          <w:rFonts w:ascii="Arial" w:hAnsi="Arial" w:cs="Arial"/>
+          <w:sz w:val="20"/>
+          <w:szCs w:val="20"/>
+        </w:rPr>
+        <w:t>, según Cromer (1996),</w:t>
+      </w:r>
+      <w:r>
+        <w:rPr>
+          <w:rFonts w:ascii="Arial" w:hAnsi="Arial" w:cs="Arial"/>
+          <w:sz w:val="20"/>
+          <w:szCs w:val="20"/>
+        </w:rPr>
+        <w:t xml:space="preserve"> es de </w:t>
+      </w:r>
+      <m:oMath>
+        <m:r>
+          <w:rPr>
+            <w:rFonts w:ascii="Cambria Math" w:hAnsi="Cambria Math" w:cs="Arial"/>
+            <w:sz w:val="20"/>
+            <w:szCs w:val="20"/>
+          </w:rPr>
+          <m:t>-70</m:t>
+        </m:r>
+      </m:oMath>
+      <w:r>
+        <w:rPr>
+          <w:rFonts w:ascii="Arial" w:hAnsi="Arial" w:cs="Arial"/>
+          <w:sz w:val="20"/>
+          <w:szCs w:val="20"/>
+        </w:rPr>
+        <w:t xml:space="preserve"> milivolts</w:t>
+      </w:r>
+      <w:r>
+        <w:rPr>
+          <w:rFonts w:ascii="Arial" w:hAnsi="Arial" w:cs="Arial"/>
+          <w:sz w:val="20"/>
+          <w:szCs w:val="20"/>
+        </w:rPr>
+        <w:t xml:space="preserve"> (</w:t>
+      </w:r>
+      <w:proofErr w:type="spellStart"/>
+      <w:r>
+        <w:rPr>
+          <w:rFonts w:ascii="Arial" w:hAnsi="Arial" w:cs="Arial"/>
+          <w:sz w:val="20"/>
+          <w:szCs w:val="20"/>
+        </w:rPr>
+        <w:t>mV</w:t>
+      </w:r>
+      <w:proofErr w:type="spellEnd"/>
+      <w:r>
+        <w:rPr>
+          <w:rFonts w:ascii="Arial" w:hAnsi="Arial" w:cs="Arial"/>
+          <w:sz w:val="20"/>
+          <w:szCs w:val="20"/>
+        </w:rPr>
+        <w:t>).</w:t>
+      </w:r>
+    </w:p>
+    <w:p>
+      <w:pPr>
+        <w:jc w:val="both"/>
+        <w:rPr>
+          <w:rFonts w:ascii="Arial" w:hAnsi="Arial" w:cs="Arial"/>
+          <w:sz w:val="20"/>
+          <w:szCs w:val="20"/>
+        </w:rPr>
+      </w:pPr>
+      <w:r>
+        <w:rPr>
+          <w:rFonts w:ascii="Arial" w:hAnsi="Arial" w:cs="Arial"/>
+          <w:sz w:val="20"/>
+          <w:szCs w:val="20"/>
+        </w:rPr>
+        <w:t>La carga de una célula inactiva se mantiene en valores negativos</w:t>
+      </w:r>
+      <w:r>
+        <w:rPr>
+          <w:rFonts w:ascii="Arial" w:hAnsi="Arial" w:cs="Arial"/>
+          <w:sz w:val="20"/>
+          <w:szCs w:val="20"/>
+        </w:rPr>
+        <w:t>, pues se trata de</w:t>
+      </w:r>
+      <w:r>
+        <w:rPr>
+          <w:rFonts w:ascii="Arial" w:hAnsi="Arial" w:cs="Arial"/>
+          <w:sz w:val="20"/>
+          <w:szCs w:val="20"/>
+        </w:rPr>
+        <w:t xml:space="preserve"> la carga del interior respecto al exterior, y varía de unos estrechos márgenes. “Cuando el potencial de membrana de una célula excitable se despolariza más allá de un cierto umbral (</w:t>
+      </w:r>
+      <w:r>
+        <w:rPr>
+          <w:rFonts w:ascii="Arial" w:hAnsi="Arial" w:cs="Arial"/>
+          <w:sz w:val="20"/>
+          <w:szCs w:val="20"/>
+        </w:rPr>
+        <w:t xml:space="preserve">de </w:t>
+      </w:r>
+      <m:oMath>
+        <m:r>
+          <w:rPr>
+            <w:rFonts w:ascii="Cambria Math" w:hAnsi="Cambria Math" w:cs="Arial"/>
+            <w:sz w:val="20"/>
+            <w:szCs w:val="20"/>
+          </w:rPr>
+          <m:t>65</m:t>
+        </m:r>
+      </m:oMath>
+      <w:r>
+        <w:rPr>
+          <w:rFonts w:ascii="Arial" w:eastAsiaTheme="minorEastAsia" w:hAnsi="Arial" w:cs="Arial"/>
+          <w:sz w:val="20"/>
+          <w:szCs w:val="20"/>
+        </w:rPr>
+        <w:t xml:space="preserve"> mV a </w:t>
+      </w:r>
+      <m:oMath>
+        <m:r>
+          <w:rPr>
+            <w:rFonts w:ascii="Cambria Math" w:eastAsiaTheme="minorEastAsia" w:hAnsi="Cambria Math" w:cs="Arial"/>
+            <w:sz w:val="20"/>
+            <w:szCs w:val="20"/>
+          </w:rPr>
+          <m:t>55</m:t>
+        </m:r>
+      </m:oMath>
+      <w:r>
+        <w:rPr>
+          <w:rFonts w:ascii="Arial" w:eastAsiaTheme="minorEastAsia" w:hAnsi="Arial" w:cs="Arial"/>
+          <w:sz w:val="20"/>
+          <w:szCs w:val="20"/>
+        </w:rPr>
+        <w:t xml:space="preserve"> mV aproximadamente</w:t>
+      </w:r>
+      <w:r>
+        <w:rPr>
+          <w:rFonts w:ascii="Arial" w:hAnsi="Arial" w:cs="Arial"/>
+          <w:sz w:val="20"/>
+          <w:szCs w:val="20"/>
+        </w:rPr>
+        <w:t>)</w:t>
+      </w:r>
+      <w:r>
+        <w:rPr>
+          <w:rFonts w:ascii="Arial" w:hAnsi="Arial" w:cs="Arial"/>
+          <w:sz w:val="20"/>
+          <w:szCs w:val="20"/>
+        </w:rPr>
+        <w:t xml:space="preserve"> la célula genera un potencial de acción</w:t>
+      </w:r>
+      <w:r>
+        <w:rPr>
+          <w:rFonts w:ascii="Arial" w:hAnsi="Arial" w:cs="Arial"/>
+          <w:sz w:val="20"/>
+          <w:szCs w:val="20"/>
+        </w:rPr>
+        <w:t xml:space="preserve">. Un potencial de acción es un cambio muy rápido en la polaridad de la membrana de negativo a positivo y vuelta a negativo, en un ciclo que dura milisegundos” </w:t>
+      </w:r>
+      <w:sdt>
+        <w:sdtPr>
+          <w:rPr>
+            <w:rFonts w:ascii="Arial" w:hAnsi="Arial" w:cs="Arial"/>
+            <w:sz w:val="20"/>
+            <w:szCs w:val="20"/>
+          </w:rPr>
+          <w:id w:val="-1334827044"/>
+          <w:citation/>
+        </w:sdtPr>
+        <w:sdtContent>
+          <w:r>
+            <w:rPr>
+              <w:rFonts w:ascii="Arial" w:hAnsi="Arial" w:cs="Arial"/>
+              <w:sz w:val="20"/>
+              <w:szCs w:val="20"/>
+            </w:rPr>
+            <w:fldChar w:fldCharType="begin"/>
+          </w:r>
+          <w:r>
+            <w:rPr>
+              <w:rFonts w:ascii="Arial" w:hAnsi="Arial" w:cs="Arial"/>
+              <w:sz w:val="20"/>
+              <w:szCs w:val="20"/>
+            </w:rPr>
+            <w:instrText xml:space="preserve"> CITATION Bea02 \l 2058 </w:instrText>
+          </w:r>
+          <w:r>
+            <w:rPr>
+              <w:rFonts w:ascii="Arial" w:hAnsi="Arial" w:cs="Arial"/>
+              <w:sz w:val="20"/>
+              <w:szCs w:val="20"/>
+            </w:rPr>
+            <w:fldChar w:fldCharType="separate"/>
+          </w:r>
+          <w:r>
+            <w:rPr>
+              <w:rFonts w:ascii="Arial" w:hAnsi="Arial" w:cs="Arial"/>
+              <w:noProof/>
+              <w:sz w:val="20"/>
+              <w:szCs w:val="20"/>
+            </w:rPr>
+            <w:t>(Bear, Connors, &amp; Paradiso, 2002)</w:t>
+          </w:r>
+          <w:r>
+            <w:rPr>
+              <w:rFonts w:ascii="Arial" w:hAnsi="Arial" w:cs="Arial"/>
+              <w:sz w:val="20"/>
+              <w:szCs w:val="20"/>
+            </w:rPr>
+            <w:fldChar w:fldCharType="end"/>
+          </w:r>
+        </w:sdtContent>
+      </w:sdt>
+      <w:r>
+        <w:rPr>
+          <w:rFonts w:ascii="Arial" w:hAnsi="Arial" w:cs="Arial"/>
+          <w:sz w:val="20"/>
+          <w:szCs w:val="20"/>
+        </w:rPr>
+        <w:t>.</w:t>
+      </w:r>
+    </w:p>
+    <w:p>
+      <w:pPr>
+        <w:jc w:val="both"/>
+        <w:rPr>
+          <w:rFonts w:ascii="Arial" w:hAnsi="Arial" w:cs="Arial"/>
+          <w:sz w:val="20"/>
+          <w:szCs w:val="20"/>
+        </w:rPr>
+      </w:pPr>
+      <w:r>
+        <w:rPr>
+          <w:rFonts w:ascii="Arial" w:hAnsi="Arial" w:cs="Arial"/>
+          <w:sz w:val="20"/>
+          <w:szCs w:val="20"/>
+        </w:rPr>
+        <w:t>El proceso del potencial de acción puede verse ilustrado en la figura 5, donde se grafica el voltaje en función del tiempo transcurrido, observando el cambio que ocurre cuando esta función es realizada.</w:t>
+      </w:r>
+    </w:p>
+    <w:p>
+      <w:pPr>
+        <w:jc w:val="center"/>
+        <w:rPr>
+          <w:rFonts w:ascii="Arial" w:hAnsi="Arial" w:cs="Arial"/>
+          <w:sz w:val="20"/>
+          <w:szCs w:val="20"/>
+        </w:rPr>
+      </w:pPr>
+      <w:r>
+        <w:rPr>
+          <w:noProof/>
+        </w:rPr>
+        <w:lastRenderedPageBreak/>
+        <w:drawing>
+          <wp:inline distT="0" distB="0" distL="0" distR="0" wp14:anchorId="6B9418C9" wp14:editId="4B40ECA8">
+            <wp:extent cx="3648075" cy="3602258"/>
+            <wp:effectExtent l="0" t="0" r="0" b="0"/>
+            <wp:docPr id="4" name="Imagen 4" descr="▷ Todo sobre el potencial de acción [+VIDEO] ✓ mDurance estudio"/>
+            <wp:cNvGraphicFramePr>
+              <a:graphicFrameLocks xmlns:a="http://schemas.openxmlformats.org/drawingml/2006/main" noChangeAspect="1"/>
+            </wp:cNvGraphicFramePr>
+            <a:graphic xmlns:a="http://schemas.openxmlformats.org/drawingml/2006/main">
+              <a:graphicData uri="http://schemas.openxmlformats.org/drawingml/2006/picture">
+                <pic:pic xmlns:pic="http://schemas.openxmlformats.org/drawingml/2006/picture">
+                  <pic:nvPicPr>
+                    <pic:cNvPr id="0" name="Picture 1" descr="▷ Todo sobre el potencial de acción [+VIDEO] ✓ mDurance estudio"/>
+                    <pic:cNvPicPr>
+                      <a:picLocks noChangeAspect="1" noChangeArrowheads="1"/>
+                    </pic:cNvPicPr>
+                  </pic:nvPicPr>
+                  <pic:blipFill>
+                    <a:blip r:embed="rId10" cstate="print">
+                      <a:extLst>
+                        <a:ext uri="{28A0092B-C50C-407E-A947-70E740481C1C}">
+                          <a14:useLocalDpi xmlns:a14="http://schemas.microsoft.com/office/drawing/2010/main" val="0"/>
+                        </a:ext>
+                      </a:extLst>
+                    </a:blip>
+                    <a:srcRect/>
+                    <a:stretch>
+                      <a:fillRect/>
+                    </a:stretch>
+                  </pic:blipFill>
+                  <pic:spPr bwMode="auto">
+                    <a:xfrm>
+                      <a:off x="0" y="0"/>
+                      <a:ext cx="3667068" cy="3621013"/>
+                    </a:xfrm>
+                    <a:prstGeom prst="rect">
+                      <a:avLst/>
+                    </a:prstGeom>
+                    <a:noFill/>
+                    <a:ln>
+                      <a:noFill/>
+                    </a:ln>
+                  </pic:spPr>
+                </pic:pic>
+              </a:graphicData>
+            </a:graphic>
+          </wp:inline>
+        </w:drawing>
+      </w:r>
+    </w:p>
+    <w:p>
+      <w:pPr>
+        <w:jc w:val="center"/>
+        <w:rPr>
+          <w:rFonts w:ascii="Arial" w:hAnsi="Arial" w:cs="Arial"/>
+          <w:sz w:val="20"/>
+          <w:szCs w:val="20"/>
+        </w:rPr>
+      </w:pPr>
+      <w:r>
+        <w:rPr>
+          <w:rFonts w:ascii="Arial" w:hAnsi="Arial" w:cs="Arial"/>
+          <w:sz w:val="16"/>
+          <w:szCs w:val="16"/>
+        </w:rPr>
+        <w:t xml:space="preserve">Figura </w:t>
+      </w:r>
+      <w:r>
+        <w:rPr>
+          <w:rFonts w:ascii="Arial" w:hAnsi="Arial" w:cs="Arial"/>
+          <w:sz w:val="16"/>
+          <w:szCs w:val="16"/>
+        </w:rPr>
+        <w:t>5</w:t>
+      </w:r>
+      <w:r>
+        <w:rPr>
+          <w:rFonts w:ascii="Arial" w:hAnsi="Arial" w:cs="Arial"/>
+          <w:sz w:val="16"/>
+          <w:szCs w:val="16"/>
+        </w:rPr>
+        <w:t xml:space="preserve">. </w:t>
+      </w:r>
+      <w:r>
+        <w:rPr>
+          <w:rFonts w:ascii="Arial" w:hAnsi="Arial" w:cs="Arial"/>
+          <w:sz w:val="16"/>
+          <w:szCs w:val="16"/>
+        </w:rPr>
+        <w:t xml:space="preserve">Gráfica </w:t>
+      </w:r>
+      <w:r>
+        <w:rPr>
+          <w:rFonts w:ascii="Arial" w:hAnsi="Arial" w:cs="Arial"/>
+          <w:sz w:val="16"/>
+          <w:szCs w:val="16"/>
+        </w:rPr>
+        <w:t xml:space="preserve">del potencial de acción de una neurona en función del tiempo. </w:t>
+      </w:r>
+      <w:sdt>
+        <w:sdtPr>
+          <w:rPr>
+            <w:rFonts w:ascii="Arial" w:hAnsi="Arial" w:cs="Arial"/>
+            <w:sz w:val="16"/>
+            <w:szCs w:val="16"/>
+          </w:rPr>
+          <w:id w:val="-547609297"/>
+          <w:citation/>
+        </w:sdtPr>
+        <w:sdtContent>
+          <w:r>
+            <w:rPr>
+              <w:rFonts w:ascii="Arial" w:hAnsi="Arial" w:cs="Arial"/>
+              <w:sz w:val="16"/>
+              <w:szCs w:val="16"/>
+            </w:rPr>
+            <w:fldChar w:fldCharType="begin"/>
+          </w:r>
+          <w:r>
+            <w:rPr>
+              <w:rFonts w:ascii="Arial" w:hAnsi="Arial" w:cs="Arial"/>
+              <w:sz w:val="16"/>
+              <w:szCs w:val="16"/>
+            </w:rPr>
+            <w:instrText xml:space="preserve"> CITATION MDu21 \l 2058 </w:instrText>
+          </w:r>
+          <w:r>
+            <w:rPr>
+              <w:rFonts w:ascii="Arial" w:hAnsi="Arial" w:cs="Arial"/>
+              <w:sz w:val="16"/>
+              <w:szCs w:val="16"/>
+            </w:rPr>
+            <w:fldChar w:fldCharType="separate"/>
+          </w:r>
+          <w:r>
+            <w:rPr>
+              <w:rFonts w:ascii="Arial" w:hAnsi="Arial" w:cs="Arial"/>
+              <w:noProof/>
+              <w:sz w:val="16"/>
+              <w:szCs w:val="16"/>
+            </w:rPr>
+            <w:t>(MDurance, 2021)</w:t>
+          </w:r>
+          <w:r>
+            <w:rPr>
+              <w:rFonts w:ascii="Arial" w:hAnsi="Arial" w:cs="Arial"/>
+              <w:sz w:val="16"/>
+              <w:szCs w:val="16"/>
+            </w:rPr>
+            <w:fldChar w:fldCharType="end"/>
+          </w:r>
+        </w:sdtContent>
+      </w:sdt>
+      <w:r>
+        <w:rPr>
+          <w:rFonts w:ascii="Arial" w:hAnsi="Arial" w:cs="Arial"/>
+          <w:sz w:val="16"/>
+          <w:szCs w:val="16"/>
+        </w:rPr>
+        <w:t>.</w:t>
+      </w:r>
+    </w:p>
+    <w:p>
+      <w:pPr>
+        <w:jc w:val="both"/>
+        <w:rPr>
+          <w:rFonts w:ascii="Arial" w:hAnsi="Arial" w:cs="Arial"/>
+          <w:sz w:val="20"/>
+          <w:szCs w:val="20"/>
+        </w:rPr>
+      </w:pPr>
+      <w:r>
+        <w:rPr>
+          <w:rFonts w:ascii="Arial" w:hAnsi="Arial" w:cs="Arial"/>
+          <w:sz w:val="20"/>
+          <w:szCs w:val="20"/>
+        </w:rPr>
+        <w:t>La siguiente función de las neuronas será en la que se hará mayor énfasis en este documento</w:t>
+      </w:r>
+      <w:r>
+        <w:rPr>
+          <w:rFonts w:ascii="Arial" w:hAnsi="Arial" w:cs="Arial"/>
+          <w:sz w:val="20"/>
+          <w:szCs w:val="20"/>
+        </w:rPr>
+        <w:t xml:space="preserve">, pues se trata de las corrientes iónicas que ocurren </w:t>
+      </w:r>
+      <w:r>
+        <w:rPr>
+          <w:rFonts w:ascii="Arial" w:hAnsi="Arial" w:cs="Arial"/>
+          <w:sz w:val="20"/>
+          <w:szCs w:val="20"/>
+        </w:rPr>
+        <w:t>durante el potencial de acción, siendo de alta importancia para la problemática actual, también s</w:t>
+      </w:r>
+      <w:r>
+        <w:rPr>
+          <w:rFonts w:ascii="Arial" w:hAnsi="Arial" w:cs="Arial"/>
+          <w:sz w:val="20"/>
+          <w:szCs w:val="20"/>
+        </w:rPr>
+        <w:t>e debe a que</w:t>
+      </w:r>
+      <w:r>
+        <w:rPr>
+          <w:rFonts w:ascii="Arial" w:hAnsi="Arial" w:cs="Arial"/>
+          <w:sz w:val="20"/>
+          <w:szCs w:val="20"/>
+        </w:rPr>
+        <w:t xml:space="preserve"> el primer registro de un potencial de acción fue realizado por los investigadores Alan Lloyd Hodgkin y Andrew Fielding Huxley.</w:t>
+      </w:r>
+    </w:p>
+    <w:p>
+      <w:pPr>
+        <w:jc w:val="both"/>
+        <w:rPr>
+          <w:rFonts w:ascii="Arial" w:hAnsi="Arial" w:cs="Arial"/>
+          <w:sz w:val="20"/>
+          <w:szCs w:val="20"/>
+        </w:rPr>
+      </w:pPr>
+      <w:r>
+        <w:rPr>
+          <w:rFonts w:ascii="Arial" w:hAnsi="Arial" w:cs="Arial"/>
+          <w:sz w:val="20"/>
+          <w:szCs w:val="20"/>
+        </w:rPr>
+        <w:t xml:space="preserve">Estos </w:t>
+      </w:r>
+      <w:r>
+        <w:rPr>
+          <w:rFonts w:ascii="Arial" w:hAnsi="Arial" w:cs="Arial"/>
+          <w:sz w:val="20"/>
+          <w:szCs w:val="20"/>
+        </w:rPr>
+        <w:t xml:space="preserve">importantes </w:t>
+      </w:r>
+      <w:r>
+        <w:rPr>
+          <w:rFonts w:ascii="Arial" w:hAnsi="Arial" w:cs="Arial"/>
+          <w:sz w:val="20"/>
+          <w:szCs w:val="20"/>
+        </w:rPr>
+        <w:t xml:space="preserve">nombres </w:t>
+      </w:r>
+      <w:r>
+        <w:rPr>
+          <w:rFonts w:ascii="Arial" w:hAnsi="Arial" w:cs="Arial"/>
+          <w:sz w:val="20"/>
+          <w:szCs w:val="20"/>
+        </w:rPr>
+        <w:t xml:space="preserve">no sólo son </w:t>
+      </w:r>
+      <w:r>
+        <w:rPr>
+          <w:rFonts w:ascii="Arial" w:hAnsi="Arial" w:cs="Arial"/>
+          <w:sz w:val="20"/>
+          <w:szCs w:val="20"/>
+        </w:rPr>
+        <w:t>notables</w:t>
+      </w:r>
+      <w:r>
+        <w:rPr>
+          <w:rFonts w:ascii="Arial" w:hAnsi="Arial" w:cs="Arial"/>
+          <w:sz w:val="20"/>
+          <w:szCs w:val="20"/>
+        </w:rPr>
+        <w:t xml:space="preserve"> </w:t>
+      </w:r>
+      <w:r>
+        <w:rPr>
+          <w:rFonts w:ascii="Arial" w:hAnsi="Arial" w:cs="Arial"/>
+          <w:sz w:val="20"/>
+          <w:szCs w:val="20"/>
+        </w:rPr>
+        <w:t>por</w:t>
+      </w:r>
+      <w:r>
+        <w:rPr>
+          <w:rFonts w:ascii="Arial" w:hAnsi="Arial" w:cs="Arial"/>
+          <w:sz w:val="20"/>
+          <w:szCs w:val="20"/>
+        </w:rPr>
+        <w:t xml:space="preserve"> el estudio</w:t>
+      </w:r>
+      <w:r>
+        <w:rPr>
+          <w:rFonts w:ascii="Arial" w:hAnsi="Arial" w:cs="Arial"/>
+          <w:sz w:val="20"/>
+          <w:szCs w:val="20"/>
+        </w:rPr>
+        <w:t xml:space="preserve"> de esta función de las neuronas</w:t>
+      </w:r>
+      <w:r>
+        <w:rPr>
+          <w:rFonts w:ascii="Arial" w:hAnsi="Arial" w:cs="Arial"/>
+          <w:sz w:val="20"/>
+          <w:szCs w:val="20"/>
+        </w:rPr>
+        <w:t xml:space="preserve"> que realizaron</w:t>
+      </w:r>
+      <w:r>
+        <w:rPr>
+          <w:rFonts w:ascii="Arial" w:hAnsi="Arial" w:cs="Arial"/>
+          <w:sz w:val="20"/>
+          <w:szCs w:val="20"/>
+        </w:rPr>
+        <w:t>, sino que también</w:t>
+      </w:r>
+      <w:r>
+        <w:rPr>
+          <w:rFonts w:ascii="Arial" w:hAnsi="Arial" w:cs="Arial"/>
+          <w:sz w:val="20"/>
+          <w:szCs w:val="20"/>
+        </w:rPr>
+        <w:t xml:space="preserve"> realizaron un conjunto de ecuaciones diferenciales ordinarias no lineales </w:t>
+      </w:r>
+      <w:r>
+        <w:rPr>
+          <w:rFonts w:ascii="Arial" w:hAnsi="Arial" w:cs="Arial"/>
+          <w:sz w:val="20"/>
+          <w:szCs w:val="20"/>
+        </w:rPr>
+        <w:t>las cuales</w:t>
+      </w:r>
+      <w:r>
+        <w:rPr>
+          <w:rFonts w:ascii="Arial" w:hAnsi="Arial" w:cs="Arial"/>
+          <w:sz w:val="20"/>
+          <w:szCs w:val="20"/>
+        </w:rPr>
+        <w:t xml:space="preserve"> aproximan las características</w:t>
+      </w:r>
+      <w:r>
+        <w:rPr>
+          <w:rFonts w:ascii="Arial" w:hAnsi="Arial" w:cs="Arial"/>
+          <w:sz w:val="20"/>
+          <w:szCs w:val="20"/>
+        </w:rPr>
+        <w:t xml:space="preserve"> eléctricas de las neuronas (en general, de las células excitables)</w:t>
+      </w:r>
+      <w:r>
+        <w:rPr>
+          <w:rFonts w:ascii="Arial" w:hAnsi="Arial" w:cs="Arial"/>
+          <w:sz w:val="20"/>
+          <w:szCs w:val="20"/>
+        </w:rPr>
+        <w:t xml:space="preserve"> proponiendo el modelo en 1952 y posteriormente obteniendo el Premio Nobel en fisiología – medicina por esta investigación en 1963</w:t>
+      </w:r>
+      <w:r>
+        <w:rPr>
+          <w:rFonts w:ascii="Arial" w:hAnsi="Arial" w:cs="Arial"/>
+          <w:sz w:val="20"/>
+          <w:szCs w:val="20"/>
+        </w:rPr>
+        <w:t xml:space="preserve"> tras investigar y registrar</w:t>
+      </w:r>
+      <w:r>
+        <w:rPr>
+          <w:rFonts w:ascii="Arial" w:hAnsi="Arial" w:cs="Arial"/>
+          <w:sz w:val="20"/>
+          <w:szCs w:val="20"/>
+        </w:rPr>
+        <w:t xml:space="preserve"> esta exploración</w:t>
+      </w:r>
+      <w:r>
+        <w:rPr>
+          <w:rFonts w:ascii="Arial" w:hAnsi="Arial" w:cs="Arial"/>
+          <w:sz w:val="20"/>
+          <w:szCs w:val="20"/>
+        </w:rPr>
+        <w:t xml:space="preserve"> experimentando con el axón de un calamar gigante </w:t>
+      </w:r>
+      <w:sdt>
+        <w:sdtPr>
+          <w:rPr>
+            <w:rFonts w:ascii="Arial" w:hAnsi="Arial" w:cs="Arial"/>
+            <w:sz w:val="20"/>
+            <w:szCs w:val="20"/>
+          </w:rPr>
+          <w:id w:val="1689337777"/>
+          <w:citation/>
+        </w:sdtPr>
+        <w:sdtContent>
+          <w:r>
+            <w:rPr>
+              <w:rFonts w:ascii="Arial" w:hAnsi="Arial" w:cs="Arial"/>
+              <w:sz w:val="20"/>
+              <w:szCs w:val="20"/>
+            </w:rPr>
+            <w:fldChar w:fldCharType="begin"/>
+          </w:r>
+          <w:r>
+            <w:rPr>
+              <w:rFonts w:ascii="Arial" w:hAnsi="Arial" w:cs="Arial"/>
+              <w:sz w:val="20"/>
+              <w:szCs w:val="20"/>
+            </w:rPr>
+            <w:instrText xml:space="preserve"> CITATION Hod39 \l 2058 </w:instrText>
+          </w:r>
+          <w:r>
+            <w:rPr>
+              <w:rFonts w:ascii="Arial" w:hAnsi="Arial" w:cs="Arial"/>
+              <w:sz w:val="20"/>
+              <w:szCs w:val="20"/>
+            </w:rPr>
+            <w:fldChar w:fldCharType="separate"/>
+          </w:r>
+          <w:r>
+            <w:rPr>
+              <w:rFonts w:ascii="Arial" w:hAnsi="Arial" w:cs="Arial"/>
+              <w:noProof/>
+              <w:sz w:val="20"/>
+              <w:szCs w:val="20"/>
+            </w:rPr>
+            <w:t>(Hodgkin &amp; Huxley, 1939)</w:t>
+          </w:r>
+          <w:r>
+            <w:rPr>
+              <w:rFonts w:ascii="Arial" w:hAnsi="Arial" w:cs="Arial"/>
+              <w:sz w:val="20"/>
+              <w:szCs w:val="20"/>
+            </w:rPr>
+            <w:fldChar w:fldCharType="end"/>
+          </w:r>
+        </w:sdtContent>
+      </w:sdt>
+      <w:r>
+        <w:rPr>
+          <w:rFonts w:ascii="Arial" w:hAnsi="Arial" w:cs="Arial"/>
+          <w:sz w:val="20"/>
+          <w:szCs w:val="20"/>
+        </w:rPr>
+        <w:t>.</w:t>
+      </w:r>
+    </w:p>
+    <w:p>
+      <w:pPr>
+        <w:jc w:val="both"/>
+        <w:rPr>
+          <w:rFonts w:ascii="Arial" w:hAnsi="Arial" w:cs="Arial"/>
+          <w:sz w:val="20"/>
+          <w:szCs w:val="20"/>
+        </w:rPr>
+      </w:pPr>
+      <w:r>
+        <w:rPr>
+          <w:rFonts w:ascii="Arial" w:hAnsi="Arial" w:cs="Arial"/>
+          <w:sz w:val="20"/>
+          <w:szCs w:val="20"/>
+        </w:rPr>
+        <w:t xml:space="preserve">De todas formas, se entrará </w:t>
+      </w:r>
+      <w:r>
+        <w:rPr>
+          <w:rFonts w:ascii="Arial" w:hAnsi="Arial" w:cs="Arial"/>
+          <w:sz w:val="20"/>
+          <w:szCs w:val="20"/>
+        </w:rPr>
+        <w:t>en amplio</w:t>
+      </w:r>
+      <w:r>
+        <w:rPr>
+          <w:rFonts w:ascii="Arial" w:hAnsi="Arial" w:cs="Arial"/>
+          <w:sz w:val="20"/>
+          <w:szCs w:val="20"/>
+        </w:rPr>
+        <w:t xml:space="preserve"> detalle</w:t>
+      </w:r>
+      <w:r>
+        <w:rPr>
+          <w:rFonts w:ascii="Arial" w:hAnsi="Arial" w:cs="Arial"/>
+          <w:sz w:val="20"/>
+          <w:szCs w:val="20"/>
+        </w:rPr>
+        <w:t xml:space="preserve"> a la parte matemática de la investigación de estos dos autores en capítulos posteriores</w:t>
+      </w:r>
+      <w:r>
+        <w:rPr>
+          <w:rFonts w:ascii="Arial" w:hAnsi="Arial" w:cs="Arial"/>
+          <w:sz w:val="20"/>
+          <w:szCs w:val="20"/>
+        </w:rPr>
+        <w:t xml:space="preserve">, </w:t>
+      </w:r>
+      <w:r>
+        <w:rPr>
+          <w:rFonts w:ascii="Arial" w:hAnsi="Arial" w:cs="Arial"/>
+          <w:sz w:val="20"/>
+          <w:szCs w:val="20"/>
+        </w:rPr>
+        <w:t>ya que,</w:t>
+      </w:r>
+      <w:r>
+        <w:rPr>
+          <w:rFonts w:ascii="Arial" w:hAnsi="Arial" w:cs="Arial"/>
+          <w:sz w:val="20"/>
+          <w:szCs w:val="20"/>
+        </w:rPr>
+        <w:t xml:space="preserve"> para mantenerse dentro de los límites </w:t>
+      </w:r>
+      <w:r>
+        <w:rPr>
+          <w:rFonts w:ascii="Arial" w:hAnsi="Arial" w:cs="Arial"/>
+          <w:sz w:val="20"/>
+          <w:szCs w:val="20"/>
+        </w:rPr>
+        <w:t>de este capítulo, habrá que tocar la investigación desde el punto de las bases iónicas como función de una neurona</w:t>
+      </w:r>
+      <w:r>
+        <w:rPr>
+          <w:rFonts w:ascii="Arial" w:hAnsi="Arial" w:cs="Arial"/>
+          <w:sz w:val="20"/>
+          <w:szCs w:val="20"/>
+        </w:rPr>
+        <w:t>.</w:t>
+      </w:r>
+    </w:p>
+    <w:p>
+      <w:pPr>
+        <w:jc w:val="both"/>
+        <w:rPr>
+          <w:rFonts w:ascii="Arial" w:hAnsi="Arial" w:cs="Arial"/>
+          <w:sz w:val="20"/>
+          <w:szCs w:val="20"/>
+        </w:rPr>
+      </w:pPr>
+      <w:r>
+        <w:rPr>
+          <w:rFonts w:ascii="Arial" w:hAnsi="Arial" w:cs="Arial"/>
+          <w:sz w:val="20"/>
+          <w:szCs w:val="20"/>
+        </w:rPr>
+        <w:t>El potencial de acción comprende</w:t>
+      </w:r>
+      <w:r>
+        <w:rPr>
+          <w:rFonts w:ascii="Arial" w:hAnsi="Arial" w:cs="Arial"/>
+          <w:sz w:val="20"/>
+          <w:szCs w:val="20"/>
+        </w:rPr>
+        <w:t xml:space="preserve"> tres fases</w:t>
+      </w:r>
+      <w:r>
+        <w:rPr>
+          <w:rFonts w:ascii="Arial" w:hAnsi="Arial" w:cs="Arial"/>
+          <w:sz w:val="20"/>
+          <w:szCs w:val="20"/>
+        </w:rPr>
+        <w:t>:</w:t>
+      </w:r>
+    </w:p>
+    <w:p>
+      <w:pPr>
+        <w:pStyle w:val="Prrafodelista"/>
+        <w:numPr>
+          <w:ilvl w:val="0"/>
+          <w:numId w:val="11"/>
+        </w:numPr>
+        <w:jc w:val="both"/>
+        <w:rPr>
+          <w:rFonts w:ascii="Arial" w:hAnsi="Arial" w:cs="Arial"/>
+          <w:sz w:val="20"/>
+          <w:szCs w:val="20"/>
+        </w:rPr>
+      </w:pPr>
+      <w:r>
+        <w:rPr>
+          <w:rFonts w:ascii="Arial" w:hAnsi="Arial" w:cs="Arial"/>
+          <w:sz w:val="20"/>
+          <w:szCs w:val="20"/>
+        </w:rPr>
+        <w:t>Potencial en reposo o potencial de membrana, llevándose a cabo una permeabilidad al sodio y al potasio.</w:t>
+      </w:r>
+    </w:p>
+    <w:p>
+      <w:pPr>
+        <w:pStyle w:val="Prrafodelista"/>
+        <w:numPr>
+          <w:ilvl w:val="0"/>
+          <w:numId w:val="11"/>
+        </w:numPr>
+        <w:jc w:val="both"/>
+        <w:rPr>
+          <w:rFonts w:ascii="Arial" w:hAnsi="Arial" w:cs="Arial"/>
+          <w:sz w:val="20"/>
+          <w:szCs w:val="20"/>
+        </w:rPr>
+      </w:pPr>
+      <w:r>
+        <w:rPr>
+          <w:rFonts w:ascii="Arial" w:hAnsi="Arial" w:cs="Arial"/>
+          <w:sz w:val="20"/>
+          <w:szCs w:val="20"/>
+        </w:rPr>
+        <w:t>Despolarización de la membrana celular</w:t>
+      </w:r>
+      <w:r>
+        <w:rPr>
+          <w:rFonts w:ascii="Arial" w:hAnsi="Arial" w:cs="Arial"/>
+          <w:sz w:val="20"/>
+          <w:szCs w:val="20"/>
+        </w:rPr>
+        <w:t xml:space="preserve"> al sodio y al potasio.</w:t>
+      </w:r>
+    </w:p>
+    <w:p>
+      <w:pPr>
+        <w:pStyle w:val="Prrafodelista"/>
+        <w:numPr>
+          <w:ilvl w:val="0"/>
+          <w:numId w:val="11"/>
+        </w:numPr>
+        <w:jc w:val="both"/>
+        <w:rPr>
+          <w:rFonts w:ascii="Arial" w:hAnsi="Arial" w:cs="Arial"/>
+          <w:sz w:val="20"/>
+          <w:szCs w:val="20"/>
+        </w:rPr>
+      </w:pPr>
+      <w:r>
+        <w:rPr>
+          <w:rFonts w:ascii="Arial" w:hAnsi="Arial" w:cs="Arial"/>
+          <w:sz w:val="20"/>
+          <w:szCs w:val="20"/>
+        </w:rPr>
+        <w:t>Repolarización de la membrana al sodio y al potasio.</w:t>
+      </w:r>
+    </w:p>
+    <w:p>
+      <w:pPr>
+        <w:jc w:val="both"/>
+        <w:rPr>
+          <w:rFonts w:ascii="Arial" w:hAnsi="Arial" w:cs="Arial"/>
+          <w:sz w:val="20"/>
+          <w:szCs w:val="20"/>
+        </w:rPr>
+      </w:pPr>
+      <w:r>
+        <w:rPr>
+          <w:rFonts w:ascii="Arial" w:hAnsi="Arial" w:cs="Arial"/>
+          <w:sz w:val="20"/>
+          <w:szCs w:val="20"/>
+        </w:rPr>
+        <w:t>Hodgkin y Huxley midieron la conductancia durante la despolarización y repolarización</w:t>
+      </w:r>
+      <w:r>
+        <w:rPr>
+          <w:rFonts w:ascii="Arial" w:hAnsi="Arial" w:cs="Arial"/>
+          <w:sz w:val="20"/>
+          <w:szCs w:val="20"/>
+        </w:rPr>
+        <w:t xml:space="preserve"> observando cambios de conductancia para el sodio (</w:t>
+      </w:r>
+      <w:proofErr w:type="spellStart"/>
+      <w:r>
+        <w:rPr>
+          <w:rFonts w:ascii="Arial" w:hAnsi="Arial" w:cs="Arial"/>
+          <w:sz w:val="20"/>
+          <w:szCs w:val="20"/>
+        </w:rPr>
+        <w:t>Na</w:t>
+      </w:r>
+      <w:proofErr w:type="spellEnd"/>
+      <w:r>
+        <w:rPr>
+          <w:rFonts w:ascii="Arial" w:hAnsi="Arial" w:cs="Arial"/>
+          <w:sz w:val="20"/>
+          <w:szCs w:val="20"/>
+        </w:rPr>
+        <w:t xml:space="preserve">) y el potasio (K) durante el potencial de acción </w:t>
+      </w:r>
+      <w:sdt>
+        <w:sdtPr>
+          <w:rPr>
+            <w:rFonts w:ascii="Arial" w:hAnsi="Arial" w:cs="Arial"/>
+            <w:sz w:val="20"/>
+            <w:szCs w:val="20"/>
+          </w:rPr>
+          <w:id w:val="646327459"/>
+          <w:citation/>
+        </w:sdtPr>
+        <w:sdtContent>
+          <w:r>
+            <w:rPr>
+              <w:rFonts w:ascii="Arial" w:hAnsi="Arial" w:cs="Arial"/>
+              <w:sz w:val="20"/>
+              <w:szCs w:val="20"/>
+            </w:rPr>
+            <w:fldChar w:fldCharType="begin"/>
+          </w:r>
+          <w:r>
+            <w:rPr>
+              <w:rFonts w:ascii="Arial" w:hAnsi="Arial" w:cs="Arial"/>
+              <w:sz w:val="20"/>
+              <w:szCs w:val="20"/>
+            </w:rPr>
+            <w:instrText xml:space="preserve"> CITATION Hod39 \l 2058 </w:instrText>
+          </w:r>
+          <w:r>
+            <w:rPr>
+              <w:rFonts w:ascii="Arial" w:hAnsi="Arial" w:cs="Arial"/>
+              <w:sz w:val="20"/>
+              <w:szCs w:val="20"/>
+            </w:rPr>
+            <w:fldChar w:fldCharType="separate"/>
+          </w:r>
+          <w:r>
+            <w:rPr>
+              <w:rFonts w:ascii="Arial" w:hAnsi="Arial" w:cs="Arial"/>
+              <w:noProof/>
+              <w:sz w:val="20"/>
+              <w:szCs w:val="20"/>
+            </w:rPr>
+            <w:t>(Hodgkin &amp; Huxley, 1939)</w:t>
+          </w:r>
+          <w:r>
+            <w:rPr>
+              <w:rFonts w:ascii="Arial" w:hAnsi="Arial" w:cs="Arial"/>
+              <w:sz w:val="20"/>
+              <w:szCs w:val="20"/>
+            </w:rPr>
+            <w:fldChar w:fldCharType="end"/>
+          </w:r>
+        </w:sdtContent>
+      </w:sdt>
+      <w:r>
+        <w:rPr>
+          <w:rFonts w:ascii="Arial" w:hAnsi="Arial" w:cs="Arial"/>
+          <w:sz w:val="20"/>
+          <w:szCs w:val="20"/>
+        </w:rPr>
+        <w:t>.</w:t>
+      </w:r>
+    </w:p>
+    <w:p>
+      <w:pPr>
+        <w:jc w:val="both"/>
+        <w:rPr>
+          <w:rFonts w:ascii="Arial" w:hAnsi="Arial" w:cs="Arial"/>
+          <w:sz w:val="20"/>
+          <w:szCs w:val="20"/>
+        </w:rPr>
+      </w:pPr>
+      <w:r>
+        <w:rPr>
+          <w:rFonts w:ascii="Arial" w:hAnsi="Arial" w:cs="Arial"/>
+          <w:sz w:val="20"/>
+          <w:szCs w:val="20"/>
+        </w:rPr>
+        <w:t>A</w:t>
+      </w:r>
+    </w:p>
+    <w:p>
+      <w:pPr>
+        <w:jc w:val="both"/>
+        <w:rPr>
+          <w:rFonts w:ascii="Arial" w:hAnsi="Arial" w:cs="Arial"/>
+          <w:sz w:val="20"/>
+          <w:szCs w:val="20"/>
+        </w:rPr>
+      </w:pPr>
+      <w:r>
+        <w:rPr>
+          <w:rFonts w:ascii="Arial" w:hAnsi="Arial" w:cs="Arial"/>
+          <w:sz w:val="20"/>
+          <w:szCs w:val="20"/>
+        </w:rPr>
+        <w:lastRenderedPageBreak/>
+        <w:t>A</w:t>
+      </w:r>
+    </w:p>
+    <w:p>
+      <w:pPr>
+        <w:jc w:val="both"/>
+        <w:rPr>
+          <w:rFonts w:ascii="Arial" w:hAnsi="Arial" w:cs="Arial"/>
+          <w:sz w:val="20"/>
+          <w:szCs w:val="20"/>
+        </w:rPr>
+      </w:pPr>
+      <w:r>
+        <w:rPr>
+          <w:rFonts w:ascii="Arial" w:hAnsi="Arial" w:cs="Arial"/>
+          <w:sz w:val="20"/>
+          <w:szCs w:val="20"/>
+        </w:rPr>
+        <w:t>a</w:t>
+      </w:r>
     </w:p>
     <w:p>
       <w:pPr>
@@ -9545,7 +11402,6 @@
             <w:id w:val="-573587230"/>
             <w:bibliography/>
           </w:sdtPr>
-          <w:sdtEndPr/>
           <w:sdtContent>
             <w:p>
               <w:pPr>
@@ -9555,7 +11411,7 @@
                   <w:noProof/>
                   <w:sz w:val="24"/>
                   <w:szCs w:val="24"/>
-                  <w:lang w:val="es-ES"/>
+                  <w:lang w:val="en-US"/>
                 </w:rPr>
               </w:pPr>
               <w:r>
@@ -9567,6 +11423,79 @@
               <w:r>
                 <w:fldChar w:fldCharType="separate"/>
               </w:r>
+              <w:r>
+                <w:rPr>
+                  <w:noProof/>
+                  <w:lang w:val="es-ES"/>
+                </w:rPr>
+                <w:t xml:space="preserve">Afifi, A., &amp; Bergman, R. (1998). </w:t>
+              </w:r>
+              <w:r>
+                <w:rPr>
+                  <w:i/>
+                  <w:iCs/>
+                  <w:noProof/>
+                  <w:lang w:val="es-ES"/>
+                </w:rPr>
+                <w:t>Neuroanatomía funcional.</w:t>
+              </w:r>
+              <w:r>
+                <w:rPr>
+                  <w:noProof/>
+                  <w:lang w:val="es-ES"/>
+                </w:rPr>
+                <w:t xml:space="preserve"> </w:t>
+              </w:r>
+              <w:r>
+                <w:rPr>
+                  <w:noProof/>
+                  <w:lang w:val="en-US"/>
+                </w:rPr>
+                <w:t>México, D.F.: McGraw Hill.</w:t>
+              </w:r>
+            </w:p>
+            <w:p>
+              <w:pPr>
+                <w:pStyle w:val="Bibliografa"/>
+                <w:ind w:left="720" w:hanging="720"/>
+                <w:rPr>
+                  <w:noProof/>
+                  <w:lang w:val="es-ES"/>
+                </w:rPr>
+              </w:pPr>
+              <w:r>
+                <w:rPr>
+                  <w:noProof/>
+                  <w:lang w:val="en-US"/>
+                </w:rPr>
+                <w:t xml:space="preserve">Bear, M., Connors, B., &amp; Paradiso, M. (2002). </w:t>
+              </w:r>
+              <w:r>
+                <w:rPr>
+                  <w:i/>
+                  <w:iCs/>
+                  <w:noProof/>
+                  <w:lang w:val="es-ES"/>
+                </w:rPr>
+                <w:t>Neurociencia: explorando el cerebro.</w:t>
+              </w:r>
+              <w:r>
+                <w:rPr>
+                  <w:noProof/>
+                  <w:lang w:val="es-ES"/>
+                </w:rPr>
+                <w:t xml:space="preserve"> Barcelona: Masson.</w:t>
+              </w:r>
+            </w:p>
+            <w:p>
+              <w:pPr>
+                <w:pStyle w:val="Bibliografa"/>
+                <w:ind w:left="720" w:hanging="720"/>
+                <w:rPr>
+                  <w:noProof/>
+                  <w:lang w:val="es-ES"/>
+                </w:rPr>
+              </w:pPr>
               <w:r>
                 <w:rPr>
                   <w:noProof/>
@@ -9638,6 +11567,39 @@
                   <w:noProof/>
                   <w:lang w:val="es-ES"/>
                 </w:rPr>
+                <w:t xml:space="preserve">Cromer, A. (1996). </w:t>
+              </w:r>
+              <w:r>
+                <w:rPr>
+                  <w:i/>
+                  <w:iCs/>
+                  <w:noProof/>
+                  <w:lang w:val="es-ES"/>
+                </w:rPr>
+                <w:t>Física para ciencias de la vida.</w:t>
+              </w:r>
+              <w:r>
+                <w:rPr>
+                  <w:noProof/>
+                  <w:lang w:val="es-ES"/>
+                </w:rPr>
+                <w:t xml:space="preserve"> New York: Reverté.</w:t>
+              </w:r>
+            </w:p>
+            <w:p>
+              <w:pPr>
+                <w:pStyle w:val="Bibliografa"/>
+                <w:ind w:left="720" w:hanging="720"/>
+                <w:rPr>
+                  <w:noProof/>
+                  <w:lang w:val="es-ES"/>
+                </w:rPr>
+              </w:pPr>
+              <w:r>
+                <w:rPr>
+                  <w:noProof/>
+                  <w:lang w:val="es-ES"/>
+                </w:rPr>
                 <w:t xml:space="preserve">Fisio, O. (27 de Septiembre de 2022). </w:t>
               </w:r>
               <w:r>
@@ -9655,6 +11617,39 @@
                   <w:lang w:val="es-ES"/>
                 </w:rPr>
                 <w:t xml:space="preserve"> Obtenido de Fisioterapia Online: https://www.fisioterapia-online.com/glosario/soma-o-cuerpo-neuronal</w:t>
+              </w:r>
+            </w:p>
+            <w:p>
+              <w:pPr>
+                <w:pStyle w:val="Bibliografa"/>
+                <w:ind w:left="720" w:hanging="720"/>
+                <w:rPr>
+                  <w:noProof/>
+                  <w:lang w:val="en-US"/>
+                </w:rPr>
+              </w:pPr>
+              <w:r>
+                <w:rPr>
+                  <w:noProof/>
+                  <w:lang w:val="en-US"/>
+                </w:rPr>
+                <w:t xml:space="preserve">Flynn, K. (2013). The cytoskeleton and neurite initiation. </w:t>
+              </w:r>
+              <w:r>
+                <w:rPr>
+                  <w:i/>
+                  <w:iCs/>
+                  <w:noProof/>
+                  <w:lang w:val="en-US"/>
+                </w:rPr>
+                <w:t>Bioarchitecture</w:t>
+              </w:r>
+              <w:r>
+                <w:rPr>
+                  <w:noProof/>
+                  <w:lang w:val="en-US"/>
+                </w:rPr>
+                <w:t>, 86-109.</w:t>
               </w:r>
             </w:p>
             <w:p>
@@ -9770,6 +11765,46 @@
                   <w:noProof/>
                   <w:lang w:val="es-ES"/>
                 </w:rPr>
+                <w:t xml:space="preserve">Hodgkin, A., &amp; Huxley, A. (1939). </w:t>
+              </w:r>
+              <w:r>
+                <w:rPr>
+                  <w:noProof/>
+                  <w:lang w:val="en-US"/>
+                </w:rPr>
+                <w:t xml:space="preserve">Action Potentials Recorded from Inside a Nerve Fibre. </w:t>
+              </w:r>
+              <w:r>
+                <w:rPr>
+                  <w:i/>
+                  <w:iCs/>
+                  <w:noProof/>
+                  <w:lang w:val="es-ES"/>
+                </w:rPr>
+                <w:t>Nature</w:t>
+              </w:r>
+              <w:r>
+                <w:rPr>
+                  <w:noProof/>
+                  <w:lang w:val="es-ES"/>
+                </w:rPr>
+                <w:t>, 710-711.</w:t>
+              </w:r>
+            </w:p>
+            <w:p>
+              <w:pPr>
+                <w:pStyle w:val="Bibliografa"/>
+                <w:ind w:left="720" w:hanging="720"/>
+                <w:rPr>
+                  <w:noProof/>
+                  <w:lang w:val="es-ES"/>
+                </w:rPr>
+              </w:pPr>
+              <w:r>
+                <w:rPr>
+                  <w:noProof/>
+                  <w:lang w:val="es-ES"/>
+                </w:rPr>
                 <w:t xml:space="preserve">Interpsiquis. (25 de Septiembre de 2022). </w:t>
               </w:r>
               <w:r>
@@ -9819,14 +11854,40 @@
                   <w:noProof/>
                   <w:lang w:val="en-US"/>
                 </w:rPr>
-                <w:t xml:space="preserve"> </w:t>
+                <w:t xml:space="preserve"> New York: McGraw Hill.</w:t>
               </w:r>
+            </w:p>
+            <w:p>
+              <w:pPr>
+                <w:pStyle w:val="Bibliografa"/>
+                <w:ind w:left="720" w:hanging="720"/>
+                <w:rPr>
+                  <w:noProof/>
+                  <w:lang w:val="es-ES"/>
+                </w:rPr>
+              </w:pPr>
               <w:r>
                 <w:rPr>
                   <w:noProof/>
                   <w:lang w:val="en-US"/>
                 </w:rPr>
-                <w:t>New York: McGraw Hill.</w:t>
+                <w:t xml:space="preserve">Kole, M., &amp; Stuart, G. (2012). Signal processing in the axon initial segment. </w:t>
+              </w:r>
+              <w:r>
+                <w:rPr>
+                  <w:i/>
+                  <w:iCs/>
+                  <w:noProof/>
+                  <w:lang w:val="es-ES"/>
+                </w:rPr>
+                <w:t>Neuron</w:t>
+              </w:r>
+              <w:r>
+                <w:rPr>
+                  <w:noProof/>
+                  <w:lang w:val="es-ES"/>
+                </w:rPr>
+                <w:t>, 235-247.</w:t>
               </w:r>
             </w:p>
             <w:p>
@@ -9909,6 +11970,39 @@
                   <w:noProof/>
                   <w:lang w:val="es-ES"/>
                 </w:rPr>
+                <w:t xml:space="preserve">MDurance. (30 de Septiembre de 2021). </w:t>
+              </w:r>
+              <w:r>
+                <w:rPr>
+                  <w:i/>
+                  <w:iCs/>
+                  <w:noProof/>
+                  <w:lang w:val="es-ES"/>
+                </w:rPr>
+                <w:t>Todo lo que debes saber sobre el potencial de acción</w:t>
+              </w:r>
+              <w:r>
+                <w:rPr>
+                  <w:noProof/>
+                  <w:lang w:val="es-ES"/>
+                </w:rPr>
+                <w:t>. Obtenido de MDurance: https://blog.mdurance.eu/academia/el-potencial-de-accion/</w:t>
+              </w:r>
+            </w:p>
+            <w:p>
+              <w:pPr>
+                <w:pStyle w:val="Bibliografa"/>
+                <w:ind w:left="720" w:hanging="720"/>
+                <w:rPr>
+                  <w:noProof/>
+                  <w:lang w:val="es-ES"/>
+                </w:rPr>
+              </w:pPr>
+              <w:r>
+                <w:rPr>
+                  <w:noProof/>
+                  <w:lang w:val="es-ES"/>
+                </w:rPr>
                 <w:t xml:space="preserve">Merck &amp; Co, I. (27 de Septiembre de 2022). </w:t>
               </w:r>
               <w:r>
@@ -9942,6 +12036,7 @@
                   <w:noProof/>
                   <w:lang w:val="en-US"/>
                 </w:rPr>
+                <w:lastRenderedPageBreak/>
                 <w:t xml:space="preserve">Murre, J., &amp; Sturdy, D. (1995). The connectivity of the brain: multi-level quantitative analysis. </w:t>
               </w:r>
               <w:r>
@@ -10066,7 +12161,7 @@
                 <w:ind w:left="720" w:hanging="720"/>
                 <w:rPr>
                   <w:noProof/>
-                  <w:lang w:val="es-ES"/>
+                  <w:lang w:val="en-US"/>
                 </w:rPr>
               </w:pPr>
               <w:r>
@@ -10088,14 +12183,14 @@
                   <w:i/>
                   <w:iCs/>
                   <w:noProof/>
-                  <w:lang w:val="es-ES"/>
+                  <w:lang w:val="en-US"/>
                 </w:rPr>
                 <w:t>Neurobiology of aging</w:t>
               </w:r>
               <w:r>
                 <w:rPr>
                   <w:noProof/>
-                  <w:lang w:val="es-ES"/>
+                  <w:lang w:val="en-US"/>
                 </w:rPr>
                 <w:t>, 11.</w:t>
               </w:r>
@@ -10112,9 +12207,48 @@
               <w:r>
                 <w:rPr>
                   <w:noProof/>
+                  <w:lang w:val="en-US"/>
+                </w:rPr>
+                <w:t xml:space="preserve">Roche, H. (2003). </w:t>
+              </w:r>
+              <w:r>
+                <w:rPr>
+                  <w:i/>
+                  <w:iCs/>
+                  <w:noProof/>
+                  <w:lang w:val="en-US"/>
+                </w:rPr>
+                <w:t>Lexikon Medizin.</w:t>
+              </w:r>
+              <w:r>
+                <w:rPr>
+                  <w:noProof/>
+                  <w:lang w:val="en-US"/>
+                </w:rPr>
+                <w:t xml:space="preserve"> Alemania: Urban &amp; Schwarzenberg. </w:t>
+              </w:r>
+              <w:r>
+                <w:rPr>
+                  <w:noProof/>
                   <w:lang w:val="es-ES"/>
                 </w:rPr>
-                <w:lastRenderedPageBreak/>
+                <w:t>Obtenido de Urban &amp; Schwarzenberg</w:t>
+              </w:r>
+            </w:p>
+            <w:p>
+              <w:pPr>
+                <w:pStyle w:val="Bibliografa"/>
+                <w:ind w:left="720" w:hanging="720"/>
+                <w:rPr>
+                  <w:noProof/>
+                  <w:lang w:val="es-ES"/>
+                </w:rPr>
+              </w:pPr>
+              <w:r>
+                <w:rPr>
+                  <w:noProof/>
+                  <w:lang w:val="es-ES"/>
+                </w:rPr>
                 <w:t xml:space="preserve">Sabater, V. (3 de Agosto de 2020). </w:t>
               </w:r>
               <w:r>
@@ -10173,7 +12307,7 @@
                 <w:ind w:left="720" w:hanging="720"/>
                 <w:rPr>
                   <w:noProof/>
-                  <w:lang w:val="es-ES"/>
+                  <w:lang w:val="en-US"/>
                 </w:rPr>
               </w:pPr>
               <w:r>
@@ -10188,16 +12322,56 @@
                   <w:i/>
                   <w:iCs/>
                   <w:noProof/>
-                  <w:lang w:val="es-ES"/>
+                  <w:lang w:val="en-US"/>
                 </w:rPr>
                 <w:t>The Journal of Comparative Neurology</w:t>
               </w:r>
               <w:r>
                 <w:rPr>
                   <w:noProof/>
+                  <w:lang w:val="en-US"/>
+                </w:rPr>
+                <w:t>, 18.</w:t>
+              </w:r>
+            </w:p>
+            <w:p>
+              <w:pPr>
+                <w:pStyle w:val="Bibliografa"/>
+                <w:ind w:left="720" w:hanging="720"/>
+                <w:rPr>
+                  <w:noProof/>
                   <w:lang w:val="es-ES"/>
                 </w:rPr>
-                <w:t>, 18.</w:t>
+              </w:pPr>
+              <w:r>
+                <w:rPr>
+                  <w:noProof/>
+                  <w:lang w:val="en-US"/>
+                </w:rPr>
+                <w:t xml:space="preserve">Wikipedia. (1 de Octubre de 2022). </w:t>
+              </w:r>
+              <w:r>
+                <w:rPr>
+                  <w:i/>
+                  <w:iCs/>
+                  <w:noProof/>
+                  <w:lang w:val="en-US"/>
+                </w:rPr>
+                <w:t>Neurona</w:t>
+              </w:r>
+              <w:r>
+                <w:rPr>
+                  <w:noProof/>
+                  <w:lang w:val="en-US"/>
+                </w:rPr>
+                <w:t xml:space="preserve">. </w:t>
+              </w:r>
+              <w:r>
+                <w:rPr>
+                  <w:noProof/>
+                  <w:lang w:val="es-ES"/>
+                </w:rPr>
+                <w:t>Obtenido de Wikipedia: https://es.wikipedia.org/wiki/Neurona</w:t>
               </w:r>
             </w:p>
             <w:p>
@@ -10801,6 +12975,92 @@
     </w:lvl>
   </w:abstractNum>
   <w:abstractNum w:abstractNumId="5" w15:restartNumberingAfterBreak="0">
+    <w:nsid w:val="37F9192C"/>
+    <w:multiLevelType w:val="hybridMultilevel"/>
+    <w:tmpl w:val="B5AE68DC"/>
+    <w:lvl w:ilvl="0" w:tplc="080A0011">
+      <w:start w:val="1"/>
+      <w:numFmt w:val="decimal"/>
+      <w:lvlText w:val="%1)"/>
+      <w:lvlJc w:val="left"/>
+      <w:pPr>
+        <w:ind w:left="720" w:hanging="360"/>
+      </w:pPr>
+    </w:lvl>
+    <w:lvl w:ilvl="1" w:tplc="080A0019" w:tentative="1">
+      <w:start w:val="1"/>
+      <w:numFmt w:val="lowerLetter"/>
+      <w:lvlText w:val="%2."/>
+      <w:lvlJc w:val="left"/>
+      <w:pPr>
+        <w:ind w:left="1440" w:hanging="360"/>
+      </w:pPr>
+    </w:lvl>
+    <w:lvl w:ilvl="2" w:tplc="080A001B" w:tentative="1">
+      <w:start w:val="1"/>
+      <w:numFmt w:val="lowerRoman"/>
+      <w:lvlText w:val="%3."/>
+      <w:lvlJc w:val="right"/>
+      <w:pPr>
+        <w:ind w:left="2160" w:hanging="180"/>
+      </w:pPr>
+    </w:lvl>
+    <w:lvl w:ilvl="3" w:tplc="080A000F" w:tentative="1">
+      <w:start w:val="1"/>
+      <w:numFmt w:val="decimal"/>
+      <w:lvlText w:val="%4."/>
+      <w:lvlJc w:val="left"/>
+      <w:pPr>
+        <w:ind w:left="2880" w:hanging="360"/>
+      </w:pPr>
+    </w:lvl>
+    <w:lvl w:ilvl="4" w:tplc="080A0019" w:tentative="1">
+      <w:start w:val="1"/>
+      <w:numFmt w:val="lowerLetter"/>
+      <w:lvlText w:val="%5."/>
+      <w:lvlJc w:val="left"/>
+      <w:pPr>
+        <w:ind w:left="3600" w:hanging="360"/>
+      </w:pPr>
+    </w:lvl>
+    <w:lvl w:ilvl="5" w:tplc="080A001B" w:tentative="1">
+      <w:start w:val="1"/>
+      <w:numFmt w:val="lowerRoman"/>
+      <w:lvlText w:val="%6."/>
+      <w:lvlJc w:val="right"/>
+      <w:pPr>
+        <w:ind w:left="4320" w:hanging="180"/>
+      </w:pPr>
+    </w:lvl>
+    <w:lvl w:ilvl="6" w:tplc="080A000F" w:tentative="1">
+      <w:start w:val="1"/>
+      <w:numFmt w:val="decimal"/>
+      <w:lvlText w:val="%7."/>
+      <w:lvlJc w:val="left"/>
+      <w:pPr>
+        <w:ind w:left="5040" w:hanging="360"/>
+      </w:pPr>
+    </w:lvl>
+    <w:lvl w:ilvl="7" w:tplc="080A0019" w:tentative="1">
+      <w:start w:val="1"/>
+      <w:numFmt w:val="lowerLetter"/>
+      <w:lvlText w:val="%8."/>
+      <w:lvlJc w:val="left"/>
+      <w:pPr>
+        <w:ind w:left="5760" w:hanging="360"/>
+      </w:pPr>
+    </w:lvl>
+    <w:lvl w:ilvl="8" w:tplc="080A001B" w:tentative="1">
+      <w:start w:val="1"/>
+      <w:numFmt w:val="lowerRoman"/>
+      <w:lvlText w:val="%9."/>
+      <w:lvlJc w:val="right"/>
+      <w:pPr>
+        <w:ind w:left="6480" w:hanging="180"/>
+      </w:pPr>
+    </w:lvl>
+  </w:abstractNum>
+  <w:abstractNum w:abstractNumId="6" w15:restartNumberingAfterBreak="0">
     <w:nsid w:val="57727E0F"/>
     <w:multiLevelType w:val="hybridMultilevel"/>
     <w:tmpl w:val="A348AEFA"/>
@@ -10886,7 +13146,7 @@
       </w:pPr>
     </w:lvl>
   </w:abstractNum>
-  <w:abstractNum w:abstractNumId="6" w15:restartNumberingAfterBreak="0">
+  <w:abstractNum w:abstractNumId="7" w15:restartNumberingAfterBreak="0">
     <w:nsid w:val="727248CC"/>
     <w:multiLevelType w:val="hybridMultilevel"/>
     <w:tmpl w:val="F55C6B82"/>
@@ -10999,7 +13259,7 @@
       </w:rPr>
     </w:lvl>
   </w:abstractNum>
-  <w:abstractNum w:abstractNumId="7" w15:restartNumberingAfterBreak="0">
+  <w:abstractNum w:abstractNumId="8" w15:restartNumberingAfterBreak="0">
     <w:nsid w:val="76394C5D"/>
     <w:multiLevelType w:val="hybridMultilevel"/>
     <w:tmpl w:val="9028F15A"/>
@@ -11112,7 +13372,7 @@
       </w:rPr>
     </w:lvl>
   </w:abstractNum>
-  <w:abstractNum w:abstractNumId="8" w15:restartNumberingAfterBreak="0">
+  <w:abstractNum w:abstractNumId="9" w15:restartNumberingAfterBreak="0">
     <w:nsid w:val="7D9D40D8"/>
     <w:multiLevelType w:val="hybridMultilevel"/>
     <w:tmpl w:val="C04CB7E2"/>
@@ -11225,7 +13485,7 @@
       </w:rPr>
     </w:lvl>
   </w:abstractNum>
-  <w:abstractNum w:abstractNumId="9" w15:restartNumberingAfterBreak="0">
+  <w:abstractNum w:abstractNumId="10" w15:restartNumberingAfterBreak="0">
     <w:nsid w:val="7F7155A3"/>
     <w:multiLevelType w:val="hybridMultilevel"/>
     <w:tmpl w:val="433CBEA2"/>
@@ -11339,13 +13599,13 @@
     </w:lvl>
   </w:abstractNum>
   <w:num w:numId="1" w16cid:durableId="1045256100">
-    <w:abstractNumId w:val="6"/>
+    <w:abstractNumId w:val="7"/>
   </w:num>
   <w:num w:numId="2" w16cid:durableId="1069499809">
-    <w:abstractNumId w:val="9"/>
+    <w:abstractNumId w:val="10"/>
   </w:num>
   <w:num w:numId="3" w16cid:durableId="1285191270">
-    <w:abstractNumId w:val="8"/>
+    <w:abstractNumId w:val="9"/>
   </w:num>
   <w:num w:numId="4" w16cid:durableId="1297831428">
     <w:abstractNumId w:val="3"/>
@@ -11357,7 +13617,7 @@
     <w:abstractNumId w:val="2"/>
   </w:num>
   <w:num w:numId="7" w16cid:durableId="608124607">
-    <w:abstractNumId w:val="7"/>
+    <w:abstractNumId w:val="8"/>
   </w:num>
   <w:num w:numId="8" w16cid:durableId="1221597475">
     <w:abstractNumId w:val="1"/>
@@ -11366,6 +13626,9 @@
     <w:abstractNumId w:val="4"/>
   </w:num>
   <w:num w:numId="10" w16cid:durableId="103305226">
+    <w:abstractNumId w:val="6"/>
+  </w:num>
+  <w:num w:numId="11" w16cid:durableId="2140996635">
     <w:abstractNumId w:val="5"/>
   </w:num>
 </w:numbering>
@@ -12726,11 +14989,128 @@
     <b:Pages>235-247</b:Pages>
     <b:RefOrder>23</b:RefOrder>
   </b:Source>
+  <b:Source>
+    <b:Tag>Afi98</b:Tag>
+    <b:SourceType>Book</b:SourceType>
+    <b:Guid>{1643CD24-852E-4747-BC13-D8E9F0D169B4}</b:Guid>
+    <b:Author>
+      <b:Author>
+        <b:NameList>
+          <b:Person>
+            <b:Last>Afifi</b:Last>
+            <b:First>A.</b:First>
+          </b:Person>
+          <b:Person>
+            <b:Last>Bergman</b:Last>
+            <b:First>R.</b:First>
+          </b:Person>
+        </b:NameList>
+      </b:Author>
+    </b:Author>
+    <b:Title>Neuroanatomía funcional</b:Title>
+    <b:Year>1998</b:Year>
+    <b:City>México, D.F.</b:City>
+    <b:Publisher>McGraw Hill</b:Publisher>
+    <b:RefOrder>24</b:RefOrder>
+  </b:Source>
+  <b:Source>
+    <b:Tag>Cro96</b:Tag>
+    <b:SourceType>Book</b:SourceType>
+    <b:Guid>{788AEEF9-8BB6-4E59-8C40-EC8D8E316940}</b:Guid>
+    <b:Author>
+      <b:Author>
+        <b:NameList>
+          <b:Person>
+            <b:Last>Cromer</b:Last>
+            <b:First>A.</b:First>
+          </b:Person>
+        </b:NameList>
+      </b:Author>
+    </b:Author>
+    <b:Title>Física para ciencias de la vida</b:Title>
+    <b:Year>1996</b:Year>
+    <b:City>New York</b:City>
+    <b:Publisher>Reverté</b:Publisher>
+    <b:RefOrder>25</b:RefOrder>
+  </b:Source>
+  <b:Source>
+    <b:Tag>Bea02</b:Tag>
+    <b:SourceType>Book</b:SourceType>
+    <b:Guid>{E0EB5342-7666-48DE-A480-899A5E3A31EB}</b:Guid>
+    <b:Author>
+      <b:Author>
+        <b:NameList>
+          <b:Person>
+            <b:Last>Bear</b:Last>
+            <b:First>M.</b:First>
+          </b:Person>
+          <b:Person>
+            <b:Last>Connors</b:Last>
+            <b:First>B.</b:First>
+          </b:Person>
+          <b:Person>
+            <b:Last>Paradiso</b:Last>
+            <b:First>M.</b:First>
+          </b:Person>
+        </b:NameList>
+      </b:Author>
+    </b:Author>
+    <b:Title>Neurociencia: explorando el cerebro</b:Title>
+    <b:Year>2002</b:Year>
+    <b:City>Barcelona</b:City>
+    <b:Publisher>Masson</b:Publisher>
+    <b:RefOrder>26</b:RefOrder>
+  </b:Source>
+  <b:Source>
+    <b:Tag>MDu21</b:Tag>
+    <b:SourceType>InternetSite</b:SourceType>
+    <b:Guid>{FB12B921-DC53-4F34-ADFF-8A5D8758FD0B}</b:Guid>
+    <b:Title>Todo lo que debes saber sobre el potencial de acción</b:Title>
+    <b:Year>2021</b:Year>
+    <b:Author>
+      <b:Author>
+        <b:NameList>
+          <b:Person>
+            <b:Last>MDurance</b:Last>
+          </b:Person>
+        </b:NameList>
+      </b:Author>
+    </b:Author>
+    <b:InternetSiteTitle>MDurance</b:InternetSiteTitle>
+    <b:Month>Septiembre</b:Month>
+    <b:Day>30</b:Day>
+    <b:URL>https://blog.mdurance.eu/academia/el-potencial-de-accion/</b:URL>
+    <b:RefOrder>27</b:RefOrder>
+  </b:Source>
+  <b:Source>
+    <b:Tag>Hod39</b:Tag>
+    <b:SourceType>JournalArticle</b:SourceType>
+    <b:Guid>{5E343ADB-2BD6-43EE-8B05-08E6765C847E}</b:Guid>
+    <b:Author>
+      <b:Author>
+        <b:NameList>
+          <b:Person>
+            <b:Last>Hodgkin</b:Last>
+            <b:First>A.</b:First>
+          </b:Person>
+          <b:Person>
+            <b:Last>Huxley</b:Last>
+            <b:First>A.</b:First>
+          </b:Person>
+        </b:NameList>
+      </b:Author>
+    </b:Author>
+    <b:Title>Action Potentials Recorded from Inside a Nerve Fibre</b:Title>
+    <b:Year>1939</b:Year>
+    <b:JournalName>Nature</b:JournalName>
+    <b:Pages>710-711</b:Pages>
+    <b:RefOrder>28</b:RefOrder>
+  </b:Source>
 </b:Sources>
 </file>
 
 <file path=customXml/itemProps1.xml><?xml version="1.0" encoding="utf-8"?>
-<ds:datastoreItem xmlns:ds="http://schemas.openxmlformats.org/officeDocument/2006/customXml" ds:itemID="{468831C8-B084-40E3-840A-7C2453E13F13}">
+<ds:datastoreItem xmlns:ds="http://schemas.openxmlformats.org/officeDocument/2006/customXml" ds:itemID="{895BA504-5D8B-41E2-A32E-269A4ED54026}">
   <ds:schemaRefs>
     <ds:schemaRef ds:uri="http://schemas.openxmlformats.org/officeDocument/2006/bibliography"/>
   </ds:schemaRefs>

</xml_diff>

<commit_message>
Avances finalizando funciones de neuronas y comenzando interacción
</commit_message>
<xml_diff>
--- a/01-doc/03-thesis/marco-teorico.docx
+++ b/01-doc/03-thesis/marco-teorico.docx
@@ -652,61 +652,7 @@
           <w:sz w:val="20"/>
           <w:szCs w:val="20"/>
         </w:rPr>
-        <w:t xml:space="preserve">del latín </w:t>
-      </w:r>
-      <w:proofErr w:type="spellStart"/>
-      <w:r>
-        <w:rPr>
-          <w:rFonts w:ascii="Arial" w:hAnsi="Arial" w:cs="Arial"/>
-          <w:sz w:val="20"/>
-          <w:szCs w:val="20"/>
-        </w:rPr>
-        <w:t>cerebrum</w:t>
-      </w:r>
-      <w:proofErr w:type="spellEnd"/>
-      <w:r>
-        <w:rPr>
-          <w:rFonts w:ascii="Arial" w:hAnsi="Arial" w:cs="Arial"/>
-          <w:sz w:val="20"/>
-          <w:szCs w:val="20"/>
-        </w:rPr>
-        <w:t xml:space="preserve">, con su raíz indoeuropea </w:t>
-      </w:r>
-      <w:proofErr w:type="spellStart"/>
-      <w:r>
-        <w:rPr>
-          <w:rFonts w:ascii="Arial" w:hAnsi="Arial" w:cs="Arial"/>
-          <w:sz w:val="20"/>
-          <w:szCs w:val="20"/>
-        </w:rPr>
-        <w:t>ker</w:t>
-      </w:r>
-      <w:proofErr w:type="spellEnd"/>
-      <w:r>
-        <w:rPr>
-          <w:rFonts w:ascii="Arial" w:hAnsi="Arial" w:cs="Arial"/>
-          <w:sz w:val="20"/>
-          <w:szCs w:val="20"/>
-        </w:rPr>
-        <w:t xml:space="preserve">, cabeza, en lo alto de la cabeza y </w:t>
-      </w:r>
-      <w:proofErr w:type="spellStart"/>
-      <w:r>
-        <w:rPr>
-          <w:rFonts w:ascii="Arial" w:hAnsi="Arial" w:cs="Arial"/>
-          <w:sz w:val="20"/>
-          <w:szCs w:val="20"/>
-        </w:rPr>
-        <w:t>brum</w:t>
-      </w:r>
-      <w:proofErr w:type="spellEnd"/>
-      <w:r>
-        <w:rPr>
-          <w:rFonts w:ascii="Arial" w:hAnsi="Arial" w:cs="Arial"/>
-          <w:sz w:val="20"/>
-          <w:szCs w:val="20"/>
-        </w:rPr>
-        <w:t>, ‘llevar</w:t>
+        <w:t>del latín cerebrum, con su raíz indoeuropea ker, cabeza, en lo alto de la cabeza y brum, ‘llevar</w:t>
       </w:r>
       <w:r>
         <w:rPr>
@@ -1248,36 +1194,8 @@
           <w:sz w:val="20"/>
           <w:szCs w:val="20"/>
         </w:rPr>
-        <w:t xml:space="preserve">n </w:t>
-      </w:r>
-      <w:proofErr w:type="spellStart"/>
-      <w:r>
-        <w:rPr>
-          <w:rFonts w:ascii="Arial" w:hAnsi="Arial" w:cs="Arial"/>
-          <w:sz w:val="20"/>
-          <w:szCs w:val="20"/>
-        </w:rPr>
-        <w:t>Latarjet</w:t>
-      </w:r>
-      <w:proofErr w:type="spellEnd"/>
-      <w:r>
-        <w:rPr>
-          <w:rFonts w:ascii="Arial" w:hAnsi="Arial" w:cs="Arial"/>
-          <w:sz w:val="20"/>
-          <w:szCs w:val="20"/>
-        </w:rPr>
-        <w:t xml:space="preserve"> y Ruiz </w:t>
-      </w:r>
-      <w:proofErr w:type="spellStart"/>
-      <w:r>
-        <w:rPr>
-          <w:rFonts w:ascii="Arial" w:hAnsi="Arial" w:cs="Arial"/>
-          <w:sz w:val="20"/>
-          <w:szCs w:val="20"/>
-        </w:rPr>
-        <w:t>Liard</w:t>
-      </w:r>
-      <w:proofErr w:type="spellEnd"/>
+        <w:t>n Latarjet y Ruiz Liard</w:t>
+      </w:r>
       <w:r>
         <w:rPr>
           <w:rFonts w:ascii="Arial" w:hAnsi="Arial" w:cs="Arial"/>
@@ -1608,25 +1526,7 @@
           <w:sz w:val="20"/>
           <w:szCs w:val="20"/>
         </w:rPr>
-        <w:t xml:space="preserve">Ojeda Sahagún e </w:t>
-      </w:r>
-      <w:proofErr w:type="spellStart"/>
-      <w:r>
-        <w:rPr>
-          <w:rFonts w:ascii="Arial" w:hAnsi="Arial" w:cs="Arial"/>
-          <w:sz w:val="20"/>
-          <w:szCs w:val="20"/>
-        </w:rPr>
-        <w:t>Icardo</w:t>
-      </w:r>
-      <w:proofErr w:type="spellEnd"/>
-      <w:r>
-        <w:rPr>
-          <w:rFonts w:ascii="Arial" w:hAnsi="Arial" w:cs="Arial"/>
-          <w:sz w:val="20"/>
-          <w:szCs w:val="20"/>
-        </w:rPr>
-        <w:t xml:space="preserve"> de la Escalera (2004) también señalan </w:t>
+        <w:t xml:space="preserve">Ojeda Sahagún e Icardo de la Escalera (2004) también señalan </w:t>
       </w:r>
       <w:r>
         <w:rPr>
@@ -1698,25 +1598,7 @@
           <w:sz w:val="20"/>
           <w:szCs w:val="20"/>
         </w:rPr>
-        <w:t xml:space="preserve"> e </w:t>
-      </w:r>
-      <w:proofErr w:type="spellStart"/>
-      <w:r>
-        <w:rPr>
-          <w:rFonts w:ascii="Arial" w:hAnsi="Arial" w:cs="Arial"/>
-          <w:sz w:val="20"/>
-          <w:szCs w:val="20"/>
-        </w:rPr>
-        <w:t>Icardo</w:t>
-      </w:r>
-      <w:proofErr w:type="spellEnd"/>
-      <w:r>
-        <w:rPr>
-          <w:rFonts w:ascii="Arial" w:hAnsi="Arial" w:cs="Arial"/>
-          <w:sz w:val="20"/>
-          <w:szCs w:val="20"/>
-        </w:rPr>
-        <w:t xml:space="preserve"> de la Escalera (2004)</w:t>
+        <w:t xml:space="preserve"> e Icardo de la Escalera (2004)</w:t>
       </w:r>
       <w:r>
         <w:rPr>
@@ -2135,25 +2017,7 @@
           <w:sz w:val="20"/>
           <w:szCs w:val="20"/>
         </w:rPr>
-        <w:t xml:space="preserve">, Schwartz y </w:t>
-      </w:r>
-      <w:proofErr w:type="spellStart"/>
-      <w:r>
-        <w:rPr>
-          <w:rFonts w:ascii="Arial" w:hAnsi="Arial" w:cs="Arial"/>
-          <w:sz w:val="20"/>
-          <w:szCs w:val="20"/>
-        </w:rPr>
-        <w:t>Jessel</w:t>
-      </w:r>
-      <w:proofErr w:type="spellEnd"/>
-      <w:r>
-        <w:rPr>
-          <w:rFonts w:ascii="Arial" w:hAnsi="Arial" w:cs="Arial"/>
-          <w:sz w:val="20"/>
-          <w:szCs w:val="20"/>
-        </w:rPr>
-        <w:t xml:space="preserve"> (2000)</w:t>
+        <w:t>, Schwartz y Jessel (2000)</w:t>
       </w:r>
       <w:r>
         <w:rPr>
@@ -3731,18 +3595,8 @@
           <w:sz w:val="20"/>
           <w:szCs w:val="20"/>
         </w:rPr>
-        <w:t xml:space="preserve">la </w:t>
-      </w:r>
-      <w:proofErr w:type="spellStart"/>
-      <w:r>
-        <w:rPr>
-          <w:rFonts w:ascii="Arial" w:hAnsi="Arial" w:cs="Arial"/>
-          <w:sz w:val="20"/>
-          <w:szCs w:val="20"/>
-        </w:rPr>
-        <w:t>somatopercepción</w:t>
-      </w:r>
-      <w:proofErr w:type="spellEnd"/>
+        <w:t>la somatopercepción</w:t>
+      </w:r>
       <w:r>
         <w:rPr>
           <w:rFonts w:ascii="Arial" w:hAnsi="Arial" w:cs="Arial"/>
@@ -4332,7 +4186,6 @@
         </w:rPr>
         <w:t xml:space="preserve">Estructuras corticales: cingulado y </w:t>
       </w:r>
-      <w:proofErr w:type="spellStart"/>
       <w:r>
         <w:rPr>
           <w:rFonts w:ascii="Arial" w:hAnsi="Arial" w:cs="Arial"/>
@@ -4341,7 +4194,6 @@
         </w:rPr>
         <w:t>gyrus</w:t>
       </w:r>
-      <w:proofErr w:type="spellEnd"/>
       <w:r>
         <w:rPr>
           <w:rFonts w:ascii="Arial" w:hAnsi="Arial" w:cs="Arial"/>
@@ -4352,7 +4204,6 @@
         </w:rPr>
         <w:t xml:space="preserve"> </w:t>
       </w:r>
-      <w:proofErr w:type="spellStart"/>
       <w:r>
         <w:rPr>
           <w:rFonts w:ascii="Arial" w:hAnsi="Arial" w:cs="Arial"/>
@@ -4377,7 +4228,6 @@
         </w:rPr>
         <w:t>mpico</w:t>
       </w:r>
-      <w:proofErr w:type="spellEnd"/>
       <w:r>
         <w:rPr>
           <w:rFonts w:ascii="Arial" w:hAnsi="Arial" w:cs="Arial"/>
@@ -4407,69 +4257,15 @@
           <w:sz w:val="20"/>
           <w:szCs w:val="20"/>
         </w:rPr>
-        <w:t xml:space="preserve">Formaciones </w:t>
-      </w:r>
-      <w:proofErr w:type="spellStart"/>
-      <w:r>
-        <w:rPr>
-          <w:rFonts w:ascii="Arial" w:hAnsi="Arial" w:cs="Arial"/>
-          <w:sz w:val="20"/>
-          <w:szCs w:val="20"/>
-        </w:rPr>
-        <w:t>hipocámpicas</w:t>
-      </w:r>
-      <w:proofErr w:type="spellEnd"/>
-      <w:r>
-        <w:rPr>
-          <w:rFonts w:ascii="Arial" w:hAnsi="Arial" w:cs="Arial"/>
-          <w:sz w:val="20"/>
-          <w:szCs w:val="20"/>
-        </w:rPr>
-        <w:t xml:space="preserve">: </w:t>
-      </w:r>
-      <w:proofErr w:type="spellStart"/>
-      <w:r>
-        <w:rPr>
-          <w:rFonts w:ascii="Arial" w:hAnsi="Arial" w:cs="Arial"/>
-          <w:sz w:val="20"/>
-          <w:szCs w:val="20"/>
-        </w:rPr>
-        <w:t>gyrus</w:t>
-      </w:r>
-      <w:proofErr w:type="spellEnd"/>
-      <w:r>
-        <w:rPr>
-          <w:rFonts w:ascii="Arial" w:hAnsi="Arial" w:cs="Arial"/>
-          <w:sz w:val="20"/>
-          <w:szCs w:val="20"/>
-        </w:rPr>
-        <w:t xml:space="preserve"> dentado</w:t>
-      </w:r>
-      <w:r>
-        <w:rPr>
-          <w:rFonts w:ascii="Arial" w:hAnsi="Arial" w:cs="Arial"/>
-          <w:sz w:val="20"/>
-          <w:szCs w:val="20"/>
-        </w:rPr>
-        <w:t xml:space="preserve">, hipocampo y complejo </w:t>
-      </w:r>
-      <w:proofErr w:type="spellStart"/>
-      <w:r>
-        <w:rPr>
-          <w:rFonts w:ascii="Arial" w:hAnsi="Arial" w:cs="Arial"/>
-          <w:sz w:val="20"/>
-          <w:szCs w:val="20"/>
-        </w:rPr>
-        <w:t>subicular</w:t>
-      </w:r>
-      <w:proofErr w:type="spellEnd"/>
-      <w:r>
-        <w:rPr>
-          <w:rFonts w:ascii="Arial" w:hAnsi="Arial" w:cs="Arial"/>
-          <w:sz w:val="20"/>
-          <w:szCs w:val="20"/>
-        </w:rPr>
-        <w:t>.</w:t>
+        <w:t>Formaciones hipocámpicas: gyrus dentado</w:t>
+      </w:r>
+      <w:r>
+        <w:rPr>
+          <w:rFonts w:ascii="Arial" w:hAnsi="Arial" w:cs="Arial"/>
+          <w:sz w:val="20"/>
+          <w:szCs w:val="20"/>
+        </w:rPr>
+        <w:t>, hipocampo y complejo subicular.</w:t>
       </w:r>
     </w:p>
     <w:p>
@@ -4579,25 +4375,7 @@
           <w:sz w:val="20"/>
           <w:szCs w:val="20"/>
         </w:rPr>
-        <w:t xml:space="preserve">El tálamo (núcleo anterior y núcleo </w:t>
-      </w:r>
-      <w:proofErr w:type="spellStart"/>
-      <w:r>
-        <w:rPr>
-          <w:rFonts w:ascii="Arial" w:hAnsi="Arial" w:cs="Arial"/>
-          <w:sz w:val="20"/>
-          <w:szCs w:val="20"/>
-        </w:rPr>
-        <w:t>dorsomedial</w:t>
-      </w:r>
-      <w:proofErr w:type="spellEnd"/>
-      <w:r>
-        <w:rPr>
-          <w:rFonts w:ascii="Arial" w:hAnsi="Arial" w:cs="Arial"/>
-          <w:sz w:val="20"/>
-          <w:szCs w:val="20"/>
-        </w:rPr>
-        <w:t>).</w:t>
+        <w:t>El tálamo (núcleo anterior y núcleo dorsomedial).</w:t>
       </w:r>
     </w:p>
     <w:p>
@@ -5203,25 +4981,7 @@
           <w:sz w:val="20"/>
           <w:szCs w:val="20"/>
         </w:rPr>
-        <w:t xml:space="preserve"> en la </w:t>
-      </w:r>
-      <w:proofErr w:type="spellStart"/>
-      <w:r>
-        <w:rPr>
-          <w:rFonts w:ascii="Arial" w:hAnsi="Arial" w:cs="Arial"/>
-          <w:sz w:val="20"/>
-          <w:szCs w:val="20"/>
-        </w:rPr>
-        <w:t>somatopercepción</w:t>
-      </w:r>
-      <w:proofErr w:type="spellEnd"/>
-      <w:r>
-        <w:rPr>
-          <w:rFonts w:ascii="Arial" w:hAnsi="Arial" w:cs="Arial"/>
-          <w:sz w:val="20"/>
-          <w:szCs w:val="20"/>
-        </w:rPr>
-        <w:t>.</w:t>
+        <w:t xml:space="preserve"> en la somatopercepción.</w:t>
       </w:r>
     </w:p>
     <w:p>
@@ -6419,25 +6179,7 @@
           <w:sz w:val="20"/>
           <w:szCs w:val="20"/>
         </w:rPr>
-        <w:t xml:space="preserve">, diferentes autores hacen señalizaciones distintas a la composición de estas células. Ojeda Sahagún e </w:t>
-      </w:r>
-      <w:proofErr w:type="spellStart"/>
-      <w:r>
-        <w:rPr>
-          <w:rFonts w:ascii="Arial" w:hAnsi="Arial" w:cs="Arial"/>
-          <w:sz w:val="20"/>
-          <w:szCs w:val="20"/>
-        </w:rPr>
-        <w:t>Icardo</w:t>
-      </w:r>
-      <w:proofErr w:type="spellEnd"/>
-      <w:r>
-        <w:rPr>
-          <w:rFonts w:ascii="Arial" w:hAnsi="Arial" w:cs="Arial"/>
-          <w:sz w:val="20"/>
-          <w:szCs w:val="20"/>
-        </w:rPr>
-        <w:t xml:space="preserve"> de la Escalera</w:t>
+        <w:t>, diferentes autores hacen señalizaciones distintas a la composición de estas células. Ojeda Sahagún e Icardo de la Escalera</w:t>
       </w:r>
       <w:r>
         <w:rPr>
@@ -7199,25 +6941,7 @@
           <w:sz w:val="20"/>
           <w:szCs w:val="20"/>
         </w:rPr>
-        <w:t xml:space="preserve"> Ojeda Sahagún e </w:t>
-      </w:r>
-      <w:proofErr w:type="spellStart"/>
-      <w:r>
-        <w:rPr>
-          <w:rFonts w:ascii="Arial" w:hAnsi="Arial" w:cs="Arial"/>
-          <w:sz w:val="20"/>
-          <w:szCs w:val="20"/>
-        </w:rPr>
-        <w:t>Icardo</w:t>
-      </w:r>
-      <w:proofErr w:type="spellEnd"/>
-      <w:r>
-        <w:rPr>
-          <w:rFonts w:ascii="Arial" w:hAnsi="Arial" w:cs="Arial"/>
-          <w:sz w:val="20"/>
-          <w:szCs w:val="20"/>
-        </w:rPr>
-        <w:t xml:space="preserve"> de la Escalera (2004)</w:t>
+        <w:t xml:space="preserve"> Ojeda Sahagún e Icardo de la Escalera (2004)</w:t>
       </w:r>
       <w:r>
         <w:rPr>
@@ -7379,25 +7103,7 @@
           <w:sz w:val="20"/>
           <w:szCs w:val="20"/>
         </w:rPr>
-        <w:t xml:space="preserve">Ojeda Sahagún e </w:t>
-      </w:r>
-      <w:proofErr w:type="spellStart"/>
-      <w:r>
-        <w:rPr>
-          <w:rFonts w:ascii="Arial" w:hAnsi="Arial" w:cs="Arial"/>
-          <w:sz w:val="20"/>
-          <w:szCs w:val="20"/>
-        </w:rPr>
-        <w:t>Icardo</w:t>
-      </w:r>
-      <w:proofErr w:type="spellEnd"/>
-      <w:r>
-        <w:rPr>
-          <w:rFonts w:ascii="Arial" w:hAnsi="Arial" w:cs="Arial"/>
-          <w:sz w:val="20"/>
-          <w:szCs w:val="20"/>
-        </w:rPr>
-        <w:t xml:space="preserve"> de la Escalera engloban a los axones y las dendritas.</w:t>
+        <w:t>Ojeda Sahagún e Icardo de la Escalera engloban a los axones y las dendritas.</w:t>
       </w:r>
     </w:p>
     <w:p>
@@ -7447,25 +7153,7 @@
           <w:sz w:val="20"/>
           <w:szCs w:val="20"/>
         </w:rPr>
-        <w:t xml:space="preserve">, pero incluso así, Ojeda Sahagún e </w:t>
-      </w:r>
-      <w:proofErr w:type="spellStart"/>
-      <w:r>
-        <w:rPr>
-          <w:rFonts w:ascii="Arial" w:hAnsi="Arial" w:cs="Arial"/>
-          <w:sz w:val="20"/>
-          <w:szCs w:val="20"/>
-        </w:rPr>
-        <w:t>Icardo</w:t>
-      </w:r>
-      <w:proofErr w:type="spellEnd"/>
-      <w:r>
-        <w:rPr>
-          <w:rFonts w:ascii="Arial" w:hAnsi="Arial" w:cs="Arial"/>
-          <w:sz w:val="20"/>
-          <w:szCs w:val="20"/>
-        </w:rPr>
-        <w:t xml:space="preserve"> de la Escalera (2004) </w:t>
+        <w:t xml:space="preserve">, pero incluso así, Ojeda Sahagún e Icardo de la Escalera (2004) </w:t>
       </w:r>
       <w:r>
         <w:rPr>
@@ -7560,7 +7248,6 @@
           <w:szCs w:val="20"/>
         </w:rPr>
       </w:pPr>
-      <w:proofErr w:type="spellStart"/>
       <w:r>
         <w:rPr>
           <w:rFonts w:ascii="Arial" w:hAnsi="Arial" w:cs="Arial"/>
@@ -7571,7 +7258,6 @@
         </w:rPr>
         <w:t>Neurotúbulos</w:t>
       </w:r>
-      <w:proofErr w:type="spellEnd"/>
       <w:r>
         <w:rPr>
           <w:rFonts w:ascii="Arial" w:hAnsi="Arial" w:cs="Arial"/>
@@ -7954,25 +7640,7 @@
           <w:sz w:val="20"/>
           <w:szCs w:val="20"/>
         </w:rPr>
-        <w:t xml:space="preserve"> y siendo altamente importantes para la correcta transmisión de los impulsos </w:t>
-      </w:r>
-      <w:proofErr w:type="spellStart"/>
-      <w:r>
-        <w:rPr>
-          <w:rFonts w:ascii="Arial" w:hAnsi="Arial" w:cs="Arial"/>
-          <w:sz w:val="20"/>
-          <w:szCs w:val="20"/>
-        </w:rPr>
-        <w:t>quimioeléctricos</w:t>
-      </w:r>
-      <w:proofErr w:type="spellEnd"/>
-      <w:r>
-        <w:rPr>
-          <w:rFonts w:ascii="Arial" w:hAnsi="Arial" w:cs="Arial"/>
-          <w:sz w:val="20"/>
-          <w:szCs w:val="20"/>
-        </w:rPr>
-        <w:t xml:space="preserve"> a través de la vía</w:t>
+        <w:t xml:space="preserve"> y siendo altamente importantes para la correcta transmisión de los impulsos quimioeléctricos a través de la vía</w:t>
       </w:r>
       <w:r>
         <w:rPr>
@@ -8295,25 +7963,7 @@
           <w:sz w:val="20"/>
           <w:szCs w:val="20"/>
         </w:rPr>
-        <w:t xml:space="preserve"> e </w:t>
-      </w:r>
-      <w:proofErr w:type="spellStart"/>
-      <w:r>
-        <w:rPr>
-          <w:rFonts w:ascii="Arial" w:hAnsi="Arial" w:cs="Arial"/>
-          <w:sz w:val="20"/>
-          <w:szCs w:val="20"/>
-        </w:rPr>
-        <w:t>Icardo</w:t>
-      </w:r>
-      <w:proofErr w:type="spellEnd"/>
-      <w:r>
-        <w:rPr>
-          <w:rFonts w:ascii="Arial" w:hAnsi="Arial" w:cs="Arial"/>
-          <w:sz w:val="20"/>
-          <w:szCs w:val="20"/>
-        </w:rPr>
-        <w:t xml:space="preserve"> de la Escalera (2004) como la prolongación más importante del soma neuronal.</w:t>
+        <w:t xml:space="preserve"> e Icardo de la Escalera (2004) como la prolongación más importante del soma neuronal.</w:t>
       </w:r>
     </w:p>
     <w:p>
@@ -8331,25 +7981,7 @@
           <w:sz w:val="20"/>
           <w:szCs w:val="20"/>
         </w:rPr>
-        <w:t xml:space="preserve">Algunas características notables de los axones, descritas en la obra de Ojeda Sahagún e </w:t>
-      </w:r>
-      <w:proofErr w:type="spellStart"/>
-      <w:r>
-        <w:rPr>
-          <w:rFonts w:ascii="Arial" w:hAnsi="Arial" w:cs="Arial"/>
-          <w:sz w:val="20"/>
-          <w:szCs w:val="20"/>
-        </w:rPr>
-        <w:t>Icardo</w:t>
-      </w:r>
-      <w:proofErr w:type="spellEnd"/>
-      <w:r>
-        <w:rPr>
-          <w:rFonts w:ascii="Arial" w:hAnsi="Arial" w:cs="Arial"/>
-          <w:sz w:val="20"/>
-          <w:szCs w:val="20"/>
-        </w:rPr>
-        <w:t xml:space="preserve"> de la Escalera (2004), son las siguientes:</w:t>
+        <w:t>Algunas características notables de los axones, descritas en la obra de Ojeda Sahagún e Icardo de la Escalera (2004), son las siguientes:</w:t>
       </w:r>
     </w:p>
     <w:p>
@@ -8411,25 +8043,7 @@
           <w:sz w:val="20"/>
           <w:szCs w:val="20"/>
         </w:rPr>
-        <w:t xml:space="preserve"> o por una envoltura celular, recibiendo el nombre de axones mielinizados o amielínicos respectivamente. La envoltura celular (para el caso del sistema nervioso central) es de </w:t>
-      </w:r>
-      <w:proofErr w:type="spellStart"/>
-      <w:r>
-        <w:rPr>
-          <w:rFonts w:ascii="Arial" w:hAnsi="Arial" w:cs="Arial"/>
-          <w:sz w:val="20"/>
-          <w:szCs w:val="20"/>
-        </w:rPr>
-        <w:t>oligodendroglia</w:t>
-      </w:r>
-      <w:proofErr w:type="spellEnd"/>
-      <w:r>
-        <w:rPr>
-          <w:rFonts w:ascii="Arial" w:hAnsi="Arial" w:cs="Arial"/>
-          <w:sz w:val="20"/>
-          <w:szCs w:val="20"/>
-        </w:rPr>
-        <w:t>.</w:t>
+        <w:t xml:space="preserve"> o por una envoltura celular, recibiendo el nombre de axones mielinizados o amielínicos respectivamente. La envoltura celular (para el caso del sistema nervioso central) es de oligodendroglia.</w:t>
       </w:r>
     </w:p>
     <w:p>
@@ -8447,25 +8061,7 @@
           <w:sz w:val="20"/>
           <w:szCs w:val="20"/>
         </w:rPr>
-        <w:t xml:space="preserve">Cabe resaltar que la vaina de mielina la cual rodea al axón “no es continua, sino que se encuentra interrumpida de manera periódica. En estas zonas desnudas, denominadas nódulos de Ranvier, el axón puede poseer ramas colaterales. Los axones suelen terminar ramificándose en varias prolongaciones, las terminaciones axonales o </w:t>
-      </w:r>
-      <w:proofErr w:type="spellStart"/>
-      <w:r>
-        <w:rPr>
-          <w:rFonts w:ascii="Arial" w:hAnsi="Arial" w:cs="Arial"/>
-          <w:sz w:val="20"/>
-          <w:szCs w:val="20"/>
-        </w:rPr>
-        <w:t>telodendrias</w:t>
-      </w:r>
-      <w:proofErr w:type="spellEnd"/>
-      <w:r>
-        <w:rPr>
-          <w:rFonts w:ascii="Arial" w:hAnsi="Arial" w:cs="Arial"/>
-          <w:sz w:val="20"/>
-          <w:szCs w:val="20"/>
-        </w:rPr>
-        <w:t xml:space="preserve">, que finalmente establecen contactos o sinapsis con otras neuronas o con células efectoras (músculo o glándulas)” </w:t>
+        <w:t xml:space="preserve">Cabe resaltar que la vaina de mielina la cual rodea al axón “no es continua, sino que se encuentra interrumpida de manera periódica. En estas zonas desnudas, denominadas nódulos de Ranvier, el axón puede poseer ramas colaterales. Los axones suelen terminar ramificándose en varias prolongaciones, las terminaciones axonales o telodendrias, que finalmente establecen contactos o sinapsis con otras neuronas o con células efectoras (músculo o glándulas)” </w:t>
       </w:r>
       <w:sdt>
         <w:sdtPr>
@@ -9375,25 +8971,7 @@
           <w:sz w:val="20"/>
           <w:szCs w:val="20"/>
         </w:rPr>
-        <w:t xml:space="preserve">n </w:t>
-      </w:r>
-      <w:proofErr w:type="spellStart"/>
-      <w:r>
-        <w:rPr>
-          <w:rFonts w:ascii="Arial" w:hAnsi="Arial" w:cs="Arial"/>
-          <w:sz w:val="20"/>
-          <w:szCs w:val="20"/>
-        </w:rPr>
-        <w:t>Afifi</w:t>
-      </w:r>
-      <w:proofErr w:type="spellEnd"/>
-      <w:r>
-        <w:rPr>
-          <w:rFonts w:ascii="Arial" w:hAnsi="Arial" w:cs="Arial"/>
-          <w:sz w:val="20"/>
-          <w:szCs w:val="20"/>
-        </w:rPr>
-        <w:t xml:space="preserve"> y Bergman (1998) quienes también mencionan que</w:t>
+        <w:t>n Afifi y Bergman (1998) quienes también mencionan que</w:t>
       </w:r>
       <w:r>
         <w:rPr>
@@ -9427,7 +9005,6 @@
         </w:rPr>
         <w:t xml:space="preserve">ales de la neurona sensitiva (axones) se dilatan en pequeños brotes o botones (llamados </w:t>
       </w:r>
-      <w:proofErr w:type="spellStart"/>
       <w:r>
         <w:rPr>
           <w:rFonts w:ascii="Arial" w:hAnsi="Arial" w:cs="Arial"/>
@@ -9436,31 +9013,8 @@
           <w:sz w:val="20"/>
           <w:szCs w:val="20"/>
         </w:rPr>
-        <w:t>boutons</w:t>
-      </w:r>
-      <w:proofErr w:type="spellEnd"/>
-      <w:r>
-        <w:rPr>
-          <w:rFonts w:ascii="Arial" w:hAnsi="Arial" w:cs="Arial"/>
-          <w:i/>
-          <w:iCs/>
-          <w:sz w:val="20"/>
-          <w:szCs w:val="20"/>
-        </w:rPr>
-        <w:t xml:space="preserve"> </w:t>
-      </w:r>
-      <w:proofErr w:type="spellStart"/>
-      <w:r>
-        <w:rPr>
-          <w:rFonts w:ascii="Arial" w:hAnsi="Arial" w:cs="Arial"/>
-          <w:i/>
-          <w:iCs/>
-          <w:sz w:val="20"/>
-          <w:szCs w:val="20"/>
-        </w:rPr>
-        <w:t>terminaux</w:t>
-      </w:r>
-      <w:proofErr w:type="spellEnd"/>
+        <w:t>boutons terminaux</w:t>
+      </w:r>
       <w:r>
         <w:rPr>
           <w:rFonts w:ascii="Arial" w:hAnsi="Arial" w:cs="Arial"/>
@@ -9875,25 +9429,7 @@
           <w:sz w:val="20"/>
           <w:szCs w:val="20"/>
         </w:rPr>
-        <w:t xml:space="preserve"> (</w:t>
-      </w:r>
-      <w:proofErr w:type="spellStart"/>
-      <w:r>
-        <w:rPr>
-          <w:rFonts w:ascii="Arial" w:hAnsi="Arial" w:cs="Arial"/>
-          <w:sz w:val="20"/>
-          <w:szCs w:val="20"/>
-        </w:rPr>
-        <w:t>mV</w:t>
-      </w:r>
-      <w:proofErr w:type="spellEnd"/>
-      <w:r>
-        <w:rPr>
-          <w:rFonts w:ascii="Arial" w:hAnsi="Arial" w:cs="Arial"/>
-          <w:sz w:val="20"/>
-          <w:szCs w:val="20"/>
-        </w:rPr>
-        <w:t>).</w:t>
+        <w:t xml:space="preserve"> (mV).</w:t>
       </w:r>
     </w:p>
     <w:p>
@@ -10157,31 +9693,7 @@
           <w:sz w:val="16"/>
           <w:szCs w:val="16"/>
         </w:rPr>
-        <w:t xml:space="preserve">Figura </w:t>
-      </w:r>
-      <w:r>
-        <w:rPr>
-          <w:rFonts w:ascii="Arial" w:hAnsi="Arial" w:cs="Arial"/>
-          <w:sz w:val="16"/>
-          <w:szCs w:val="16"/>
-        </w:rPr>
-        <w:t>5</w:t>
-      </w:r>
-      <w:r>
-        <w:rPr>
-          <w:rFonts w:ascii="Arial" w:hAnsi="Arial" w:cs="Arial"/>
-          <w:sz w:val="16"/>
-          <w:szCs w:val="16"/>
-        </w:rPr>
-        <w:t xml:space="preserve">. </w:t>
-      </w:r>
-      <w:r>
-        <w:rPr>
-          <w:rFonts w:ascii="Arial" w:hAnsi="Arial" w:cs="Arial"/>
-          <w:sz w:val="16"/>
-          <w:szCs w:val="16"/>
-        </w:rPr>
-        <w:t xml:space="preserve">Gráfica </w:t>
+        <w:t xml:space="preserve">Figura 5. Gráfica </w:t>
       </w:r>
       <w:r>
         <w:rPr>
@@ -10746,23 +10258,47 @@
         </w:rPr>
         <w:t xml:space="preserve"> observando cambios de conductancia para el sodio (</w:t>
       </w:r>
-      <w:proofErr w:type="spellStart"/>
-      <w:r>
-        <w:rPr>
-          <w:rFonts w:ascii="Arial" w:hAnsi="Arial" w:cs="Arial"/>
-          <w:sz w:val="20"/>
-          <w:szCs w:val="20"/>
-        </w:rPr>
-        <w:t>Na</w:t>
-      </w:r>
-      <w:proofErr w:type="spellEnd"/>
-      <w:r>
-        <w:rPr>
-          <w:rFonts w:ascii="Arial" w:hAnsi="Arial" w:cs="Arial"/>
-          <w:sz w:val="20"/>
-          <w:szCs w:val="20"/>
-        </w:rPr>
-        <w:t xml:space="preserve">) y el potasio (K) durante el potencial de acción </w:t>
+      <m:oMath>
+        <m:r>
+          <m:rPr>
+            <m:sty m:val="p"/>
+          </m:rPr>
+          <w:rPr>
+            <w:rFonts w:ascii="Cambria Math" w:hAnsi="Cambria Math" w:cs="Arial"/>
+            <w:sz w:val="20"/>
+            <w:szCs w:val="20"/>
+          </w:rPr>
+          <m:t>Na</m:t>
+        </m:r>
+      </m:oMath>
+      <w:r>
+        <w:rPr>
+          <w:rFonts w:ascii="Arial" w:hAnsi="Arial" w:cs="Arial"/>
+          <w:sz w:val="20"/>
+          <w:szCs w:val="20"/>
+        </w:rPr>
+        <w:t>) y el potasio (</w:t>
+      </w:r>
+      <m:oMath>
+        <m:r>
+          <m:rPr>
+            <m:sty m:val="p"/>
+          </m:rPr>
+          <w:rPr>
+            <w:rFonts w:ascii="Cambria Math" w:hAnsi="Cambria Math" w:cs="Arial"/>
+            <w:sz w:val="20"/>
+            <w:szCs w:val="20"/>
+          </w:rPr>
+          <m:t>K</m:t>
+        </m:r>
+      </m:oMath>
+      <w:r>
+        <w:rPr>
+          <w:rFonts w:ascii="Arial" w:hAnsi="Arial" w:cs="Arial"/>
+          <w:sz w:val="20"/>
+          <w:szCs w:val="20"/>
+        </w:rPr>
+        <w:t xml:space="preserve">) durante el potencial de acción </w:t>
       </w:r>
       <w:sdt>
         <w:sdtPr>
@@ -10844,6 +10380,215 @@
         </w:rPr>
         <w:t>A</w:t>
       </w:r>
+      <w:r>
+        <w:rPr>
+          <w:rFonts w:ascii="Arial" w:hAnsi="Arial" w:cs="Arial"/>
+          <w:sz w:val="20"/>
+          <w:szCs w:val="20"/>
+        </w:rPr>
+        <w:t>l observar los cambios previos</w:t>
+      </w:r>
+      <w:r>
+        <w:rPr>
+          <w:rFonts w:ascii="Arial" w:hAnsi="Arial" w:cs="Arial"/>
+          <w:sz w:val="20"/>
+          <w:szCs w:val="20"/>
+        </w:rPr>
+        <w:t xml:space="preserve"> puede determinarse la diferencia de potencial por la diferencia absoluta entre las cargas </w:t>
+      </w:r>
+      <w:r>
+        <w:rPr>
+          <w:rFonts w:ascii="Arial" w:hAnsi="Arial" w:cs="Arial"/>
+          <w:sz w:val="20"/>
+          <w:szCs w:val="20"/>
+        </w:rPr>
+        <w:t xml:space="preserve">positivas y </w:t>
+      </w:r>
+      <w:r>
+        <w:rPr>
+          <w:rFonts w:ascii="Arial" w:hAnsi="Arial" w:cs="Arial"/>
+          <w:sz w:val="20"/>
+          <w:szCs w:val="20"/>
+        </w:rPr>
+        <w:t>negativas</w:t>
+      </w:r>
+      <w:r>
+        <w:rPr>
+          <w:rFonts w:ascii="Arial" w:hAnsi="Arial" w:cs="Arial"/>
+          <w:sz w:val="20"/>
+          <w:szCs w:val="20"/>
+        </w:rPr>
+        <w:t xml:space="preserve"> entre el interior y el exterior con relación a la </w:t>
+      </w:r>
+      <w:r>
+        <w:rPr>
+          <w:rFonts w:ascii="Arial" w:hAnsi="Arial" w:cs="Arial"/>
+          <w:sz w:val="20"/>
+          <w:szCs w:val="20"/>
+        </w:rPr>
+        <w:lastRenderedPageBreak/>
+        <w:t>membrana.</w:t>
+      </w:r>
+      <w:r>
+        <w:rPr>
+          <w:rFonts w:ascii="Arial" w:hAnsi="Arial" w:cs="Arial"/>
+          <w:sz w:val="20"/>
+          <w:szCs w:val="20"/>
+        </w:rPr>
+        <w:t xml:space="preserve"> Sin embargo, como a continuación se tratarán las cargas eléctricas de las moléculas que atraviesan la membrana, </w:t>
+      </w:r>
+      <w:r>
+        <w:rPr>
+          <w:rFonts w:ascii="Arial" w:hAnsi="Arial" w:cs="Arial"/>
+          <w:sz w:val="20"/>
+          <w:szCs w:val="20"/>
+        </w:rPr>
+        <w:t xml:space="preserve">para entender estos conceptos </w:t>
+      </w:r>
+      <w:r>
+        <w:rPr>
+          <w:rFonts w:ascii="Arial" w:hAnsi="Arial" w:cs="Arial"/>
+          <w:sz w:val="20"/>
+          <w:szCs w:val="20"/>
+        </w:rPr>
+        <w:t xml:space="preserve">es importante destacar que estas cargas </w:t>
+      </w:r>
+      <w:r>
+        <w:rPr>
+          <w:rFonts w:ascii="Arial" w:hAnsi="Arial" w:cs="Arial"/>
+          <w:sz w:val="20"/>
+          <w:szCs w:val="20"/>
+        </w:rPr>
+        <w:t>se originan gracias a los iones; átomos o moléculas</w:t>
+      </w:r>
+      <w:r>
+        <w:rPr>
+          <w:rFonts w:ascii="Arial" w:hAnsi="Arial" w:cs="Arial"/>
+          <w:sz w:val="20"/>
+          <w:szCs w:val="20"/>
+        </w:rPr>
+        <w:t xml:space="preserve"> </w:t>
+      </w:r>
+      <w:r>
+        <w:rPr>
+          <w:rFonts w:ascii="Arial" w:hAnsi="Arial" w:cs="Arial"/>
+          <w:sz w:val="20"/>
+          <w:szCs w:val="20"/>
+        </w:rPr>
+        <w:t>“</w:t>
+      </w:r>
+      <w:r>
+        <w:rPr>
+          <w:rFonts w:ascii="Arial" w:hAnsi="Arial" w:cs="Arial"/>
+          <w:sz w:val="20"/>
+          <w:szCs w:val="20"/>
+        </w:rPr>
+        <w:t>cargadas eléctricamente</w:t>
+      </w:r>
+      <w:r>
+        <w:rPr>
+          <w:rFonts w:ascii="Arial" w:hAnsi="Arial" w:cs="Arial"/>
+          <w:sz w:val="20"/>
+          <w:szCs w:val="20"/>
+        </w:rPr>
+        <w:t xml:space="preserve"> de modo que ya no son </w:t>
+      </w:r>
+      <w:r>
+        <w:rPr>
+          <w:rFonts w:ascii="Arial" w:hAnsi="Arial" w:cs="Arial"/>
+          <w:sz w:val="20"/>
+          <w:szCs w:val="20"/>
+        </w:rPr>
+        <w:t xml:space="preserve">eléctricamente neutras” </w:t>
+      </w:r>
+      <w:sdt>
+        <w:sdtPr>
+          <w:rPr>
+            <w:rFonts w:ascii="Arial" w:hAnsi="Arial" w:cs="Arial"/>
+            <w:sz w:val="20"/>
+            <w:szCs w:val="20"/>
+          </w:rPr>
+          <w:id w:val="-1376614831"/>
+          <w:citation/>
+        </w:sdtPr>
+        <w:sdtContent>
+          <w:r>
+            <w:rPr>
+              <w:rFonts w:ascii="Arial" w:hAnsi="Arial" w:cs="Arial"/>
+              <w:sz w:val="20"/>
+              <w:szCs w:val="20"/>
+            </w:rPr>
+            <w:fldChar w:fldCharType="begin"/>
+          </w:r>
+          <w:r>
+            <w:rPr>
+              <w:rFonts w:ascii="Arial" w:hAnsi="Arial" w:cs="Arial"/>
+              <w:sz w:val="20"/>
+              <w:szCs w:val="20"/>
+              <w:lang w:val="es-ES"/>
+            </w:rPr>
+            <w:instrText xml:space="preserve"> CITATION Ebb10 \l 3082 </w:instrText>
+          </w:r>
+          <w:r>
+            <w:rPr>
+              <w:rFonts w:ascii="Arial" w:hAnsi="Arial" w:cs="Arial"/>
+              <w:sz w:val="20"/>
+              <w:szCs w:val="20"/>
+            </w:rPr>
+            <w:fldChar w:fldCharType="separate"/>
+          </w:r>
+          <w:r>
+            <w:rPr>
+              <w:rFonts w:ascii="Arial" w:hAnsi="Arial" w:cs="Arial"/>
+              <w:noProof/>
+              <w:sz w:val="20"/>
+              <w:szCs w:val="20"/>
+              <w:lang w:val="es-ES"/>
+            </w:rPr>
+            <w:t>(Ebbing &amp; Gammon, 2010)</w:t>
+          </w:r>
+          <w:r>
+            <w:rPr>
+              <w:rFonts w:ascii="Arial" w:hAnsi="Arial" w:cs="Arial"/>
+              <w:sz w:val="20"/>
+              <w:szCs w:val="20"/>
+            </w:rPr>
+            <w:fldChar w:fldCharType="end"/>
+          </w:r>
+        </w:sdtContent>
+      </w:sdt>
+      <w:r>
+        <w:rPr>
+          <w:rFonts w:ascii="Arial" w:hAnsi="Arial" w:cs="Arial"/>
+          <w:sz w:val="20"/>
+          <w:szCs w:val="20"/>
+        </w:rPr>
+        <w:t xml:space="preserve">. De este modo, puede haber dos tipos de iones </w:t>
+      </w:r>
+      <w:r>
+        <w:rPr>
+          <w:rFonts w:ascii="Arial" w:hAnsi="Arial" w:cs="Arial"/>
+          <w:sz w:val="20"/>
+          <w:szCs w:val="20"/>
+        </w:rPr>
+        <w:t>los cuales también describen Ebbing y Gammon, que son los aniones y los cationes.</w:t>
+      </w:r>
+      <w:r>
+        <w:rPr>
+          <w:rFonts w:ascii="Arial" w:hAnsi="Arial" w:cs="Arial"/>
+          <w:sz w:val="20"/>
+          <w:szCs w:val="20"/>
+        </w:rPr>
+        <w:t xml:space="preserve"> Un anión es un ion con una ganancia de electrones </w:t>
+      </w:r>
+      <w:r>
+        <w:rPr>
+          <w:rFonts w:ascii="Arial" w:hAnsi="Arial" w:cs="Arial"/>
+          <w:sz w:val="20"/>
+          <w:szCs w:val="20"/>
+        </w:rPr>
+        <w:t>o como se conoce, un ion con carga negativa, así entonces, un catión es un ion con pérdida de electrones, es decir, un ion con carga positiva.</w:t>
+      </w:r>
     </w:p>
     <w:p>
       <w:pPr>
@@ -10860,43 +10605,660 @@
           <w:sz w:val="20"/>
           <w:szCs w:val="20"/>
         </w:rPr>
-        <w:lastRenderedPageBreak/>
-        <w:t>A</w:t>
+        <w:t>Lo anterior es necesario explicarlo y entenderlo porque</w:t>
+      </w:r>
+      <w:r>
+        <w:rPr>
+          <w:rFonts w:ascii="Arial" w:hAnsi="Arial" w:cs="Arial"/>
+          <w:sz w:val="20"/>
+          <w:szCs w:val="20"/>
+        </w:rPr>
+        <w:t xml:space="preserve"> de hecho, Wikipedia (2022) en su sitio especializado para la neurona explica que </w:t>
+      </w:r>
+      <w:r>
+        <w:rPr>
+          <w:rFonts w:ascii="Arial" w:hAnsi="Arial" w:cs="Arial"/>
+          <w:sz w:val="20"/>
+          <w:szCs w:val="20"/>
+        </w:rPr>
+        <w:t xml:space="preserve">la diferencia </w:t>
+      </w:r>
+      <w:r>
+        <w:rPr>
+          <w:rFonts w:ascii="Arial" w:hAnsi="Arial" w:cs="Arial"/>
+          <w:sz w:val="20"/>
+          <w:szCs w:val="20"/>
+        </w:rPr>
+        <w:t xml:space="preserve">durante el potencial de acción </w:t>
+      </w:r>
+      <w:r>
+        <w:rPr>
+          <w:rFonts w:ascii="Arial" w:hAnsi="Arial" w:cs="Arial"/>
+          <w:sz w:val="20"/>
+          <w:szCs w:val="20"/>
+        </w:rPr>
+        <w:t>se obtiene por la carga</w:t>
+      </w:r>
+      <w:r>
+        <w:rPr>
+          <w:rFonts w:ascii="Arial" w:hAnsi="Arial" w:cs="Arial"/>
+          <w:sz w:val="20"/>
+          <w:szCs w:val="20"/>
+        </w:rPr>
+        <w:t xml:space="preserve"> </w:t>
+      </w:r>
+      <w:r>
+        <w:rPr>
+          <w:rFonts w:ascii="Arial" w:hAnsi="Arial" w:cs="Arial"/>
+          <w:sz w:val="20"/>
+          <w:szCs w:val="20"/>
+        </w:rPr>
+        <w:t>aniónica y catió</w:t>
+      </w:r>
+      <w:r>
+        <w:rPr>
+          <w:rFonts w:ascii="Arial" w:hAnsi="Arial" w:cs="Arial"/>
+          <w:sz w:val="20"/>
+          <w:szCs w:val="20"/>
+        </w:rPr>
+        <w:t>n</w:t>
+      </w:r>
+      <w:r>
+        <w:rPr>
+          <w:rFonts w:ascii="Arial" w:hAnsi="Arial" w:cs="Arial"/>
+          <w:sz w:val="20"/>
+          <w:szCs w:val="20"/>
+        </w:rPr>
+        <w:t>ica</w:t>
+      </w:r>
+      <w:r>
+        <w:rPr>
+          <w:rFonts w:ascii="Arial" w:hAnsi="Arial" w:cs="Arial"/>
+          <w:sz w:val="20"/>
+          <w:szCs w:val="20"/>
+        </w:rPr>
+        <w:t xml:space="preserve"> – es decir, por la carga negativa y positiva </w:t>
+      </w:r>
+      <w:r>
+        <w:rPr>
+          <w:rFonts w:ascii="Arial" w:hAnsi="Arial" w:cs="Arial"/>
+          <w:sz w:val="20"/>
+          <w:szCs w:val="20"/>
+        </w:rPr>
+        <w:t>– de los iones involucrados</w:t>
+      </w:r>
+      <w:r>
+        <w:rPr>
+          <w:rFonts w:ascii="Arial" w:hAnsi="Arial" w:cs="Arial"/>
+          <w:sz w:val="20"/>
+          <w:szCs w:val="20"/>
+        </w:rPr>
+        <w:t xml:space="preserve">. A destacar, </w:t>
+      </w:r>
+      <w:r>
+        <w:rPr>
+          <w:rFonts w:ascii="Arial" w:hAnsi="Arial" w:cs="Arial"/>
+          <w:sz w:val="20"/>
+          <w:szCs w:val="20"/>
+        </w:rPr>
+        <w:t>el</w:t>
+      </w:r>
+      <w:r>
+        <w:rPr>
+          <w:rFonts w:ascii="Arial" w:hAnsi="Arial" w:cs="Arial"/>
+          <w:sz w:val="20"/>
+          <w:szCs w:val="20"/>
+        </w:rPr>
+        <w:t xml:space="preserve"> ani</w:t>
+      </w:r>
+      <w:r>
+        <w:rPr>
+          <w:rFonts w:ascii="Arial" w:hAnsi="Arial" w:cs="Arial"/>
+          <w:sz w:val="20"/>
+          <w:szCs w:val="20"/>
+        </w:rPr>
+        <w:t>ó</w:t>
+      </w:r>
+      <w:r>
+        <w:rPr>
+          <w:rFonts w:ascii="Arial" w:hAnsi="Arial" w:cs="Arial"/>
+          <w:sz w:val="20"/>
+          <w:szCs w:val="20"/>
+        </w:rPr>
+        <w:t>n participante en este</w:t>
+      </w:r>
+      <w:r>
+        <w:rPr>
+          <w:rFonts w:ascii="Arial" w:hAnsi="Arial" w:cs="Arial"/>
+          <w:sz w:val="20"/>
+          <w:szCs w:val="20"/>
+        </w:rPr>
+        <w:t xml:space="preserve"> proceso es el cloro (</w:t>
+      </w:r>
+      <m:oMath>
+        <m:r>
+          <m:rPr>
+            <m:sty m:val="p"/>
+          </m:rPr>
+          <w:rPr>
+            <w:rFonts w:ascii="Cambria Math" w:eastAsiaTheme="minorEastAsia" w:hAnsi="Cambria Math" w:cs="Arial"/>
+            <w:sz w:val="20"/>
+            <w:szCs w:val="20"/>
+          </w:rPr>
+          <m:t>C</m:t>
+        </m:r>
+        <m:sSup>
+          <m:sSupPr>
+            <m:ctrlPr>
+              <w:rPr>
+                <w:rFonts w:ascii="Cambria Math" w:hAnsi="Cambria Math" w:cs="Arial"/>
+                <w:iCs/>
+                <w:sz w:val="20"/>
+                <w:szCs w:val="20"/>
+              </w:rPr>
+            </m:ctrlPr>
+          </m:sSupPr>
+          <m:e>
+            <m:r>
+              <m:rPr>
+                <m:sty m:val="p"/>
+              </m:rPr>
+              <w:rPr>
+                <w:rFonts w:ascii="Cambria Math" w:eastAsiaTheme="minorEastAsia" w:hAnsi="Cambria Math" w:cs="Arial"/>
+                <w:sz w:val="20"/>
+                <w:szCs w:val="20"/>
+              </w:rPr>
+              <m:t>l</m:t>
+            </m:r>
+            <m:ctrlPr>
+              <w:rPr>
+                <w:rFonts w:ascii="Cambria Math" w:eastAsiaTheme="minorEastAsia" w:hAnsi="Cambria Math" w:cs="Arial"/>
+                <w:iCs/>
+                <w:sz w:val="20"/>
+                <w:szCs w:val="20"/>
+              </w:rPr>
+            </m:ctrlPr>
+          </m:e>
+          <m:sup>
+            <m:r>
+              <m:rPr>
+                <m:sty m:val="p"/>
+              </m:rPr>
+              <w:rPr>
+                <w:rFonts w:ascii="Cambria Math" w:hAnsi="Cambria Math" w:cs="Arial"/>
+                <w:sz w:val="20"/>
+                <w:szCs w:val="20"/>
+              </w:rPr>
+              <m:t>-</m:t>
+            </m:r>
+          </m:sup>
+        </m:sSup>
+      </m:oMath>
+      <w:r>
+        <w:rPr>
+          <w:rFonts w:ascii="Arial" w:hAnsi="Arial" w:cs="Arial"/>
+          <w:sz w:val="20"/>
+          <w:szCs w:val="20"/>
+        </w:rPr>
+        <w:t>)</w:t>
+      </w:r>
+      <w:r>
+        <w:rPr>
+          <w:rFonts w:ascii="Arial" w:hAnsi="Arial" w:cs="Arial"/>
+          <w:sz w:val="20"/>
+          <w:szCs w:val="20"/>
+        </w:rPr>
+        <w:t xml:space="preserve">; por otra parte, los cationes </w:t>
+      </w:r>
+      <w:r>
+        <w:rPr>
+          <w:rFonts w:ascii="Arial" w:hAnsi="Arial" w:cs="Arial"/>
+          <w:sz w:val="20"/>
+          <w:szCs w:val="20"/>
+        </w:rPr>
+        <w:t>de mayor reconocimiento</w:t>
+      </w:r>
+      <w:r>
+        <w:rPr>
+          <w:rFonts w:ascii="Arial" w:hAnsi="Arial" w:cs="Arial"/>
+          <w:sz w:val="20"/>
+          <w:szCs w:val="20"/>
+        </w:rPr>
+        <w:t xml:space="preserve"> son el potasio (</w:t>
+      </w:r>
+      <m:oMath>
+        <m:sSup>
+          <m:sSupPr>
+            <m:ctrlPr>
+              <w:rPr>
+                <w:rFonts w:ascii="Cambria Math" w:hAnsi="Cambria Math" w:cs="Arial"/>
+                <w:iCs/>
+                <w:sz w:val="20"/>
+                <w:szCs w:val="20"/>
+              </w:rPr>
+            </m:ctrlPr>
+          </m:sSupPr>
+          <m:e>
+            <m:r>
+              <m:rPr>
+                <m:sty m:val="p"/>
+              </m:rPr>
+              <w:rPr>
+                <w:rFonts w:ascii="Cambria Math" w:hAnsi="Cambria Math" w:cs="Arial"/>
+                <w:sz w:val="20"/>
+                <w:szCs w:val="20"/>
+              </w:rPr>
+              <m:t>K</m:t>
+            </m:r>
+          </m:e>
+          <m:sup>
+            <m:r>
+              <m:rPr>
+                <m:sty m:val="p"/>
+              </m:rPr>
+              <w:rPr>
+                <w:rFonts w:ascii="Cambria Math" w:hAnsi="Cambria Math" w:cs="Arial"/>
+                <w:sz w:val="20"/>
+                <w:szCs w:val="20"/>
+              </w:rPr>
+              <m:t>+</m:t>
+            </m:r>
+          </m:sup>
+        </m:sSup>
+      </m:oMath>
+      <w:r>
+        <w:rPr>
+          <w:rFonts w:ascii="Arial" w:hAnsi="Arial" w:cs="Arial"/>
+          <w:sz w:val="20"/>
+          <w:szCs w:val="20"/>
+        </w:rPr>
+        <w:t>), magnesio (</w:t>
+      </w:r>
+      <m:oMath>
+        <m:r>
+          <m:rPr>
+            <m:sty m:val="p"/>
+          </m:rPr>
+          <w:rPr>
+            <w:rFonts w:ascii="Cambria Math" w:hAnsi="Cambria Math" w:cs="Arial"/>
+            <w:sz w:val="20"/>
+            <w:szCs w:val="20"/>
+          </w:rPr>
+          <m:t>M</m:t>
+        </m:r>
+        <m:sSup>
+          <m:sSupPr>
+            <m:ctrlPr>
+              <w:rPr>
+                <w:rFonts w:ascii="Cambria Math" w:hAnsi="Cambria Math" w:cs="Arial"/>
+                <w:iCs/>
+                <w:sz w:val="20"/>
+                <w:szCs w:val="20"/>
+              </w:rPr>
+            </m:ctrlPr>
+          </m:sSupPr>
+          <m:e>
+            <m:r>
+              <m:rPr>
+                <m:sty m:val="p"/>
+              </m:rPr>
+              <w:rPr>
+                <w:rFonts w:ascii="Cambria Math" w:hAnsi="Cambria Math" w:cs="Arial"/>
+                <w:sz w:val="20"/>
+                <w:szCs w:val="20"/>
+              </w:rPr>
+              <m:t>g</m:t>
+            </m:r>
+          </m:e>
+          <m:sup>
+            <m:r>
+              <m:rPr>
+                <m:sty m:val="p"/>
+              </m:rPr>
+              <w:rPr>
+                <w:rFonts w:ascii="Cambria Math" w:hAnsi="Cambria Math" w:cs="Arial"/>
+                <w:sz w:val="20"/>
+                <w:szCs w:val="20"/>
+              </w:rPr>
+              <m:t>2+</m:t>
+            </m:r>
+          </m:sup>
+        </m:sSup>
+      </m:oMath>
+      <w:r>
+        <w:rPr>
+          <w:rFonts w:ascii="Arial" w:hAnsi="Arial" w:cs="Arial"/>
+          <w:sz w:val="20"/>
+          <w:szCs w:val="20"/>
+        </w:rPr>
+        <w:t>), calcio</w:t>
+      </w:r>
+      <w:r>
+        <w:rPr>
+          <w:rFonts w:ascii="Arial" w:hAnsi="Arial" w:cs="Arial"/>
+          <w:sz w:val="20"/>
+          <w:szCs w:val="20"/>
+        </w:rPr>
+        <w:t xml:space="preserve"> (</w:t>
+      </w:r>
+      <m:oMath>
+        <m:r>
+          <m:rPr>
+            <m:sty m:val="p"/>
+          </m:rPr>
+          <w:rPr>
+            <w:rFonts w:ascii="Cambria Math" w:hAnsi="Cambria Math" w:cs="Arial"/>
+            <w:sz w:val="20"/>
+            <w:szCs w:val="20"/>
+          </w:rPr>
+          <m:t>C</m:t>
+        </m:r>
+        <m:sSup>
+          <m:sSupPr>
+            <m:ctrlPr>
+              <w:rPr>
+                <w:rFonts w:ascii="Cambria Math" w:hAnsi="Cambria Math" w:cs="Arial"/>
+                <w:iCs/>
+                <w:sz w:val="20"/>
+                <w:szCs w:val="20"/>
+              </w:rPr>
+            </m:ctrlPr>
+          </m:sSupPr>
+          <m:e>
+            <m:r>
+              <m:rPr>
+                <m:sty m:val="p"/>
+              </m:rPr>
+              <w:rPr>
+                <w:rFonts w:ascii="Cambria Math" w:hAnsi="Cambria Math" w:cs="Arial"/>
+                <w:sz w:val="20"/>
+                <w:szCs w:val="20"/>
+              </w:rPr>
+              <m:t>a</m:t>
+            </m:r>
+          </m:e>
+          <m:sup>
+            <m:r>
+              <m:rPr>
+                <m:sty m:val="p"/>
+              </m:rPr>
+              <w:rPr>
+                <w:rFonts w:ascii="Cambria Math" w:hAnsi="Cambria Math" w:cs="Arial"/>
+                <w:sz w:val="20"/>
+                <w:szCs w:val="20"/>
+              </w:rPr>
+              <m:t>2+</m:t>
+            </m:r>
+          </m:sup>
+        </m:sSup>
+      </m:oMath>
+      <w:r>
+        <w:rPr>
+          <w:rFonts w:ascii="Arial" w:hAnsi="Arial" w:cs="Arial"/>
+          <w:sz w:val="20"/>
+          <w:szCs w:val="20"/>
+        </w:rPr>
+        <w:t>)</w:t>
+      </w:r>
+      <w:r>
+        <w:rPr>
+          <w:rFonts w:ascii="Arial" w:hAnsi="Arial" w:cs="Arial"/>
+          <w:sz w:val="20"/>
+          <w:szCs w:val="20"/>
+        </w:rPr>
+        <w:t xml:space="preserve"> y sodio</w:t>
+      </w:r>
+      <w:r>
+        <w:rPr>
+          <w:rFonts w:ascii="Arial" w:hAnsi="Arial" w:cs="Arial"/>
+          <w:sz w:val="20"/>
+          <w:szCs w:val="20"/>
+        </w:rPr>
+        <w:t xml:space="preserve"> (</w:t>
+      </w:r>
+      <m:oMath>
+        <m:r>
+          <m:rPr>
+            <m:sty m:val="p"/>
+          </m:rPr>
+          <w:rPr>
+            <w:rFonts w:ascii="Cambria Math" w:hAnsi="Cambria Math" w:cs="Arial"/>
+            <w:sz w:val="20"/>
+            <w:szCs w:val="20"/>
+          </w:rPr>
+          <m:t>N</m:t>
+        </m:r>
+        <m:sSup>
+          <m:sSupPr>
+            <m:ctrlPr>
+              <w:rPr>
+                <w:rFonts w:ascii="Cambria Math" w:hAnsi="Cambria Math" w:cs="Arial"/>
+                <w:iCs/>
+                <w:sz w:val="20"/>
+                <w:szCs w:val="20"/>
+              </w:rPr>
+            </m:ctrlPr>
+          </m:sSupPr>
+          <m:e>
+            <m:r>
+              <m:rPr>
+                <m:sty m:val="p"/>
+              </m:rPr>
+              <w:rPr>
+                <w:rFonts w:ascii="Cambria Math" w:hAnsi="Cambria Math" w:cs="Arial"/>
+                <w:sz w:val="20"/>
+                <w:szCs w:val="20"/>
+              </w:rPr>
+              <m:t>a</m:t>
+            </m:r>
+          </m:e>
+          <m:sup>
+            <m:r>
+              <m:rPr>
+                <m:sty m:val="p"/>
+              </m:rPr>
+              <w:rPr>
+                <w:rFonts w:ascii="Cambria Math" w:hAnsi="Cambria Math" w:cs="Arial"/>
+                <w:sz w:val="20"/>
+                <w:szCs w:val="20"/>
+              </w:rPr>
+              <m:t>+</m:t>
+            </m:r>
+          </m:sup>
+        </m:sSup>
+      </m:oMath>
+      <w:r>
+        <w:rPr>
+          <w:rFonts w:ascii="Arial" w:hAnsi="Arial" w:cs="Arial"/>
+          <w:sz w:val="20"/>
+          <w:szCs w:val="20"/>
+        </w:rPr>
+        <w:t>).</w:t>
+      </w:r>
+      <w:r>
+        <w:rPr>
+          <w:rFonts w:ascii="Arial" w:hAnsi="Arial" w:cs="Arial"/>
+          <w:sz w:val="20"/>
+          <w:szCs w:val="20"/>
+        </w:rPr>
+        <w:t xml:space="preserve"> Este procedimiento puede observarse en la figura 6.</w:t>
       </w:r>
     </w:p>
     <w:p>
       <w:pPr>
-        <w:jc w:val="both"/>
-        <w:rPr>
-          <w:rFonts w:ascii="Arial" w:hAnsi="Arial" w:cs="Arial"/>
-          <w:sz w:val="20"/>
-          <w:szCs w:val="20"/>
-        </w:rPr>
-      </w:pPr>
-      <w:r>
-        <w:rPr>
-          <w:rFonts w:ascii="Arial" w:hAnsi="Arial" w:cs="Arial"/>
-          <w:sz w:val="20"/>
-          <w:szCs w:val="20"/>
-        </w:rPr>
-        <w:t>a</w:t>
+        <w:jc w:val="center"/>
+        <w:rPr>
+          <w:rFonts w:ascii="Arial" w:hAnsi="Arial" w:cs="Arial"/>
+          <w:sz w:val="20"/>
+          <w:szCs w:val="20"/>
+        </w:rPr>
+      </w:pPr>
+      <w:r>
+        <w:rPr>
+          <w:noProof/>
+        </w:rPr>
+        <w:drawing>
+          <wp:inline distT="0" distB="0" distL="0" distR="0" wp14:anchorId="1DB53CA3" wp14:editId="302534E8">
+            <wp:extent cx="4564380" cy="4703821"/>
+            <wp:effectExtent l="0" t="0" r="0" b="0"/>
+            <wp:docPr id="6" name="Imagen 6" descr="Interfaz de usuario gráfica&#10;&#10;Descripción generada automáticamente"/>
+            <wp:cNvGraphicFramePr>
+              <a:graphicFrameLocks xmlns:a="http://schemas.openxmlformats.org/drawingml/2006/main" noChangeAspect="1"/>
+            </wp:cNvGraphicFramePr>
+            <a:graphic xmlns:a="http://schemas.openxmlformats.org/drawingml/2006/main">
+              <a:graphicData uri="http://schemas.openxmlformats.org/drawingml/2006/picture">
+                <pic:pic xmlns:pic="http://schemas.openxmlformats.org/drawingml/2006/picture">
+                  <pic:nvPicPr>
+                    <pic:cNvPr id="6" name="Imagen 6" descr="Interfaz de usuario gráfica&#10;&#10;Descripción generada automáticamente"/>
+                    <pic:cNvPicPr>
+                      <a:picLocks noChangeAspect="1" noChangeArrowheads="1"/>
+                    </pic:cNvPicPr>
+                  </pic:nvPicPr>
+                  <pic:blipFill>
+                    <a:blip r:embed="rId11">
+                      <a:extLst>
+                        <a:ext uri="{28A0092B-C50C-407E-A947-70E740481C1C}">
+                          <a14:useLocalDpi xmlns:a14="http://schemas.microsoft.com/office/drawing/2010/main" val="0"/>
+                        </a:ext>
+                      </a:extLst>
+                    </a:blip>
+                    <a:srcRect/>
+                    <a:stretch>
+                      <a:fillRect/>
+                    </a:stretch>
+                  </pic:blipFill>
+                  <pic:spPr bwMode="auto">
+                    <a:xfrm>
+                      <a:off x="0" y="0"/>
+                      <a:ext cx="4573827" cy="4713557"/>
+                    </a:xfrm>
+                    <a:prstGeom prst="rect">
+                      <a:avLst/>
+                    </a:prstGeom>
+                    <a:noFill/>
+                    <a:ln>
+                      <a:noFill/>
+                    </a:ln>
+                  </pic:spPr>
+                </pic:pic>
+              </a:graphicData>
+            </a:graphic>
+          </wp:inline>
+        </w:drawing>
       </w:r>
     </w:p>
     <w:p>
       <w:pPr>
-        <w:rPr>
-          <w:rFonts w:ascii="Arial" w:hAnsi="Arial" w:cs="Arial"/>
-          <w:sz w:val="20"/>
-          <w:szCs w:val="20"/>
-        </w:rPr>
-      </w:pPr>
-      <w:r>
-        <w:rPr>
-          <w:rFonts w:ascii="Arial" w:hAnsi="Arial" w:cs="Arial"/>
-          <w:sz w:val="20"/>
-          <w:szCs w:val="20"/>
-        </w:rPr>
-        <w:br w:type="page"/>
+        <w:jc w:val="center"/>
+        <w:rPr>
+          <w:rFonts w:ascii="Arial" w:hAnsi="Arial" w:cs="Arial"/>
+          <w:sz w:val="20"/>
+          <w:szCs w:val="20"/>
+        </w:rPr>
+      </w:pPr>
+      <w:r>
+        <w:rPr>
+          <w:rFonts w:ascii="Arial" w:hAnsi="Arial" w:cs="Arial"/>
+          <w:sz w:val="16"/>
+          <w:szCs w:val="16"/>
+        </w:rPr>
+        <w:t xml:space="preserve">Figura </w:t>
+      </w:r>
+      <w:r>
+        <w:rPr>
+          <w:rFonts w:ascii="Arial" w:hAnsi="Arial" w:cs="Arial"/>
+          <w:sz w:val="16"/>
+          <w:szCs w:val="16"/>
+        </w:rPr>
+        <w:t>6</w:t>
+      </w:r>
+      <w:r>
+        <w:rPr>
+          <w:rFonts w:ascii="Arial" w:hAnsi="Arial" w:cs="Arial"/>
+          <w:sz w:val="16"/>
+          <w:szCs w:val="16"/>
+        </w:rPr>
+        <w:t xml:space="preserve">. Gráfica del potencial de acción de una neurona </w:t>
+      </w:r>
+      <w:r>
+        <w:rPr>
+          <w:rFonts w:ascii="Arial" w:hAnsi="Arial" w:cs="Arial"/>
+          <w:sz w:val="16"/>
+          <w:szCs w:val="16"/>
+        </w:rPr>
+        <w:t>mostrando</w:t>
+      </w:r>
+      <w:r>
+        <w:rPr>
+          <w:rFonts w:ascii="Arial" w:hAnsi="Arial" w:cs="Arial"/>
+          <w:sz w:val="16"/>
+          <w:szCs w:val="16"/>
+        </w:rPr>
+        <w:t xml:space="preserve"> la interacción iónica. </w:t>
+      </w:r>
+      <w:sdt>
+        <w:sdtPr>
+          <w:rPr>
+            <w:rFonts w:ascii="Arial" w:hAnsi="Arial" w:cs="Arial"/>
+            <w:sz w:val="16"/>
+            <w:szCs w:val="16"/>
+          </w:rPr>
+          <w:id w:val="943660738"/>
+          <w:citation/>
+        </w:sdtPr>
+        <w:sdtContent>
+          <w:r>
+            <w:rPr>
+              <w:rFonts w:ascii="Arial" w:hAnsi="Arial" w:cs="Arial"/>
+              <w:sz w:val="16"/>
+              <w:szCs w:val="16"/>
+            </w:rPr>
+            <w:fldChar w:fldCharType="begin"/>
+          </w:r>
+          <w:r>
+            <w:rPr>
+              <w:rFonts w:ascii="Arial" w:hAnsi="Arial" w:cs="Arial"/>
+              <w:sz w:val="16"/>
+              <w:szCs w:val="16"/>
+              <w:lang w:val="es-ES"/>
+            </w:rPr>
+            <w:instrText xml:space="preserve"> CITATION Olm22 \l 3082 </w:instrText>
+          </w:r>
+          <w:r>
+            <w:rPr>
+              <w:rFonts w:ascii="Arial" w:hAnsi="Arial" w:cs="Arial"/>
+              <w:sz w:val="16"/>
+              <w:szCs w:val="16"/>
+            </w:rPr>
+            <w:fldChar w:fldCharType="separate"/>
+          </w:r>
+          <w:r>
+            <w:rPr>
+              <w:rFonts w:ascii="Arial" w:hAnsi="Arial" w:cs="Arial"/>
+              <w:noProof/>
+              <w:sz w:val="16"/>
+              <w:szCs w:val="16"/>
+              <w:lang w:val="es-ES"/>
+            </w:rPr>
+            <w:t>(Olmo, Nave, &amp; Nave, 2022)</w:t>
+          </w:r>
+          <w:r>
+            <w:rPr>
+              <w:rFonts w:ascii="Arial" w:hAnsi="Arial" w:cs="Arial"/>
+              <w:sz w:val="16"/>
+              <w:szCs w:val="16"/>
+            </w:rPr>
+            <w:fldChar w:fldCharType="end"/>
+          </w:r>
+        </w:sdtContent>
+      </w:sdt>
+      <w:r>
+        <w:rPr>
+          <w:rFonts w:ascii="Arial" w:hAnsi="Arial" w:cs="Arial"/>
+          <w:sz w:val="16"/>
+          <w:szCs w:val="16"/>
+        </w:rPr>
+        <w:t>.</w:t>
       </w:r>
     </w:p>
     <w:p>
@@ -10904,6 +11266,555 @@
         <w:jc w:val="both"/>
         <w:rPr>
           <w:rFonts w:ascii="Arial" w:hAnsi="Arial" w:cs="Arial"/>
+          <w:sz w:val="20"/>
+          <w:szCs w:val="20"/>
+        </w:rPr>
+      </w:pPr>
+      <w:r>
+        <w:rPr>
+          <w:rFonts w:ascii="Arial" w:hAnsi="Arial" w:cs="Arial"/>
+          <w:sz w:val="20"/>
+          <w:szCs w:val="20"/>
+        </w:rPr>
+        <w:t xml:space="preserve">Ahora, cuando un canal iónico es abierto, </w:t>
+      </w:r>
+      <w:r>
+        <w:rPr>
+          <w:rFonts w:ascii="Arial" w:hAnsi="Arial" w:cs="Arial"/>
+          <w:sz w:val="20"/>
+          <w:szCs w:val="20"/>
+        </w:rPr>
+        <w:t>“</w:t>
+      </w:r>
+      <w:r>
+        <w:rPr>
+          <w:rFonts w:ascii="Arial" w:hAnsi="Arial" w:cs="Arial"/>
+          <w:sz w:val="20"/>
+          <w:szCs w:val="20"/>
+        </w:rPr>
+        <w:t>el tránsito iónico es a favor de su gradiente electroquímico, esto es, pretende equilibrar el número de iones, independientemente del potencial trasmembrana actual. Este mecanismo circunstancial de movimiento iónico permite el tránsito entre estados de polarización y despolarización</w:t>
+      </w:r>
+      <w:r>
+        <w:rPr>
+          <w:rFonts w:ascii="Arial" w:hAnsi="Arial" w:cs="Arial"/>
+          <w:sz w:val="20"/>
+          <w:szCs w:val="20"/>
+        </w:rPr>
+        <w:t xml:space="preserve">” </w:t>
+      </w:r>
+      <w:sdt>
+        <w:sdtPr>
+          <w:rPr>
+            <w:rFonts w:ascii="Arial" w:hAnsi="Arial" w:cs="Arial"/>
+            <w:sz w:val="20"/>
+            <w:szCs w:val="20"/>
+          </w:rPr>
+          <w:id w:val="1568920163"/>
+          <w:citation/>
+        </w:sdtPr>
+        <w:sdtContent>
+          <w:r>
+            <w:rPr>
+              <w:rFonts w:ascii="Arial" w:hAnsi="Arial" w:cs="Arial"/>
+              <w:sz w:val="20"/>
+              <w:szCs w:val="20"/>
+            </w:rPr>
+            <w:fldChar w:fldCharType="begin"/>
+          </w:r>
+          <w:r>
+            <w:rPr>
+              <w:rFonts w:ascii="Arial" w:hAnsi="Arial" w:cs="Arial"/>
+              <w:sz w:val="20"/>
+              <w:szCs w:val="20"/>
+              <w:lang w:val="es-ES"/>
+            </w:rPr>
+            <w:instrText xml:space="preserve"> CITATION Wik22 \l 3082 </w:instrText>
+          </w:r>
+          <w:r>
+            <w:rPr>
+              <w:rFonts w:ascii="Arial" w:hAnsi="Arial" w:cs="Arial"/>
+              <w:sz w:val="20"/>
+              <w:szCs w:val="20"/>
+            </w:rPr>
+            <w:fldChar w:fldCharType="separate"/>
+          </w:r>
+          <w:r>
+            <w:rPr>
+              <w:rFonts w:ascii="Arial" w:hAnsi="Arial" w:cs="Arial"/>
+              <w:noProof/>
+              <w:sz w:val="20"/>
+              <w:szCs w:val="20"/>
+              <w:lang w:val="es-ES"/>
+            </w:rPr>
+            <w:t>(Wikipedia, 2022)</w:t>
+          </w:r>
+          <w:r>
+            <w:rPr>
+              <w:rFonts w:ascii="Arial" w:hAnsi="Arial" w:cs="Arial"/>
+              <w:sz w:val="20"/>
+              <w:szCs w:val="20"/>
+            </w:rPr>
+            <w:fldChar w:fldCharType="end"/>
+          </w:r>
+        </w:sdtContent>
+      </w:sdt>
+      <w:r>
+        <w:rPr>
+          <w:rFonts w:ascii="Arial" w:hAnsi="Arial" w:cs="Arial"/>
+          <w:sz w:val="20"/>
+          <w:szCs w:val="20"/>
+        </w:rPr>
+        <w:t>.</w:t>
+      </w:r>
+    </w:p>
+    <w:p>
+      <w:pPr>
+        <w:jc w:val="both"/>
+        <w:rPr>
+          <w:rFonts w:ascii="Arial" w:hAnsi="Arial" w:cs="Arial"/>
+          <w:sz w:val="20"/>
+          <w:szCs w:val="20"/>
+        </w:rPr>
+      </w:pPr>
+      <w:r>
+        <w:rPr>
+          <w:rFonts w:ascii="Arial" w:hAnsi="Arial" w:cs="Arial"/>
+          <w:sz w:val="20"/>
+          <w:szCs w:val="20"/>
+        </w:rPr>
+        <w:lastRenderedPageBreak/>
+        <w:t xml:space="preserve">Esto anterior </w:t>
+      </w:r>
+      <w:r>
+        <w:rPr>
+          <w:rFonts w:ascii="Arial" w:hAnsi="Arial" w:cs="Arial"/>
+          <w:sz w:val="20"/>
+          <w:szCs w:val="20"/>
+        </w:rPr>
+        <w:t>con el objetivo de equilibrar la diferencia electroquímica que existe tanto al exterior como al interior de la membrana, siguiendo, claro, la definición de gradiente en matemáticas</w:t>
+      </w:r>
+      <w:r>
+        <w:rPr>
+          <w:rFonts w:ascii="Arial" w:hAnsi="Arial" w:cs="Arial"/>
+          <w:sz w:val="20"/>
+          <w:szCs w:val="20"/>
+        </w:rPr>
+        <w:t xml:space="preserve">, pues se trata de “la variación del valor de una magnitud </w:t>
+      </w:r>
+      <w:r>
+        <w:rPr>
+          <w:rFonts w:ascii="Arial" w:hAnsi="Arial" w:cs="Arial"/>
+          <w:sz w:val="20"/>
+          <w:szCs w:val="20"/>
+        </w:rPr>
+        <w:t>en dos puntos y la distancia que los separa”</w:t>
+      </w:r>
+      <w:r>
+        <w:rPr>
+          <w:rFonts w:ascii="Arial" w:hAnsi="Arial" w:cs="Arial"/>
+          <w:sz w:val="20"/>
+          <w:szCs w:val="20"/>
+        </w:rPr>
+        <w:t xml:space="preserve"> </w:t>
+      </w:r>
+      <w:sdt>
+        <w:sdtPr>
+          <w:rPr>
+            <w:rFonts w:ascii="Arial" w:hAnsi="Arial" w:cs="Arial"/>
+            <w:sz w:val="20"/>
+            <w:szCs w:val="20"/>
+          </w:rPr>
+          <w:id w:val="1972626065"/>
+          <w:citation/>
+        </w:sdtPr>
+        <w:sdtContent>
+          <w:r>
+            <w:rPr>
+              <w:rFonts w:ascii="Arial" w:hAnsi="Arial" w:cs="Arial"/>
+              <w:sz w:val="20"/>
+              <w:szCs w:val="20"/>
+            </w:rPr>
+            <w:fldChar w:fldCharType="begin"/>
+          </w:r>
+          <w:r>
+            <w:rPr>
+              <w:rFonts w:ascii="Arial" w:hAnsi="Arial" w:cs="Arial"/>
+              <w:sz w:val="20"/>
+              <w:szCs w:val="20"/>
+              <w:lang w:val="es-ES"/>
+            </w:rPr>
+            <w:instrText xml:space="preserve"> CITATION Sáe13 \l 3082 </w:instrText>
+          </w:r>
+          <w:r>
+            <w:rPr>
+              <w:rFonts w:ascii="Arial" w:hAnsi="Arial" w:cs="Arial"/>
+              <w:sz w:val="20"/>
+              <w:szCs w:val="20"/>
+            </w:rPr>
+            <w:fldChar w:fldCharType="separate"/>
+          </w:r>
+          <w:r>
+            <w:rPr>
+              <w:rFonts w:ascii="Arial" w:hAnsi="Arial" w:cs="Arial"/>
+              <w:noProof/>
+              <w:sz w:val="20"/>
+              <w:szCs w:val="20"/>
+              <w:lang w:val="es-ES"/>
+            </w:rPr>
+            <w:t>(Sáenz, 2013)</w:t>
+          </w:r>
+          <w:r>
+            <w:rPr>
+              <w:rFonts w:ascii="Arial" w:hAnsi="Arial" w:cs="Arial"/>
+              <w:sz w:val="20"/>
+              <w:szCs w:val="20"/>
+            </w:rPr>
+            <w:fldChar w:fldCharType="end"/>
+          </w:r>
+        </w:sdtContent>
+      </w:sdt>
+      <w:r>
+        <w:rPr>
+          <w:rFonts w:ascii="Arial" w:hAnsi="Arial" w:cs="Arial"/>
+          <w:sz w:val="20"/>
+          <w:szCs w:val="20"/>
+        </w:rPr>
+        <w:t xml:space="preserve"> ya que la definición usada de gradiente electroquímico previamente combina tanto este concepto como su aplicación dentro de la electroquímica, siendo ésta </w:t>
+      </w:r>
+      <w:r>
+        <w:rPr>
+          <w:rFonts w:ascii="Arial" w:hAnsi="Arial" w:cs="Arial"/>
+          <w:sz w:val="20"/>
+          <w:szCs w:val="20"/>
+        </w:rPr>
+        <w:t>la diferencia iónica en los dos puntos de la membrana anteriormente mencionados.</w:t>
+      </w:r>
+    </w:p>
+    <w:p>
+      <w:pPr>
+        <w:jc w:val="both"/>
+        <w:rPr>
+          <w:rFonts w:ascii="Arial" w:hAnsi="Arial" w:cs="Arial"/>
+          <w:sz w:val="20"/>
+          <w:szCs w:val="20"/>
+        </w:rPr>
+      </w:pPr>
+      <w:r>
+        <w:rPr>
+          <w:rFonts w:ascii="Arial" w:hAnsi="Arial" w:cs="Arial"/>
+          <w:sz w:val="20"/>
+          <w:szCs w:val="20"/>
+        </w:rPr>
+        <w:t>Este procedimiento fue usado para modelar la propuesta de Hodgkin y Huxley, la cual se retomará más adelante</w:t>
+      </w:r>
+      <w:r>
+        <w:rPr>
+          <w:rFonts w:ascii="Arial" w:hAnsi="Arial" w:cs="Arial"/>
+          <w:sz w:val="20"/>
+          <w:szCs w:val="20"/>
+        </w:rPr>
+        <w:t xml:space="preserve"> desde un punto de vista más analítico.</w:t>
+      </w:r>
+      <w:r>
+        <w:rPr>
+          <w:rFonts w:ascii="Arial" w:hAnsi="Arial" w:cs="Arial"/>
+          <w:sz w:val="20"/>
+          <w:szCs w:val="20"/>
+        </w:rPr>
+        <w:t xml:space="preserve"> Finalmente</w:t>
+      </w:r>
+      <w:r>
+        <w:rPr>
+          <w:rFonts w:ascii="Arial" w:hAnsi="Arial" w:cs="Arial"/>
+          <w:sz w:val="20"/>
+          <w:szCs w:val="20"/>
+        </w:rPr>
+        <w:t>,</w:t>
+      </w:r>
+      <w:r>
+        <w:rPr>
+          <w:rFonts w:ascii="Arial" w:hAnsi="Arial" w:cs="Arial"/>
+          <w:sz w:val="20"/>
+          <w:szCs w:val="20"/>
+        </w:rPr>
+        <w:t xml:space="preserve"> </w:t>
+      </w:r>
+      <w:r>
+        <w:rPr>
+          <w:rFonts w:ascii="Arial" w:hAnsi="Arial" w:cs="Arial"/>
+          <w:sz w:val="20"/>
+          <w:szCs w:val="20"/>
+        </w:rPr>
+        <w:t>Wikipedia (2022) menciona otro grupo de funciones importantes de las neuronas</w:t>
+      </w:r>
+      <w:r>
+        <w:rPr>
+          <w:rFonts w:ascii="Arial" w:hAnsi="Arial" w:cs="Arial"/>
+          <w:sz w:val="20"/>
+          <w:szCs w:val="20"/>
+        </w:rPr>
+        <w:t>, a saber:</w:t>
+      </w:r>
+    </w:p>
+    <w:p>
+      <w:pPr>
+        <w:pStyle w:val="Prrafodelista"/>
+        <w:numPr>
+          <w:ilvl w:val="0"/>
+          <w:numId w:val="12"/>
+        </w:numPr>
+        <w:jc w:val="both"/>
+        <w:rPr>
+          <w:rFonts w:ascii="Arial" w:hAnsi="Arial" w:cs="Arial"/>
+          <w:sz w:val="20"/>
+          <w:szCs w:val="20"/>
+        </w:rPr>
+      </w:pPr>
+      <w:r>
+        <w:rPr>
+          <w:rFonts w:ascii="Arial" w:hAnsi="Arial" w:cs="Arial"/>
+          <w:sz w:val="20"/>
+          <w:szCs w:val="20"/>
+        </w:rPr>
+        <w:t>Propiedades electrofisiológicas intrínsecas.</w:t>
+      </w:r>
+    </w:p>
+    <w:p>
+      <w:pPr>
+        <w:pStyle w:val="Prrafodelista"/>
+        <w:numPr>
+          <w:ilvl w:val="0"/>
+          <w:numId w:val="12"/>
+        </w:numPr>
+        <w:jc w:val="both"/>
+        <w:rPr>
+          <w:rFonts w:ascii="Arial" w:hAnsi="Arial" w:cs="Arial"/>
+          <w:sz w:val="20"/>
+          <w:szCs w:val="20"/>
+        </w:rPr>
+      </w:pPr>
+      <w:r>
+        <w:rPr>
+          <w:rFonts w:ascii="Arial" w:hAnsi="Arial" w:cs="Arial"/>
+          <w:sz w:val="20"/>
+          <w:szCs w:val="20"/>
+        </w:rPr>
+        <w:t>Neurosecreción.</w:t>
+      </w:r>
+    </w:p>
+    <w:p>
+      <w:pPr>
+        <w:pStyle w:val="Prrafodelista"/>
+        <w:numPr>
+          <w:ilvl w:val="0"/>
+          <w:numId w:val="12"/>
+        </w:numPr>
+        <w:jc w:val="both"/>
+        <w:rPr>
+          <w:rFonts w:ascii="Arial" w:hAnsi="Arial" w:cs="Arial"/>
+          <w:sz w:val="20"/>
+          <w:szCs w:val="20"/>
+        </w:rPr>
+      </w:pPr>
+      <w:r>
+        <w:rPr>
+          <w:rFonts w:ascii="Arial" w:hAnsi="Arial" w:cs="Arial"/>
+          <w:sz w:val="20"/>
+          <w:szCs w:val="20"/>
+        </w:rPr>
+        <w:t>Neurodegeneración.</w:t>
+      </w:r>
+    </w:p>
+    <w:p>
+      <w:pPr>
+        <w:jc w:val="both"/>
+        <w:rPr>
+          <w:rFonts w:ascii="Arial" w:hAnsi="Arial" w:cs="Arial"/>
+          <w:sz w:val="20"/>
+          <w:szCs w:val="20"/>
+        </w:rPr>
+      </w:pPr>
+      <w:r>
+        <w:rPr>
+          <w:rFonts w:ascii="Arial" w:hAnsi="Arial" w:cs="Arial"/>
+          <w:sz w:val="20"/>
+          <w:szCs w:val="20"/>
+        </w:rPr>
+        <w:t xml:space="preserve">Las anteriores sólo se mencionan de manera superficial dado que no contribuyen en gran medida </w:t>
+      </w:r>
+      <w:r>
+        <w:rPr>
+          <w:rFonts w:ascii="Arial" w:hAnsi="Arial" w:cs="Arial"/>
+          <w:sz w:val="20"/>
+          <w:szCs w:val="20"/>
+        </w:rPr>
+        <w:t>para solucionar el problema de la presente investigación.</w:t>
+      </w:r>
+    </w:p>
+    <w:p>
+      <w:pPr>
+        <w:jc w:val="both"/>
+        <w:rPr>
+          <w:rFonts w:ascii="Arial" w:hAnsi="Arial" w:cs="Arial"/>
+          <w:sz w:val="20"/>
+          <w:szCs w:val="20"/>
+        </w:rPr>
+      </w:pPr>
+      <w:r>
+        <w:rPr>
+          <w:rFonts w:ascii="Arial" w:hAnsi="Arial" w:cs="Arial"/>
+          <w:sz w:val="20"/>
+          <w:szCs w:val="20"/>
+        </w:rPr>
+        <w:t xml:space="preserve">Ha sido un largo camino de neuroanatomía que ha habido que recorrer, sin embargo, es necesario revisar dos tópicos más antes de avanzar al siguiente capítulo y acercarse un poco más al problema </w:t>
+      </w:r>
+      <w:r>
+        <w:rPr>
+          <w:rFonts w:ascii="Arial" w:hAnsi="Arial" w:cs="Arial"/>
+          <w:sz w:val="20"/>
+          <w:szCs w:val="20"/>
+        </w:rPr>
+        <w:t>que se desea abordar en esta</w:t>
+      </w:r>
+      <w:r>
+        <w:rPr>
+          <w:rFonts w:ascii="Arial" w:hAnsi="Arial" w:cs="Arial"/>
+          <w:sz w:val="20"/>
+          <w:szCs w:val="20"/>
+        </w:rPr>
+        <w:t xml:space="preserve"> investigación</w:t>
+      </w:r>
+      <w:r>
+        <w:rPr>
+          <w:rFonts w:ascii="Arial" w:hAnsi="Arial" w:cs="Arial"/>
+          <w:sz w:val="20"/>
+          <w:szCs w:val="20"/>
+        </w:rPr>
+        <w:t>. Estos dos temas</w:t>
+      </w:r>
+      <w:r>
+        <w:rPr>
+          <w:rFonts w:ascii="Arial" w:hAnsi="Arial" w:cs="Arial"/>
+          <w:sz w:val="20"/>
+          <w:szCs w:val="20"/>
+        </w:rPr>
+        <w:t xml:space="preserve"> son</w:t>
+      </w:r>
+      <w:r>
+        <w:rPr>
+          <w:rFonts w:ascii="Arial" w:hAnsi="Arial" w:cs="Arial"/>
+          <w:sz w:val="20"/>
+          <w:szCs w:val="20"/>
+        </w:rPr>
+        <w:t xml:space="preserve"> la interacción entre neuronas </w:t>
+      </w:r>
+      <w:r>
+        <w:rPr>
+          <w:rFonts w:ascii="Arial" w:hAnsi="Arial" w:cs="Arial"/>
+          <w:sz w:val="20"/>
+          <w:szCs w:val="20"/>
+        </w:rPr>
+        <w:t>y, por consiguiente, también las conexiones sinápticas</w:t>
+      </w:r>
+      <w:r>
+        <w:rPr>
+          <w:rFonts w:ascii="Arial" w:hAnsi="Arial" w:cs="Arial"/>
+          <w:sz w:val="20"/>
+          <w:szCs w:val="20"/>
+        </w:rPr>
+        <w:t>.</w:t>
+      </w:r>
+    </w:p>
+    <w:p>
+      <w:pPr>
+        <w:jc w:val="both"/>
+        <w:rPr>
+          <w:rFonts w:ascii="Arial" w:hAnsi="Arial" w:cs="Arial"/>
+          <w:sz w:val="20"/>
+          <w:szCs w:val="20"/>
+        </w:rPr>
+      </w:pPr>
+      <w:r>
+        <w:rPr>
+          <w:rFonts w:ascii="Arial" w:hAnsi="Arial" w:cs="Arial"/>
+          <w:sz w:val="20"/>
+          <w:szCs w:val="20"/>
+        </w:rPr>
+        <w:t xml:space="preserve">Ya es del conocimiento del lector </w:t>
+      </w:r>
+      <w:r>
+        <w:rPr>
+          <w:rFonts w:ascii="Arial" w:hAnsi="Arial" w:cs="Arial"/>
+          <w:sz w:val="20"/>
+          <w:szCs w:val="20"/>
+        </w:rPr>
+        <w:t xml:space="preserve">conceptos relacionados al cerebro, como su división </w:t>
+      </w:r>
+      <w:r>
+        <w:rPr>
+          <w:rFonts w:ascii="Arial" w:hAnsi="Arial" w:cs="Arial"/>
+          <w:sz w:val="20"/>
+          <w:szCs w:val="20"/>
+        </w:rPr>
+        <w:t>a macroescala, así como su funcionamiento a microescala. De esta forma se ha revisado el componente principal de este capítulo: la neurona; observando su</w:t>
+      </w:r>
+      <w:r>
+        <w:rPr>
+          <w:rFonts w:ascii="Arial" w:hAnsi="Arial" w:cs="Arial"/>
+          <w:sz w:val="20"/>
+          <w:szCs w:val="20"/>
+        </w:rPr>
+        <w:t xml:space="preserve"> morfología y funciones, pero también es importante integrar la neurona con más de este tipo de células y explicar la </w:t>
+      </w:r>
+      <w:r>
+        <w:rPr>
+          <w:rFonts w:ascii="Arial" w:hAnsi="Arial" w:cs="Arial"/>
+          <w:sz w:val="20"/>
+          <w:szCs w:val="20"/>
+        </w:rPr>
+        <w:t>interacción entre estas células</w:t>
+      </w:r>
+    </w:p>
+    <w:p>
+      <w:pPr>
+        <w:jc w:val="both"/>
+        <w:rPr>
+          <w:rFonts w:ascii="Arial" w:hAnsi="Arial" w:cs="Arial"/>
+          <w:sz w:val="20"/>
+          <w:szCs w:val="20"/>
+        </w:rPr>
+      </w:pPr>
+      <w:r>
+        <w:rPr>
+          <w:rFonts w:ascii="Arial" w:hAnsi="Arial" w:cs="Arial"/>
+          <w:sz w:val="20"/>
+          <w:szCs w:val="20"/>
+        </w:rPr>
+        <w:t>a</w:t>
+      </w:r>
+    </w:p>
+    <w:p>
+      <w:pPr>
+        <w:rPr>
+          <w:rFonts w:ascii="Arial" w:hAnsi="Arial" w:cs="Arial"/>
+          <w:sz w:val="20"/>
+          <w:szCs w:val="20"/>
+        </w:rPr>
+      </w:pPr>
+      <w:r>
+        <w:rPr>
+          <w:rFonts w:ascii="Arial" w:hAnsi="Arial" w:cs="Arial"/>
+          <w:sz w:val="20"/>
+          <w:szCs w:val="20"/>
+        </w:rPr>
+        <w:br w:type="page"/>
+      </w:r>
+    </w:p>
+    <w:p>
+      <w:pPr>
+        <w:jc w:val="both"/>
+        <w:rPr>
+          <w:rFonts w:ascii="Arial" w:hAnsi="Arial" w:cs="Arial"/>
           <w:sz w:val="28"/>
           <w:szCs w:val="28"/>
         </w:rPr>
@@ -10973,43 +11884,7 @@
           <w:sz w:val="20"/>
           <w:szCs w:val="20"/>
         </w:rPr>
-        <w:t xml:space="preserve"> (hablar aquí de las </w:t>
-      </w:r>
-      <w:proofErr w:type="spellStart"/>
-      <w:r>
-        <w:rPr>
-          <w:rFonts w:ascii="Arial" w:hAnsi="Arial" w:cs="Arial"/>
-          <w:sz w:val="20"/>
-          <w:szCs w:val="20"/>
-        </w:rPr>
-        <w:t>eeg</w:t>
-      </w:r>
-      <w:proofErr w:type="spellEnd"/>
-      <w:r>
-        <w:rPr>
-          <w:rFonts w:ascii="Arial" w:hAnsi="Arial" w:cs="Arial"/>
-          <w:sz w:val="20"/>
-          <w:szCs w:val="20"/>
-        </w:rPr>
-        <w:t xml:space="preserve"> </w:t>
-      </w:r>
-      <w:proofErr w:type="spellStart"/>
-      <w:r>
-        <w:rPr>
-          <w:rFonts w:ascii="Arial" w:hAnsi="Arial" w:cs="Arial"/>
-          <w:sz w:val="20"/>
-          <w:szCs w:val="20"/>
-        </w:rPr>
-        <w:t>waves</w:t>
-      </w:r>
-      <w:proofErr w:type="spellEnd"/>
-      <w:r>
-        <w:rPr>
-          <w:rFonts w:ascii="Arial" w:hAnsi="Arial" w:cs="Arial"/>
-          <w:sz w:val="20"/>
-          <w:szCs w:val="20"/>
-        </w:rPr>
-        <w:t>)</w:t>
+        <w:t xml:space="preserve"> (hablar aquí de las eeg waves)</w:t>
       </w:r>
       <w:r>
         <w:rPr>
@@ -11075,20 +11950,8 @@
           <w:sz w:val="20"/>
           <w:szCs w:val="20"/>
         </w:rPr>
-        <w:t xml:space="preserve">Herbert Marshall </w:t>
-      </w:r>
-      <w:proofErr w:type="spellStart"/>
-      <w:r>
-        <w:rPr>
-          <w:rFonts w:ascii="Arial" w:hAnsi="Arial" w:cs="Arial"/>
-          <w:i/>
-          <w:iCs/>
-          <w:sz w:val="20"/>
-          <w:szCs w:val="20"/>
-        </w:rPr>
-        <w:t>Mcluhan</w:t>
-      </w:r>
-      <w:proofErr w:type="spellEnd"/>
+        <w:t>Herbert Marshall Mcluhan</w:t>
+      </w:r>
     </w:p>
     <w:p>
       <w:pPr>
@@ -11411,7 +12274,7 @@
                   <w:noProof/>
                   <w:sz w:val="24"/>
                   <w:szCs w:val="24"/>
-                  <w:lang w:val="en-US"/>
+                  <w:lang w:val="es-ES"/>
                 </w:rPr>
               </w:pPr>
               <w:r>
@@ -11444,14 +12307,7 @@
                   <w:noProof/>
                   <w:lang w:val="es-ES"/>
                 </w:rPr>
-                <w:t xml:space="preserve"> </w:t>
-              </w:r>
-              <w:r>
-                <w:rPr>
-                  <w:noProof/>
-                  <w:lang w:val="en-US"/>
-                </w:rPr>
-                <w:t>México, D.F.: McGraw Hill.</w:t>
+                <w:t xml:space="preserve"> México, D.F.: McGraw Hill.</w:t>
               </w:r>
             </w:p>
             <w:p>
@@ -11466,7 +12322,7 @@
               <w:r>
                 <w:rPr>
                   <w:noProof/>
-                  <w:lang w:val="en-US"/>
+                  <w:lang w:val="es-ES"/>
                 </w:rPr>
                 <w:t xml:space="preserve">Bear, M., Connors, B., &amp; Paradiso, M. (2002). </w:t>
               </w:r>
@@ -11526,13 +12382,13 @@
                 <w:ind w:left="720" w:hanging="720"/>
                 <w:rPr>
                   <w:noProof/>
-                  <w:lang w:val="en-US"/>
+                  <w:lang w:val="es-ES"/>
                 </w:rPr>
               </w:pPr>
               <w:r>
                 <w:rPr>
                   <w:noProof/>
-                  <w:lang w:val="en-US"/>
+                  <w:lang w:val="es-ES"/>
                 </w:rPr>
                 <w:t xml:space="preserve">Cayre, M., Malaterre, J., Scotto-Lomassese, S., Strambi, C., &amp; Strambi, A. (2010). The common properties of neurogenesis in the adult brain: from invertebrates to vertebrates. </w:t>
               </w:r>
@@ -11541,14 +12397,14 @@
                   <w:i/>
                   <w:iCs/>
                   <w:noProof/>
-                  <w:lang w:val="en-US"/>
+                  <w:lang w:val="es-ES"/>
                 </w:rPr>
                 <w:t>Comparative Biochemistry and Physiology Part B: Biochemistry and Molecular Biology</w:t>
               </w:r>
               <w:r>
                 <w:rPr>
                   <w:noProof/>
-                  <w:lang w:val="en-US"/>
+                  <w:lang w:val="es-ES"/>
                 </w:rPr>
                 <w:t>, 1-15.</w:t>
               </w:r>
@@ -11600,6 +12456,39 @@
                   <w:noProof/>
                   <w:lang w:val="es-ES"/>
                 </w:rPr>
+                <w:t xml:space="preserve">Ebbing, D., &amp; Gammon, S. (2010). </w:t>
+              </w:r>
+              <w:r>
+                <w:rPr>
+                  <w:i/>
+                  <w:iCs/>
+                  <w:noProof/>
+                  <w:lang w:val="es-ES"/>
+                </w:rPr>
+                <w:t>Química General.</w:t>
+              </w:r>
+              <w:r>
+                <w:rPr>
+                  <w:noProof/>
+                  <w:lang w:val="es-ES"/>
+                </w:rPr>
+                <w:t xml:space="preserve"> México, D.F.: Cengage Learning.</w:t>
+              </w:r>
+            </w:p>
+            <w:p>
+              <w:pPr>
+                <w:pStyle w:val="Bibliografa"/>
+                <w:ind w:left="720" w:hanging="720"/>
+                <w:rPr>
+                  <w:noProof/>
+                  <w:lang w:val="es-ES"/>
+                </w:rPr>
+              </w:pPr>
+              <w:r>
+                <w:rPr>
+                  <w:noProof/>
+                  <w:lang w:val="es-ES"/>
+                </w:rPr>
                 <w:t xml:space="preserve">Fisio, O. (27 de Septiembre de 2022). </w:t>
               </w:r>
               <w:r>
@@ -11625,13 +12514,13 @@
                 <w:ind w:left="720" w:hanging="720"/>
                 <w:rPr>
                   <w:noProof/>
-                  <w:lang w:val="en-US"/>
+                  <w:lang w:val="es-ES"/>
                 </w:rPr>
               </w:pPr>
               <w:r>
                 <w:rPr>
                   <w:noProof/>
-                  <w:lang w:val="en-US"/>
+                  <w:lang w:val="es-ES"/>
                 </w:rPr>
                 <w:t xml:space="preserve">Flynn, K. (2013). The cytoskeleton and neurite initiation. </w:t>
               </w:r>
@@ -11640,14 +12529,14 @@
                   <w:i/>
                   <w:iCs/>
                   <w:noProof/>
-                  <w:lang w:val="en-US"/>
+                  <w:lang w:val="es-ES"/>
                 </w:rPr>
                 <w:t>Bioarchitecture</w:t>
               </w:r>
               <w:r>
                 <w:rPr>
                   <w:noProof/>
-                  <w:lang w:val="en-US"/>
+                  <w:lang w:val="es-ES"/>
                 </w:rPr>
                 <w:t>, 86-109.</w:t>
               </w:r>
@@ -11658,13 +12547,13 @@
                 <w:ind w:left="720" w:hanging="720"/>
                 <w:rPr>
                   <w:noProof/>
-                  <w:lang w:val="en-US"/>
+                  <w:lang w:val="es-ES"/>
                 </w:rPr>
               </w:pPr>
               <w:r>
                 <w:rPr>
                   <w:noProof/>
-                  <w:lang w:val="en-US"/>
+                  <w:lang w:val="es-ES"/>
                 </w:rPr>
                 <w:t xml:space="preserve">Gray, P. (2002). </w:t>
               </w:r>
@@ -11673,14 +12562,14 @@
                   <w:i/>
                   <w:iCs/>
                   <w:noProof/>
-                  <w:lang w:val="en-US"/>
+                  <w:lang w:val="es-ES"/>
                 </w:rPr>
                 <w:t>Psychology.</w:t>
               </w:r>
               <w:r>
                 <w:rPr>
                   <w:noProof/>
-                  <w:lang w:val="en-US"/>
+                  <w:lang w:val="es-ES"/>
                 </w:rPr>
                 <w:t xml:space="preserve"> New York: Worth Publishers.</w:t>
               </w:r>
@@ -11697,7 +12586,7 @@
               <w:r>
                 <w:rPr>
                   <w:noProof/>
-                  <w:lang w:val="en-US"/>
+                  <w:lang w:val="es-ES"/>
                 </w:rPr>
                 <w:t xml:space="preserve">Herculano-Houzel, S. (2009). The human brain in numbers: a linerarly scaled-up primate brain. </w:t>
               </w:r>
@@ -11765,14 +12654,7 @@
                   <w:noProof/>
                   <w:lang w:val="es-ES"/>
                 </w:rPr>
-                <w:t xml:space="preserve">Hodgkin, A., &amp; Huxley, A. (1939). </w:t>
-              </w:r>
-              <w:r>
-                <w:rPr>
-                  <w:noProof/>
-                  <w:lang w:val="en-US"/>
-                </w:rPr>
-                <w:t xml:space="preserve">Action Potentials Recorded from Inside a Nerve Fibre. </w:t>
+                <w:t xml:space="preserve">Hodgkin, A., &amp; Huxley, A. (1939). Action Potentials Recorded from Inside a Nerve Fibre. </w:t>
               </w:r>
               <w:r>
                 <w:rPr>
@@ -11830,13 +12712,13 @@
                 <w:ind w:left="720" w:hanging="720"/>
                 <w:rPr>
                   <w:noProof/>
-                  <w:lang w:val="en-US"/>
+                  <w:lang w:val="es-ES"/>
                 </w:rPr>
               </w:pPr>
               <w:r>
                 <w:rPr>
                   <w:noProof/>
-                  <w:lang w:val="en-US"/>
+                  <w:lang w:val="es-ES"/>
                 </w:rPr>
                 <w:t xml:space="preserve">Kandel, E., Schwartz, J., &amp; Jessel, T. (2000). </w:t>
               </w:r>
@@ -11845,14 +12727,14 @@
                   <w:i/>
                   <w:iCs/>
                   <w:noProof/>
-                  <w:lang w:val="en-US"/>
+                  <w:lang w:val="es-ES"/>
                 </w:rPr>
                 <w:t>Principles of Neural Science.</w:t>
               </w:r>
               <w:r>
                 <w:rPr>
                   <w:noProof/>
-                  <w:lang w:val="en-US"/>
+                  <w:lang w:val="es-ES"/>
                 </w:rPr>
                 <w:t xml:space="preserve"> New York: McGraw Hill.</w:t>
               </w:r>
@@ -11869,7 +12751,7 @@
               <w:r>
                 <w:rPr>
                   <w:noProof/>
-                  <w:lang w:val="en-US"/>
+                  <w:lang w:val="es-ES"/>
                 </w:rPr>
                 <w:t xml:space="preserve">Kole, M., &amp; Stuart, G. (2012). Signal processing in the axon initial segment. </w:t>
               </w:r>
@@ -12034,7 +12916,7 @@
               <w:r>
                 <w:rPr>
                   <w:noProof/>
-                  <w:lang w:val="en-US"/>
+                  <w:lang w:val="es-ES"/>
                 </w:rPr>
                 <w:lastRenderedPageBreak/>
                 <w:t xml:space="preserve">Murre, J., &amp; Sturdy, D. (1995). The connectivity of the brain: multi-level quantitative analysis. </w:t>
@@ -12136,6 +13018,39 @@
                   <w:noProof/>
                   <w:lang w:val="es-ES"/>
                 </w:rPr>
+                <w:t xml:space="preserve">Olmo, M., Nave, A., &amp; Nave, R. (5 de Octubre de 2022). </w:t>
+              </w:r>
+              <w:r>
+                <w:rPr>
+                  <w:i/>
+                  <w:iCs/>
+                  <w:noProof/>
+                  <w:lang w:val="es-ES"/>
+                </w:rPr>
+                <w:t>Action Potentials</w:t>
+              </w:r>
+              <w:r>
+                <w:rPr>
+                  <w:noProof/>
+                  <w:lang w:val="es-ES"/>
+                </w:rPr>
+                <w:t>. Obtenido de Hyperphysics: http://hyperphysics.phy-astr.gsu.edu/hbasees/Biology/actpot.html</w:t>
+              </w:r>
+            </w:p>
+            <w:p>
+              <w:pPr>
+                <w:pStyle w:val="Bibliografa"/>
+                <w:ind w:left="720" w:hanging="720"/>
+                <w:rPr>
+                  <w:noProof/>
+                  <w:lang w:val="es-ES"/>
+                </w:rPr>
+              </w:pPr>
+              <w:r>
+                <w:rPr>
+                  <w:noProof/>
+                  <w:lang w:val="es-ES"/>
+                </w:rPr>
                 <w:t xml:space="preserve">Paniagua, R., Nistal, M., Sesma, P., Álvarez-Uría, M., Fraile, B., Anadón, R., &amp; Sáez, F. (2002). </w:t>
               </w:r>
               <w:r>
@@ -12161,7 +13076,7 @@
                 <w:ind w:left="720" w:hanging="720"/>
                 <w:rPr>
                   <w:noProof/>
-                  <w:lang w:val="en-US"/>
+                  <w:lang w:val="es-ES"/>
                 </w:rPr>
               </w:pPr>
               <w:r>
@@ -12169,28 +13084,21 @@
                   <w:noProof/>
                   <w:lang w:val="es-ES"/>
                 </w:rPr>
-                <w:t xml:space="preserve">Pelvig, D., Pakkenberg, H., Stark, A., &amp; Pakkenberg, B. (2008). </w:t>
-              </w:r>
-              <w:r>
-                <w:rPr>
-                  <w:noProof/>
-                  <w:lang w:val="en-US"/>
-                </w:rPr>
-                <w:t xml:space="preserve">Neocortical glial cell numbers in human brains. </w:t>
+                <w:t xml:space="preserve">Pelvig, D., Pakkenberg, H., Stark, A., &amp; Pakkenberg, B. (2008). Neocortical glial cell numbers in human brains. </w:t>
               </w:r>
               <w:r>
                 <w:rPr>
                   <w:i/>
                   <w:iCs/>
                   <w:noProof/>
-                  <w:lang w:val="en-US"/>
+                  <w:lang w:val="es-ES"/>
                 </w:rPr>
                 <w:t>Neurobiology of aging</w:t>
               </w:r>
               <w:r>
                 <w:rPr>
                   <w:noProof/>
-                  <w:lang w:val="en-US"/>
+                  <w:lang w:val="es-ES"/>
                 </w:rPr>
                 <w:t>, 11.</w:t>
               </w:r>
@@ -12207,7 +13115,7 @@
               <w:r>
                 <w:rPr>
                   <w:noProof/>
-                  <w:lang w:val="en-US"/>
+                  <w:lang w:val="es-ES"/>
                 </w:rPr>
                 <w:t xml:space="preserve">Roche, H. (2003). </w:t>
               </w:r>
@@ -12216,23 +13124,16 @@
                   <w:i/>
                   <w:iCs/>
                   <w:noProof/>
-                  <w:lang w:val="en-US"/>
+                  <w:lang w:val="es-ES"/>
                 </w:rPr>
                 <w:t>Lexikon Medizin.</w:t>
               </w:r>
               <w:r>
                 <w:rPr>
                   <w:noProof/>
-                  <w:lang w:val="en-US"/>
-                </w:rPr>
-                <w:t xml:space="preserve"> Alemania: Urban &amp; Schwarzenberg. </w:t>
-              </w:r>
-              <w:r>
-                <w:rPr>
-                  <w:noProof/>
                   <w:lang w:val="es-ES"/>
                 </w:rPr>
-                <w:t>Obtenido de Urban &amp; Schwarzenberg</w:t>
+                <w:t xml:space="preserve"> Alemania: Urban &amp; Schwarzenberg. Obtenido de Urban &amp; Schwarzenberg</w:t>
               </w:r>
             </w:p>
             <w:p>
@@ -12282,6 +13183,39 @@
                   <w:noProof/>
                   <w:lang w:val="es-ES"/>
                 </w:rPr>
+                <w:t xml:space="preserve">Sáenz, J. (2013). </w:t>
+              </w:r>
+              <w:r>
+                <w:rPr>
+                  <w:i/>
+                  <w:iCs/>
+                  <w:noProof/>
+                  <w:lang w:val="es-ES"/>
+                </w:rPr>
+                <w:t>Cálculo Vectorial.</w:t>
+              </w:r>
+              <w:r>
+                <w:rPr>
+                  <w:noProof/>
+                  <w:lang w:val="es-ES"/>
+                </w:rPr>
+                <w:t xml:space="preserve"> Venezuela: Hipotenusa.</w:t>
+              </w:r>
+            </w:p>
+            <w:p>
+              <w:pPr>
+                <w:pStyle w:val="Bibliografa"/>
+                <w:ind w:left="720" w:hanging="720"/>
+                <w:rPr>
+                  <w:noProof/>
+                  <w:lang w:val="es-ES"/>
+                </w:rPr>
+              </w:pPr>
+              <w:r>
+                <w:rPr>
+                  <w:noProof/>
+                  <w:lang w:val="es-ES"/>
+                </w:rPr>
                 <w:t xml:space="preserve">Triglia, A. (23 de Agosto de 2016). </w:t>
               </w:r>
               <w:r>
@@ -12307,13 +13241,13 @@
                 <w:ind w:left="720" w:hanging="720"/>
                 <w:rPr>
                   <w:noProof/>
-                  <w:lang w:val="en-US"/>
+                  <w:lang w:val="es-ES"/>
                 </w:rPr>
               </w:pPr>
               <w:r>
                 <w:rPr>
                   <w:noProof/>
-                  <w:lang w:val="en-US"/>
+                  <w:lang w:val="es-ES"/>
                 </w:rPr>
                 <w:t xml:space="preserve">von Bartheld, C., Bahney, J., &amp; Herculano-Houzel, S. (2016). The search for true numbers of neurons and clial cells in the human brain: A review of 150 years of cell counting. </w:t>
               </w:r>
@@ -12322,14 +13256,14 @@
                   <w:i/>
                   <w:iCs/>
                   <w:noProof/>
-                  <w:lang w:val="en-US"/>
+                  <w:lang w:val="es-ES"/>
                 </w:rPr>
                 <w:t>The Journal of Comparative Neurology</w:t>
               </w:r>
               <w:r>
                 <w:rPr>
                   <w:noProof/>
-                  <w:lang w:val="en-US"/>
+                  <w:lang w:val="es-ES"/>
                 </w:rPr>
                 <w:t>, 18.</w:t>
               </w:r>
@@ -12346,7 +13280,7 @@
               <w:r>
                 <w:rPr>
                   <w:noProof/>
-                  <w:lang w:val="en-US"/>
+                  <w:lang w:val="es-ES"/>
                 </w:rPr>
                 <w:t xml:space="preserve">Wikipedia. (1 de Octubre de 2022). </w:t>
               </w:r>
@@ -12355,23 +13289,16 @@
                   <w:i/>
                   <w:iCs/>
                   <w:noProof/>
-                  <w:lang w:val="en-US"/>
+                  <w:lang w:val="es-ES"/>
                 </w:rPr>
                 <w:t>Neurona</w:t>
               </w:r>
               <w:r>
                 <w:rPr>
                   <w:noProof/>
-                  <w:lang w:val="en-US"/>
-                </w:rPr>
-                <w:t xml:space="preserve">. </w:t>
-              </w:r>
-              <w:r>
-                <w:rPr>
-                  <w:noProof/>
                   <w:lang w:val="es-ES"/>
                 </w:rPr>
-                <w:t>Obtenido de Wikipedia: https://es.wikipedia.org/wiki/Neurona</w:t>
+                <w:t>. Obtenido de Wikipedia: https://es.wikipedia.org/wiki/Neurona</w:t>
               </w:r>
             </w:p>
             <w:p>
@@ -12749,9 +13676,9 @@
     </w:lvl>
   </w:abstractNum>
   <w:abstractNum w:abstractNumId="3" w15:restartNumberingAfterBreak="0">
-    <w:nsid w:val="2C3C3421"/>
+    <w:nsid w:val="26292536"/>
     <w:multiLevelType w:val="hybridMultilevel"/>
-    <w:tmpl w:val="195E7266"/>
+    <w:tmpl w:val="8E06F4FC"/>
     <w:lvl w:ilvl="0" w:tplc="080A0001">
       <w:start w:val="1"/>
       <w:numFmt w:val="bullet"/>
@@ -12862,9 +13789,9 @@
     </w:lvl>
   </w:abstractNum>
   <w:abstractNum w:abstractNumId="4" w15:restartNumberingAfterBreak="0">
-    <w:nsid w:val="2E6F1401"/>
+    <w:nsid w:val="2C3C3421"/>
     <w:multiLevelType w:val="hybridMultilevel"/>
-    <w:tmpl w:val="61C66576"/>
+    <w:tmpl w:val="195E7266"/>
     <w:lvl w:ilvl="0" w:tplc="080A0001">
       <w:start w:val="1"/>
       <w:numFmt w:val="bullet"/>
@@ -12975,181 +13902,9 @@
     </w:lvl>
   </w:abstractNum>
   <w:abstractNum w:abstractNumId="5" w15:restartNumberingAfterBreak="0">
-    <w:nsid w:val="37F9192C"/>
+    <w:nsid w:val="2E6F1401"/>
     <w:multiLevelType w:val="hybridMultilevel"/>
-    <w:tmpl w:val="B5AE68DC"/>
-    <w:lvl w:ilvl="0" w:tplc="080A0011">
-      <w:start w:val="1"/>
-      <w:numFmt w:val="decimal"/>
-      <w:lvlText w:val="%1)"/>
-      <w:lvlJc w:val="left"/>
-      <w:pPr>
-        <w:ind w:left="720" w:hanging="360"/>
-      </w:pPr>
-    </w:lvl>
-    <w:lvl w:ilvl="1" w:tplc="080A0019" w:tentative="1">
-      <w:start w:val="1"/>
-      <w:numFmt w:val="lowerLetter"/>
-      <w:lvlText w:val="%2."/>
-      <w:lvlJc w:val="left"/>
-      <w:pPr>
-        <w:ind w:left="1440" w:hanging="360"/>
-      </w:pPr>
-    </w:lvl>
-    <w:lvl w:ilvl="2" w:tplc="080A001B" w:tentative="1">
-      <w:start w:val="1"/>
-      <w:numFmt w:val="lowerRoman"/>
-      <w:lvlText w:val="%3."/>
-      <w:lvlJc w:val="right"/>
-      <w:pPr>
-        <w:ind w:left="2160" w:hanging="180"/>
-      </w:pPr>
-    </w:lvl>
-    <w:lvl w:ilvl="3" w:tplc="080A000F" w:tentative="1">
-      <w:start w:val="1"/>
-      <w:numFmt w:val="decimal"/>
-      <w:lvlText w:val="%4."/>
-      <w:lvlJc w:val="left"/>
-      <w:pPr>
-        <w:ind w:left="2880" w:hanging="360"/>
-      </w:pPr>
-    </w:lvl>
-    <w:lvl w:ilvl="4" w:tplc="080A0019" w:tentative="1">
-      <w:start w:val="1"/>
-      <w:numFmt w:val="lowerLetter"/>
-      <w:lvlText w:val="%5."/>
-      <w:lvlJc w:val="left"/>
-      <w:pPr>
-        <w:ind w:left="3600" w:hanging="360"/>
-      </w:pPr>
-    </w:lvl>
-    <w:lvl w:ilvl="5" w:tplc="080A001B" w:tentative="1">
-      <w:start w:val="1"/>
-      <w:numFmt w:val="lowerRoman"/>
-      <w:lvlText w:val="%6."/>
-      <w:lvlJc w:val="right"/>
-      <w:pPr>
-        <w:ind w:left="4320" w:hanging="180"/>
-      </w:pPr>
-    </w:lvl>
-    <w:lvl w:ilvl="6" w:tplc="080A000F" w:tentative="1">
-      <w:start w:val="1"/>
-      <w:numFmt w:val="decimal"/>
-      <w:lvlText w:val="%7."/>
-      <w:lvlJc w:val="left"/>
-      <w:pPr>
-        <w:ind w:left="5040" w:hanging="360"/>
-      </w:pPr>
-    </w:lvl>
-    <w:lvl w:ilvl="7" w:tplc="080A0019" w:tentative="1">
-      <w:start w:val="1"/>
-      <w:numFmt w:val="lowerLetter"/>
-      <w:lvlText w:val="%8."/>
-      <w:lvlJc w:val="left"/>
-      <w:pPr>
-        <w:ind w:left="5760" w:hanging="360"/>
-      </w:pPr>
-    </w:lvl>
-    <w:lvl w:ilvl="8" w:tplc="080A001B" w:tentative="1">
-      <w:start w:val="1"/>
-      <w:numFmt w:val="lowerRoman"/>
-      <w:lvlText w:val="%9."/>
-      <w:lvlJc w:val="right"/>
-      <w:pPr>
-        <w:ind w:left="6480" w:hanging="180"/>
-      </w:pPr>
-    </w:lvl>
-  </w:abstractNum>
-  <w:abstractNum w:abstractNumId="6" w15:restartNumberingAfterBreak="0">
-    <w:nsid w:val="57727E0F"/>
-    <w:multiLevelType w:val="hybridMultilevel"/>
-    <w:tmpl w:val="A348AEFA"/>
-    <w:lvl w:ilvl="0" w:tplc="080A0017">
-      <w:start w:val="1"/>
-      <w:numFmt w:val="lowerLetter"/>
-      <w:lvlText w:val="%1)"/>
-      <w:lvlJc w:val="left"/>
-      <w:pPr>
-        <w:ind w:left="720" w:hanging="360"/>
-      </w:pPr>
-    </w:lvl>
-    <w:lvl w:ilvl="1" w:tplc="080A0019" w:tentative="1">
-      <w:start w:val="1"/>
-      <w:numFmt w:val="lowerLetter"/>
-      <w:lvlText w:val="%2."/>
-      <w:lvlJc w:val="left"/>
-      <w:pPr>
-        <w:ind w:left="1440" w:hanging="360"/>
-      </w:pPr>
-    </w:lvl>
-    <w:lvl w:ilvl="2" w:tplc="080A001B" w:tentative="1">
-      <w:start w:val="1"/>
-      <w:numFmt w:val="lowerRoman"/>
-      <w:lvlText w:val="%3."/>
-      <w:lvlJc w:val="right"/>
-      <w:pPr>
-        <w:ind w:left="2160" w:hanging="180"/>
-      </w:pPr>
-    </w:lvl>
-    <w:lvl w:ilvl="3" w:tplc="080A000F" w:tentative="1">
-      <w:start w:val="1"/>
-      <w:numFmt w:val="decimal"/>
-      <w:lvlText w:val="%4."/>
-      <w:lvlJc w:val="left"/>
-      <w:pPr>
-        <w:ind w:left="2880" w:hanging="360"/>
-      </w:pPr>
-    </w:lvl>
-    <w:lvl w:ilvl="4" w:tplc="080A0019" w:tentative="1">
-      <w:start w:val="1"/>
-      <w:numFmt w:val="lowerLetter"/>
-      <w:lvlText w:val="%5."/>
-      <w:lvlJc w:val="left"/>
-      <w:pPr>
-        <w:ind w:left="3600" w:hanging="360"/>
-      </w:pPr>
-    </w:lvl>
-    <w:lvl w:ilvl="5" w:tplc="080A001B" w:tentative="1">
-      <w:start w:val="1"/>
-      <w:numFmt w:val="lowerRoman"/>
-      <w:lvlText w:val="%6."/>
-      <w:lvlJc w:val="right"/>
-      <w:pPr>
-        <w:ind w:left="4320" w:hanging="180"/>
-      </w:pPr>
-    </w:lvl>
-    <w:lvl w:ilvl="6" w:tplc="080A000F" w:tentative="1">
-      <w:start w:val="1"/>
-      <w:numFmt w:val="decimal"/>
-      <w:lvlText w:val="%7."/>
-      <w:lvlJc w:val="left"/>
-      <w:pPr>
-        <w:ind w:left="5040" w:hanging="360"/>
-      </w:pPr>
-    </w:lvl>
-    <w:lvl w:ilvl="7" w:tplc="080A0019" w:tentative="1">
-      <w:start w:val="1"/>
-      <w:numFmt w:val="lowerLetter"/>
-      <w:lvlText w:val="%8."/>
-      <w:lvlJc w:val="left"/>
-      <w:pPr>
-        <w:ind w:left="5760" w:hanging="360"/>
-      </w:pPr>
-    </w:lvl>
-    <w:lvl w:ilvl="8" w:tplc="080A001B" w:tentative="1">
-      <w:start w:val="1"/>
-      <w:numFmt w:val="lowerRoman"/>
-      <w:lvlText w:val="%9."/>
-      <w:lvlJc w:val="right"/>
-      <w:pPr>
-        <w:ind w:left="6480" w:hanging="180"/>
-      </w:pPr>
-    </w:lvl>
-  </w:abstractNum>
-  <w:abstractNum w:abstractNumId="7" w15:restartNumberingAfterBreak="0">
-    <w:nsid w:val="727248CC"/>
-    <w:multiLevelType w:val="hybridMultilevel"/>
-    <w:tmpl w:val="F55C6B82"/>
+    <w:tmpl w:val="61C66576"/>
     <w:lvl w:ilvl="0" w:tplc="080A0001">
       <w:start w:val="1"/>
       <w:numFmt w:val="bullet"/>
@@ -13259,7 +14014,292 @@
       </w:rPr>
     </w:lvl>
   </w:abstractNum>
+  <w:abstractNum w:abstractNumId="6" w15:restartNumberingAfterBreak="0">
+    <w:nsid w:val="37F9192C"/>
+    <w:multiLevelType w:val="hybridMultilevel"/>
+    <w:tmpl w:val="B5AE68DC"/>
+    <w:lvl w:ilvl="0" w:tplc="080A0011">
+      <w:start w:val="1"/>
+      <w:numFmt w:val="decimal"/>
+      <w:lvlText w:val="%1)"/>
+      <w:lvlJc w:val="left"/>
+      <w:pPr>
+        <w:ind w:left="720" w:hanging="360"/>
+      </w:pPr>
+    </w:lvl>
+    <w:lvl w:ilvl="1" w:tplc="080A0019" w:tentative="1">
+      <w:start w:val="1"/>
+      <w:numFmt w:val="lowerLetter"/>
+      <w:lvlText w:val="%2."/>
+      <w:lvlJc w:val="left"/>
+      <w:pPr>
+        <w:ind w:left="1440" w:hanging="360"/>
+      </w:pPr>
+    </w:lvl>
+    <w:lvl w:ilvl="2" w:tplc="080A001B" w:tentative="1">
+      <w:start w:val="1"/>
+      <w:numFmt w:val="lowerRoman"/>
+      <w:lvlText w:val="%3."/>
+      <w:lvlJc w:val="right"/>
+      <w:pPr>
+        <w:ind w:left="2160" w:hanging="180"/>
+      </w:pPr>
+    </w:lvl>
+    <w:lvl w:ilvl="3" w:tplc="080A000F" w:tentative="1">
+      <w:start w:val="1"/>
+      <w:numFmt w:val="decimal"/>
+      <w:lvlText w:val="%4."/>
+      <w:lvlJc w:val="left"/>
+      <w:pPr>
+        <w:ind w:left="2880" w:hanging="360"/>
+      </w:pPr>
+    </w:lvl>
+    <w:lvl w:ilvl="4" w:tplc="080A0019" w:tentative="1">
+      <w:start w:val="1"/>
+      <w:numFmt w:val="lowerLetter"/>
+      <w:lvlText w:val="%5."/>
+      <w:lvlJc w:val="left"/>
+      <w:pPr>
+        <w:ind w:left="3600" w:hanging="360"/>
+      </w:pPr>
+    </w:lvl>
+    <w:lvl w:ilvl="5" w:tplc="080A001B" w:tentative="1">
+      <w:start w:val="1"/>
+      <w:numFmt w:val="lowerRoman"/>
+      <w:lvlText w:val="%6."/>
+      <w:lvlJc w:val="right"/>
+      <w:pPr>
+        <w:ind w:left="4320" w:hanging="180"/>
+      </w:pPr>
+    </w:lvl>
+    <w:lvl w:ilvl="6" w:tplc="080A000F" w:tentative="1">
+      <w:start w:val="1"/>
+      <w:numFmt w:val="decimal"/>
+      <w:lvlText w:val="%7."/>
+      <w:lvlJc w:val="left"/>
+      <w:pPr>
+        <w:ind w:left="5040" w:hanging="360"/>
+      </w:pPr>
+    </w:lvl>
+    <w:lvl w:ilvl="7" w:tplc="080A0019" w:tentative="1">
+      <w:start w:val="1"/>
+      <w:numFmt w:val="lowerLetter"/>
+      <w:lvlText w:val="%8."/>
+      <w:lvlJc w:val="left"/>
+      <w:pPr>
+        <w:ind w:left="5760" w:hanging="360"/>
+      </w:pPr>
+    </w:lvl>
+    <w:lvl w:ilvl="8" w:tplc="080A001B" w:tentative="1">
+      <w:start w:val="1"/>
+      <w:numFmt w:val="lowerRoman"/>
+      <w:lvlText w:val="%9."/>
+      <w:lvlJc w:val="right"/>
+      <w:pPr>
+        <w:ind w:left="6480" w:hanging="180"/>
+      </w:pPr>
+    </w:lvl>
+  </w:abstractNum>
+  <w:abstractNum w:abstractNumId="7" w15:restartNumberingAfterBreak="0">
+    <w:nsid w:val="57727E0F"/>
+    <w:multiLevelType w:val="hybridMultilevel"/>
+    <w:tmpl w:val="A348AEFA"/>
+    <w:lvl w:ilvl="0" w:tplc="080A0017">
+      <w:start w:val="1"/>
+      <w:numFmt w:val="lowerLetter"/>
+      <w:lvlText w:val="%1)"/>
+      <w:lvlJc w:val="left"/>
+      <w:pPr>
+        <w:ind w:left="720" w:hanging="360"/>
+      </w:pPr>
+    </w:lvl>
+    <w:lvl w:ilvl="1" w:tplc="080A0019" w:tentative="1">
+      <w:start w:val="1"/>
+      <w:numFmt w:val="lowerLetter"/>
+      <w:lvlText w:val="%2."/>
+      <w:lvlJc w:val="left"/>
+      <w:pPr>
+        <w:ind w:left="1440" w:hanging="360"/>
+      </w:pPr>
+    </w:lvl>
+    <w:lvl w:ilvl="2" w:tplc="080A001B" w:tentative="1">
+      <w:start w:val="1"/>
+      <w:numFmt w:val="lowerRoman"/>
+      <w:lvlText w:val="%3."/>
+      <w:lvlJc w:val="right"/>
+      <w:pPr>
+        <w:ind w:left="2160" w:hanging="180"/>
+      </w:pPr>
+    </w:lvl>
+    <w:lvl w:ilvl="3" w:tplc="080A000F" w:tentative="1">
+      <w:start w:val="1"/>
+      <w:numFmt w:val="decimal"/>
+      <w:lvlText w:val="%4."/>
+      <w:lvlJc w:val="left"/>
+      <w:pPr>
+        <w:ind w:left="2880" w:hanging="360"/>
+      </w:pPr>
+    </w:lvl>
+    <w:lvl w:ilvl="4" w:tplc="080A0019" w:tentative="1">
+      <w:start w:val="1"/>
+      <w:numFmt w:val="lowerLetter"/>
+      <w:lvlText w:val="%5."/>
+      <w:lvlJc w:val="left"/>
+      <w:pPr>
+        <w:ind w:left="3600" w:hanging="360"/>
+      </w:pPr>
+    </w:lvl>
+    <w:lvl w:ilvl="5" w:tplc="080A001B" w:tentative="1">
+      <w:start w:val="1"/>
+      <w:numFmt w:val="lowerRoman"/>
+      <w:lvlText w:val="%6."/>
+      <w:lvlJc w:val="right"/>
+      <w:pPr>
+        <w:ind w:left="4320" w:hanging="180"/>
+      </w:pPr>
+    </w:lvl>
+    <w:lvl w:ilvl="6" w:tplc="080A000F" w:tentative="1">
+      <w:start w:val="1"/>
+      <w:numFmt w:val="decimal"/>
+      <w:lvlText w:val="%7."/>
+      <w:lvlJc w:val="left"/>
+      <w:pPr>
+        <w:ind w:left="5040" w:hanging="360"/>
+      </w:pPr>
+    </w:lvl>
+    <w:lvl w:ilvl="7" w:tplc="080A0019" w:tentative="1">
+      <w:start w:val="1"/>
+      <w:numFmt w:val="lowerLetter"/>
+      <w:lvlText w:val="%8."/>
+      <w:lvlJc w:val="left"/>
+      <w:pPr>
+        <w:ind w:left="5760" w:hanging="360"/>
+      </w:pPr>
+    </w:lvl>
+    <w:lvl w:ilvl="8" w:tplc="080A001B" w:tentative="1">
+      <w:start w:val="1"/>
+      <w:numFmt w:val="lowerRoman"/>
+      <w:lvlText w:val="%9."/>
+      <w:lvlJc w:val="right"/>
+      <w:pPr>
+        <w:ind w:left="6480" w:hanging="180"/>
+      </w:pPr>
+    </w:lvl>
+  </w:abstractNum>
   <w:abstractNum w:abstractNumId="8" w15:restartNumberingAfterBreak="0">
+    <w:nsid w:val="727248CC"/>
+    <w:multiLevelType w:val="hybridMultilevel"/>
+    <w:tmpl w:val="F55C6B82"/>
+    <w:lvl w:ilvl="0" w:tplc="080A0001">
+      <w:start w:val="1"/>
+      <w:numFmt w:val="bullet"/>
+      <w:lvlText w:val=""/>
+      <w:lvlJc w:val="left"/>
+      <w:pPr>
+        <w:ind w:left="720" w:hanging="360"/>
+      </w:pPr>
+      <w:rPr>
+        <w:rFonts w:ascii="Symbol" w:hAnsi="Symbol" w:hint="default"/>
+      </w:rPr>
+    </w:lvl>
+    <w:lvl w:ilvl="1" w:tplc="080A0003" w:tentative="1">
+      <w:start w:val="1"/>
+      <w:numFmt w:val="bullet"/>
+      <w:lvlText w:val="o"/>
+      <w:lvlJc w:val="left"/>
+      <w:pPr>
+        <w:ind w:left="1440" w:hanging="360"/>
+      </w:pPr>
+      <w:rPr>
+        <w:rFonts w:ascii="Courier New" w:hAnsi="Courier New" w:cs="Courier New" w:hint="default"/>
+      </w:rPr>
+    </w:lvl>
+    <w:lvl w:ilvl="2" w:tplc="080A0005" w:tentative="1">
+      <w:start w:val="1"/>
+      <w:numFmt w:val="bullet"/>
+      <w:lvlText w:val=""/>
+      <w:lvlJc w:val="left"/>
+      <w:pPr>
+        <w:ind w:left="2160" w:hanging="360"/>
+      </w:pPr>
+      <w:rPr>
+        <w:rFonts w:ascii="Wingdings" w:hAnsi="Wingdings" w:hint="default"/>
+      </w:rPr>
+    </w:lvl>
+    <w:lvl w:ilvl="3" w:tplc="080A0001" w:tentative="1">
+      <w:start w:val="1"/>
+      <w:numFmt w:val="bullet"/>
+      <w:lvlText w:val=""/>
+      <w:lvlJc w:val="left"/>
+      <w:pPr>
+        <w:ind w:left="2880" w:hanging="360"/>
+      </w:pPr>
+      <w:rPr>
+        <w:rFonts w:ascii="Symbol" w:hAnsi="Symbol" w:hint="default"/>
+      </w:rPr>
+    </w:lvl>
+    <w:lvl w:ilvl="4" w:tplc="080A0003" w:tentative="1">
+      <w:start w:val="1"/>
+      <w:numFmt w:val="bullet"/>
+      <w:lvlText w:val="o"/>
+      <w:lvlJc w:val="left"/>
+      <w:pPr>
+        <w:ind w:left="3600" w:hanging="360"/>
+      </w:pPr>
+      <w:rPr>
+        <w:rFonts w:ascii="Courier New" w:hAnsi="Courier New" w:cs="Courier New" w:hint="default"/>
+      </w:rPr>
+    </w:lvl>
+    <w:lvl w:ilvl="5" w:tplc="080A0005" w:tentative="1">
+      <w:start w:val="1"/>
+      <w:numFmt w:val="bullet"/>
+      <w:lvlText w:val=""/>
+      <w:lvlJc w:val="left"/>
+      <w:pPr>
+        <w:ind w:left="4320" w:hanging="360"/>
+      </w:pPr>
+      <w:rPr>
+        <w:rFonts w:ascii="Wingdings" w:hAnsi="Wingdings" w:hint="default"/>
+      </w:rPr>
+    </w:lvl>
+    <w:lvl w:ilvl="6" w:tplc="080A0001" w:tentative="1">
+      <w:start w:val="1"/>
+      <w:numFmt w:val="bullet"/>
+      <w:lvlText w:val=""/>
+      <w:lvlJc w:val="left"/>
+      <w:pPr>
+        <w:ind w:left="5040" w:hanging="360"/>
+      </w:pPr>
+      <w:rPr>
+        <w:rFonts w:ascii="Symbol" w:hAnsi="Symbol" w:hint="default"/>
+      </w:rPr>
+    </w:lvl>
+    <w:lvl w:ilvl="7" w:tplc="080A0003" w:tentative="1">
+      <w:start w:val="1"/>
+      <w:numFmt w:val="bullet"/>
+      <w:lvlText w:val="o"/>
+      <w:lvlJc w:val="left"/>
+      <w:pPr>
+        <w:ind w:left="5760" w:hanging="360"/>
+      </w:pPr>
+      <w:rPr>
+        <w:rFonts w:ascii="Courier New" w:hAnsi="Courier New" w:cs="Courier New" w:hint="default"/>
+      </w:rPr>
+    </w:lvl>
+    <w:lvl w:ilvl="8" w:tplc="080A0005" w:tentative="1">
+      <w:start w:val="1"/>
+      <w:numFmt w:val="bullet"/>
+      <w:lvlText w:val=""/>
+      <w:lvlJc w:val="left"/>
+      <w:pPr>
+        <w:ind w:left="6480" w:hanging="360"/>
+      </w:pPr>
+      <w:rPr>
+        <w:rFonts w:ascii="Wingdings" w:hAnsi="Wingdings" w:hint="default"/>
+      </w:rPr>
+    </w:lvl>
+  </w:abstractNum>
+  <w:abstractNum w:abstractNumId="9" w15:restartNumberingAfterBreak="0">
     <w:nsid w:val="76394C5D"/>
     <w:multiLevelType w:val="hybridMultilevel"/>
     <w:tmpl w:val="9028F15A"/>
@@ -13372,7 +14412,7 @@
       </w:rPr>
     </w:lvl>
   </w:abstractNum>
-  <w:abstractNum w:abstractNumId="9" w15:restartNumberingAfterBreak="0">
+  <w:abstractNum w:abstractNumId="10" w15:restartNumberingAfterBreak="0">
     <w:nsid w:val="7D9D40D8"/>
     <w:multiLevelType w:val="hybridMultilevel"/>
     <w:tmpl w:val="C04CB7E2"/>
@@ -13485,7 +14525,7 @@
       </w:rPr>
     </w:lvl>
   </w:abstractNum>
-  <w:abstractNum w:abstractNumId="10" w15:restartNumberingAfterBreak="0">
+  <w:abstractNum w:abstractNumId="11" w15:restartNumberingAfterBreak="0">
     <w:nsid w:val="7F7155A3"/>
     <w:multiLevelType w:val="hybridMultilevel"/>
     <w:tmpl w:val="433CBEA2"/>
@@ -13599,16 +14639,16 @@
     </w:lvl>
   </w:abstractNum>
   <w:num w:numId="1" w16cid:durableId="1045256100">
-    <w:abstractNumId w:val="7"/>
+    <w:abstractNumId w:val="8"/>
   </w:num>
   <w:num w:numId="2" w16cid:durableId="1069499809">
+    <w:abstractNumId w:val="11"/>
+  </w:num>
+  <w:num w:numId="3" w16cid:durableId="1285191270">
     <w:abstractNumId w:val="10"/>
   </w:num>
-  <w:num w:numId="3" w16cid:durableId="1285191270">
-    <w:abstractNumId w:val="9"/>
-  </w:num>
   <w:num w:numId="4" w16cid:durableId="1297831428">
-    <w:abstractNumId w:val="3"/>
+    <w:abstractNumId w:val="4"/>
   </w:num>
   <w:num w:numId="5" w16cid:durableId="1695230584">
     <w:abstractNumId w:val="0"/>
@@ -13617,19 +14657,22 @@
     <w:abstractNumId w:val="2"/>
   </w:num>
   <w:num w:numId="7" w16cid:durableId="608124607">
-    <w:abstractNumId w:val="8"/>
+    <w:abstractNumId w:val="9"/>
   </w:num>
   <w:num w:numId="8" w16cid:durableId="1221597475">
     <w:abstractNumId w:val="1"/>
   </w:num>
   <w:num w:numId="9" w16cid:durableId="541094036">
-    <w:abstractNumId w:val="4"/>
+    <w:abstractNumId w:val="5"/>
   </w:num>
   <w:num w:numId="10" w16cid:durableId="103305226">
+    <w:abstractNumId w:val="7"/>
+  </w:num>
+  <w:num w:numId="11" w16cid:durableId="2140996635">
     <w:abstractNumId w:val="6"/>
   </w:num>
-  <w:num w:numId="11" w16cid:durableId="2140996635">
-    <w:abstractNumId w:val="5"/>
+  <w:num w:numId="12" w16cid:durableId="1734347039">
+    <w:abstractNumId w:val="3"/>
   </w:num>
 </w:numbering>
 </file>
@@ -15106,11 +16149,85 @@
     <b:Pages>710-711</b:Pages>
     <b:RefOrder>28</b:RefOrder>
   </b:Source>
+  <b:Source>
+    <b:Tag>Ebb10</b:Tag>
+    <b:SourceType>Book</b:SourceType>
+    <b:Guid>{2585F0FF-D5F4-44AF-8E58-8A17FF4C6C4F}</b:Guid>
+    <b:Author>
+      <b:Author>
+        <b:NameList>
+          <b:Person>
+            <b:Last>Ebbing</b:Last>
+            <b:First>D.</b:First>
+          </b:Person>
+          <b:Person>
+            <b:Last>Gammon</b:Last>
+            <b:First>S.</b:First>
+          </b:Person>
+        </b:NameList>
+      </b:Author>
+    </b:Author>
+    <b:Title>Química General</b:Title>
+    <b:Year>2010</b:Year>
+    <b:City>México, D.F.</b:City>
+    <b:Publisher>Cengage Learning</b:Publisher>
+    <b:RefOrder>29</b:RefOrder>
+  </b:Source>
+  <b:Source>
+    <b:Tag>Sáe13</b:Tag>
+    <b:SourceType>Book</b:SourceType>
+    <b:Guid>{EC15BFE1-043F-4262-BC42-D3F2FB4D996B}</b:Guid>
+    <b:Author>
+      <b:Author>
+        <b:NameList>
+          <b:Person>
+            <b:Last>Sáenz</b:Last>
+            <b:First>J.</b:First>
+          </b:Person>
+        </b:NameList>
+      </b:Author>
+    </b:Author>
+    <b:Title>Cálculo Vectorial</b:Title>
+    <b:Year>2013</b:Year>
+    <b:City>Venezuela</b:City>
+    <b:Publisher>Hipotenusa</b:Publisher>
+    <b:RefOrder>31</b:RefOrder>
+  </b:Source>
+  <b:Source>
+    <b:Tag>Olm22</b:Tag>
+    <b:SourceType>InternetSite</b:SourceType>
+    <b:Guid>{57238C6C-E782-46E7-A52C-0452D186875B}</b:Guid>
+    <b:Title>Action Potentials</b:Title>
+    <b:Year>2022</b:Year>
+    <b:Author>
+      <b:Author>
+        <b:NameList>
+          <b:Person>
+            <b:Last>Olmo</b:Last>
+            <b:First>M.</b:First>
+          </b:Person>
+          <b:Person>
+            <b:Last>Nave</b:Last>
+            <b:First>A.</b:First>
+          </b:Person>
+          <b:Person>
+            <b:Last>Nave</b:Last>
+            <b:First>R.</b:First>
+          </b:Person>
+        </b:NameList>
+      </b:Author>
+    </b:Author>
+    <b:InternetSiteTitle>Hyperphysics</b:InternetSiteTitle>
+    <b:Month>Octubre</b:Month>
+    <b:Day>5</b:Day>
+    <b:URL>http://hyperphysics.phy-astr.gsu.edu/hbasees/Biology/actpot.html</b:URL>
+    <b:RefOrder>30</b:RefOrder>
+  </b:Source>
 </b:Sources>
 </file>
 
 <file path=customXml/itemProps1.xml><?xml version="1.0" encoding="utf-8"?>
-<ds:datastoreItem xmlns:ds="http://schemas.openxmlformats.org/officeDocument/2006/customXml" ds:itemID="{895BA504-5D8B-41E2-A32E-269A4ED54026}">
+<ds:datastoreItem xmlns:ds="http://schemas.openxmlformats.org/officeDocument/2006/customXml" ds:itemID="{756013B7-D1E7-44B4-9C50-6872ED9F7671}">
   <ds:schemaRefs>
     <ds:schemaRef ds:uri="http://schemas.openxmlformats.org/officeDocument/2006/bibliography"/>
   </ds:schemaRefs>

</xml_diff>